<commit_message>
Added DB connection, CRUD operation and other classes
</commit_message>
<xml_diff>
--- a/Assignment_Analysis_and_Design_Document.docx
+++ b/Assignment_Analysis_and_Design_Document.docx
@@ -1,6 +1,6 @@
 
 <file path=word/document.xml><?xml version="1.0" encoding="utf-8"?>
-<w:document xmlns:ve="http://schemas.openxmlformats.org/markup-compatibility/2006" xmlns:o="urn:schemas-microsoft-com:office:office" xmlns:r="http://schemas.openxmlformats.org/officeDocument/2006/relationships" xmlns:m="http://schemas.openxmlformats.org/officeDocument/2006/math" xmlns:v="urn:schemas-microsoft-com:vml" xmlns:wp="http://schemas.openxmlformats.org/drawingml/2006/wordprocessingDrawing" xmlns:w10="urn:schemas-microsoft-com:office:word" xmlns:w="http://schemas.openxmlformats.org/wordprocessingml/2006/main" xmlns:wne="http://schemas.microsoft.com/office/word/2006/wordml">
+<w:document xmlns:wpc="http://schemas.microsoft.com/office/word/2010/wordprocessingCanvas" xmlns:cx="http://schemas.microsoft.com/office/drawing/2014/chartex" xmlns:cx1="http://schemas.microsoft.com/office/drawing/2015/9/8/chartex" xmlns:mc="http://schemas.openxmlformats.org/markup-compatibility/2006" xmlns:o="urn:schemas-microsoft-com:office:office" xmlns:r="http://schemas.openxmlformats.org/officeDocument/2006/relationships" xmlns:m="http://schemas.openxmlformats.org/officeDocument/2006/math" xmlns:v="urn:schemas-microsoft-com:vml" xmlns:wp14="http://schemas.microsoft.com/office/word/2010/wordprocessingDrawing" xmlns:wp="http://schemas.openxmlformats.org/drawingml/2006/wordprocessingDrawing" xmlns:w10="urn:schemas-microsoft-com:office:word" xmlns:w="http://schemas.openxmlformats.org/wordprocessingml/2006/main" xmlns:w14="http://schemas.microsoft.com/office/word/2010/wordml" xmlns:w15="http://schemas.microsoft.com/office/word/2012/wordml" xmlns:w16se="http://schemas.microsoft.com/office/word/2015/wordml/symex" xmlns:wpg="http://schemas.microsoft.com/office/word/2010/wordprocessingGroup" xmlns:wpi="http://schemas.microsoft.com/office/word/2010/wordprocessingInk" xmlns:wne="http://schemas.microsoft.com/office/word/2006/wordml" xmlns:wps="http://schemas.microsoft.com/office/word/2010/wordprocessingShape" mc:Ignorable="w14 w15 w16se wp14">
   <w:body>
     <w:p>
       <w:pPr>
@@ -10,28 +10,12 @@
           <w:rFonts w:ascii="Times New Roman" w:hAnsi="Times New Roman"/>
         </w:rPr>
       </w:pPr>
-      <w:fldSimple w:instr=" SUBJECT  \* MERGEFORMAT ">
-        <w:bookmarkStart w:id="0" w:name="_Toc254785382"/>
-        <w:bookmarkStart w:id="1" w:name="_Toc254771756"/>
-        <w:bookmarkStart w:id="2" w:name="_Toc254770265"/>
-        <w:bookmarkStart w:id="3" w:name="_Toc254770225"/>
-        <w:bookmarkStart w:id="4" w:name="_Toc222883074"/>
-        <w:bookmarkStart w:id="5" w:name="_Toc222821166"/>
-        <w:bookmarkStart w:id="6" w:name="_Toc222820220"/>
-        <w:r>
-          <w:rPr>
-            <w:rFonts w:ascii="Times New Roman" w:hAnsi="Times New Roman"/>
-          </w:rPr>
-          <w:t>&lt;Assignment Name&gt;</w:t>
-        </w:r>
-        <w:bookmarkEnd w:id="0"/>
-        <w:bookmarkEnd w:id="1"/>
-        <w:bookmarkEnd w:id="2"/>
-        <w:bookmarkEnd w:id="3"/>
-        <w:bookmarkEnd w:id="4"/>
-        <w:bookmarkEnd w:id="5"/>
-        <w:bookmarkEnd w:id="6"/>
-      </w:fldSimple>
+      <w:r>
+        <w:rPr>
+          <w:rFonts w:ascii="Times New Roman" w:hAnsi="Times New Roman"/>
+        </w:rPr>
+        <w:t>Book Management Application</w:t>
+      </w:r>
     </w:p>
     <w:p>
       <w:pPr>
@@ -41,28 +25,41 @@
           <w:rFonts w:ascii="Times New Roman" w:hAnsi="Times New Roman"/>
         </w:rPr>
       </w:pPr>
-      <w:fldSimple w:instr=" TITLE  \* MERGEFORMAT ">
-        <w:bookmarkStart w:id="7" w:name="_Toc254785383"/>
-        <w:bookmarkStart w:id="8" w:name="_Toc254771757"/>
-        <w:bookmarkStart w:id="9" w:name="_Toc254770266"/>
-        <w:bookmarkStart w:id="10" w:name="_Toc254770226"/>
-        <w:bookmarkStart w:id="11" w:name="_Toc222883075"/>
-        <w:bookmarkStart w:id="12" w:name="_Toc222821167"/>
-        <w:bookmarkStart w:id="13" w:name="_Toc222820221"/>
-        <w:r>
-          <w:rPr>
-            <w:rFonts w:ascii="Times New Roman" w:hAnsi="Times New Roman"/>
-          </w:rPr>
-          <w:t>Analysis and Design Document</w:t>
-        </w:r>
-        <w:bookmarkEnd w:id="7"/>
-        <w:bookmarkEnd w:id="8"/>
-        <w:bookmarkEnd w:id="9"/>
-        <w:bookmarkEnd w:id="10"/>
-        <w:bookmarkEnd w:id="11"/>
-        <w:bookmarkEnd w:id="12"/>
-        <w:bookmarkEnd w:id="13"/>
-      </w:fldSimple>
+      <w:r>
+        <w:fldChar w:fldCharType="begin"/>
+      </w:r>
+      <w:r>
+        <w:instrText xml:space="preserve"> TITLE  \* MERGEFORMAT </w:instrText>
+      </w:r>
+      <w:r>
+        <w:fldChar w:fldCharType="separate"/>
+      </w:r>
+      <w:bookmarkStart w:id="0" w:name="_Toc254785383"/>
+      <w:bookmarkStart w:id="1" w:name="_Toc254771757"/>
+      <w:bookmarkStart w:id="2" w:name="_Toc254770266"/>
+      <w:bookmarkStart w:id="3" w:name="_Toc254770226"/>
+      <w:bookmarkStart w:id="4" w:name="_Toc222883075"/>
+      <w:bookmarkStart w:id="5" w:name="_Toc222821167"/>
+      <w:bookmarkStart w:id="6" w:name="_Toc222820221"/>
+      <w:r>
+        <w:rPr>
+          <w:rFonts w:ascii="Times New Roman" w:hAnsi="Times New Roman"/>
+        </w:rPr>
+        <w:t>Analysis and Design Document</w:t>
+      </w:r>
+      <w:bookmarkEnd w:id="0"/>
+      <w:bookmarkEnd w:id="1"/>
+      <w:bookmarkEnd w:id="2"/>
+      <w:bookmarkEnd w:id="3"/>
+      <w:bookmarkEnd w:id="4"/>
+      <w:bookmarkEnd w:id="5"/>
+      <w:bookmarkEnd w:id="6"/>
+      <w:r>
+        <w:rPr>
+          <w:rFonts w:ascii="Times New Roman" w:hAnsi="Times New Roman"/>
+        </w:rPr>
+        <w:fldChar w:fldCharType="end"/>
+      </w:r>
     </w:p>
     <w:p>
       <w:pPr>
@@ -82,13 +79,13 @@
           <w:sz w:val="28"/>
         </w:rPr>
       </w:pPr>
-      <w:bookmarkStart w:id="14" w:name="_Toc222820222"/>
-      <w:bookmarkStart w:id="15" w:name="_Toc222821168"/>
-      <w:bookmarkStart w:id="16" w:name="_Toc222883076"/>
-      <w:bookmarkStart w:id="17" w:name="_Toc254770227"/>
-      <w:bookmarkStart w:id="18" w:name="_Toc254770267"/>
-      <w:bookmarkStart w:id="19" w:name="_Toc254771758"/>
-      <w:bookmarkStart w:id="20" w:name="_Toc254785384"/>
+      <w:bookmarkStart w:id="7" w:name="_Toc222820222"/>
+      <w:bookmarkStart w:id="8" w:name="_Toc222821168"/>
+      <w:bookmarkStart w:id="9" w:name="_Toc222883076"/>
+      <w:bookmarkStart w:id="10" w:name="_Toc254770227"/>
+      <w:bookmarkStart w:id="11" w:name="_Toc254770267"/>
+      <w:bookmarkStart w:id="12" w:name="_Toc254771758"/>
+      <w:bookmarkStart w:id="13" w:name="_Toc254785384"/>
       <w:r>
         <w:rPr>
           <w:rFonts w:ascii="Times New Roman" w:hAnsi="Times New Roman"/>
@@ -96,13 +93,20 @@
         </w:rPr>
         <w:t>Student:</w:t>
       </w:r>
-      <w:bookmarkEnd w:id="14"/>
-      <w:bookmarkEnd w:id="15"/>
-      <w:bookmarkEnd w:id="16"/>
-      <w:bookmarkEnd w:id="17"/>
-      <w:bookmarkEnd w:id="18"/>
-      <w:bookmarkEnd w:id="19"/>
-      <w:bookmarkEnd w:id="20"/>
+      <w:bookmarkEnd w:id="7"/>
+      <w:bookmarkEnd w:id="8"/>
+      <w:bookmarkEnd w:id="9"/>
+      <w:bookmarkEnd w:id="10"/>
+      <w:bookmarkEnd w:id="11"/>
+      <w:bookmarkEnd w:id="12"/>
+      <w:bookmarkEnd w:id="13"/>
+      <w:r>
+        <w:rPr>
+          <w:rFonts w:ascii="Times New Roman" w:hAnsi="Times New Roman"/>
+          <w:sz w:val="28"/>
+        </w:rPr>
+        <w:t xml:space="preserve"> Casiana Stefana Campean</w:t>
+      </w:r>
     </w:p>
     <w:p>
       <w:pPr>
@@ -123,6 +127,13 @@
         </w:rPr>
         <w:t>:</w:t>
       </w:r>
+      <w:r>
+        <w:rPr>
+          <w:b/>
+          <w:sz w:val="28"/>
+        </w:rPr>
+        <w:t xml:space="preserve"> 30238</w:t>
+      </w:r>
     </w:p>
     <w:p/>
     <w:p>
@@ -142,6 +153,8 @@
       <w:r>
         <w:t xml:space="preserve"> </w:t>
       </w:r>
+      <w:bookmarkStart w:id="14" w:name="_GoBack"/>
+      <w:bookmarkEnd w:id="14"/>
     </w:p>
     <w:p>
       <w:pPr>
@@ -171,13 +184,13 @@
           <w:rFonts w:ascii="Times New Roman" w:hAnsi="Times New Roman"/>
         </w:rPr>
       </w:pPr>
-      <w:bookmarkStart w:id="21" w:name="_Toc222820223"/>
-      <w:bookmarkStart w:id="22" w:name="_Toc222821169"/>
-      <w:bookmarkStart w:id="23" w:name="_Toc222883077"/>
-      <w:bookmarkStart w:id="24" w:name="_Toc254770228"/>
-      <w:bookmarkStart w:id="25" w:name="_Toc254770268"/>
-      <w:bookmarkStart w:id="26" w:name="_Toc254771759"/>
-      <w:bookmarkStart w:id="27" w:name="_Toc254785385"/>
+      <w:bookmarkStart w:id="15" w:name="_Toc222820223"/>
+      <w:bookmarkStart w:id="16" w:name="_Toc222821169"/>
+      <w:bookmarkStart w:id="17" w:name="_Toc222883077"/>
+      <w:bookmarkStart w:id="18" w:name="_Toc254770228"/>
+      <w:bookmarkStart w:id="19" w:name="_Toc254770268"/>
+      <w:bookmarkStart w:id="20" w:name="_Toc254771759"/>
+      <w:bookmarkStart w:id="21" w:name="_Toc254785385"/>
       <w:r>
         <w:rPr>
           <w:rFonts w:ascii="Times New Roman" w:hAnsi="Times New Roman"/>
@@ -185,13 +198,13 @@
         <w:lastRenderedPageBreak/>
         <w:t>Table of Contents</w:t>
       </w:r>
+      <w:bookmarkEnd w:id="15"/>
+      <w:bookmarkEnd w:id="16"/>
+      <w:bookmarkEnd w:id="17"/>
+      <w:bookmarkEnd w:id="18"/>
+      <w:bookmarkEnd w:id="19"/>
+      <w:bookmarkEnd w:id="20"/>
       <w:bookmarkEnd w:id="21"/>
-      <w:bookmarkEnd w:id="22"/>
-      <w:bookmarkEnd w:id="23"/>
-      <w:bookmarkEnd w:id="24"/>
-      <w:bookmarkEnd w:id="25"/>
-      <w:bookmarkEnd w:id="26"/>
-      <w:bookmarkEnd w:id="27"/>
     </w:p>
     <w:p>
       <w:pPr>
@@ -936,7 +949,7 @@
         </w:rPr>
         <w:br w:type="page"/>
       </w:r>
-      <w:bookmarkStart w:id="28" w:name="_Toc254785386"/>
+      <w:bookmarkStart w:id="22" w:name="_Toc254785386"/>
       <w:r>
         <w:rPr>
           <w:rFonts w:ascii="Times New Roman" w:hAnsi="Times New Roman"/>
@@ -944,7 +957,7 @@
         <w:lastRenderedPageBreak/>
         <w:t>1. Requirements Analysis</w:t>
       </w:r>
-      <w:bookmarkEnd w:id="28"/>
+      <w:bookmarkEnd w:id="22"/>
       <w:r>
         <w:rPr>
           <w:rFonts w:ascii="Times New Roman" w:hAnsi="Times New Roman"/>
@@ -972,7 +985,7 @@
           <w:szCs w:val="24"/>
         </w:rPr>
       </w:pPr>
-      <w:bookmarkStart w:id="29" w:name="_Toc254785387"/>
+      <w:bookmarkStart w:id="23" w:name="_Toc254785387"/>
       <w:r>
         <w:rPr>
           <w:rFonts w:ascii="Times New Roman" w:hAnsi="Times New Roman"/>
@@ -980,7 +993,7 @@
         </w:rPr>
         <w:t>Assignment Specification</w:t>
       </w:r>
-      <w:bookmarkEnd w:id="29"/>
+      <w:bookmarkEnd w:id="23"/>
     </w:p>
     <w:p>
       <w:pPr>
@@ -1029,7 +1042,7 @@
           <w:szCs w:val="24"/>
         </w:rPr>
       </w:pPr>
-      <w:bookmarkStart w:id="30" w:name="_Toc254785388"/>
+      <w:bookmarkStart w:id="24" w:name="_Toc254785388"/>
       <w:r>
         <w:rPr>
           <w:rFonts w:ascii="Times New Roman" w:hAnsi="Times New Roman"/>
@@ -1037,7 +1050,7 @@
         </w:rPr>
         <w:t>Functional Requirements</w:t>
       </w:r>
-      <w:bookmarkEnd w:id="30"/>
+      <w:bookmarkEnd w:id="24"/>
     </w:p>
     <w:p>
       <w:pPr>
@@ -1083,7 +1096,7 @@
           <w:szCs w:val="24"/>
         </w:rPr>
       </w:pPr>
-      <w:bookmarkStart w:id="31" w:name="_Toc254785389"/>
+      <w:bookmarkStart w:id="25" w:name="_Toc254785389"/>
       <w:r>
         <w:rPr>
           <w:rFonts w:ascii="Times New Roman" w:hAnsi="Times New Roman"/>
@@ -1091,7 +1104,7 @@
         </w:rPr>
         <w:t>Non-functional Requirements</w:t>
       </w:r>
-      <w:bookmarkEnd w:id="31"/>
+      <w:bookmarkEnd w:id="25"/>
     </w:p>
     <w:p>
       <w:pPr>
@@ -1137,7 +1150,7 @@
           <w:rFonts w:ascii="Times New Roman" w:hAnsi="Times New Roman"/>
         </w:rPr>
       </w:pPr>
-      <w:bookmarkStart w:id="32" w:name="_Toc254785390"/>
+      <w:bookmarkStart w:id="26" w:name="_Toc254785390"/>
       <w:r>
         <w:rPr>
           <w:rFonts w:ascii="Times New Roman" w:hAnsi="Times New Roman"/>
@@ -1150,7 +1163,7 @@
         </w:rPr>
         <w:t>. Use-Case Model</w:t>
       </w:r>
-      <w:bookmarkEnd w:id="32"/>
+      <w:bookmarkEnd w:id="26"/>
     </w:p>
     <w:p>
       <w:pPr>
@@ -1289,7 +1302,7 @@
           <w:sz w:val="24"/>
         </w:rPr>
       </w:pPr>
-      <w:bookmarkStart w:id="33" w:name="_Toc254785391"/>
+      <w:bookmarkStart w:id="27" w:name="_Toc254785391"/>
       <w:r>
         <w:rPr>
           <w:rFonts w:ascii="Times New Roman" w:hAnsi="Times New Roman"/>
@@ -1445,7 +1458,7 @@
         </w:rPr>
         <w:t>Architectural Design</w:t>
       </w:r>
-      <w:bookmarkEnd w:id="33"/>
+      <w:bookmarkEnd w:id="27"/>
     </w:p>
     <w:p>
       <w:pPr>
@@ -1730,7 +1743,7 @@
           <w:rFonts w:ascii="Times New Roman" w:hAnsi="Times New Roman"/>
         </w:rPr>
       </w:pPr>
-      <w:bookmarkStart w:id="34" w:name="_Toc254785392"/>
+      <w:bookmarkStart w:id="28" w:name="_Toc254785392"/>
       <w:r>
         <w:rPr>
           <w:rFonts w:ascii="Times New Roman" w:hAnsi="Times New Roman"/>
@@ -1755,7 +1768,7 @@
         </w:rPr>
         <w:t xml:space="preserve"> Diagrams</w:t>
       </w:r>
-      <w:bookmarkEnd w:id="34"/>
+      <w:bookmarkEnd w:id="28"/>
     </w:p>
     <w:p>
       <w:pPr>
@@ -1857,7 +1870,7 @@
           <w:rFonts w:ascii="Times New Roman" w:hAnsi="Times New Roman"/>
         </w:rPr>
       </w:pPr>
-      <w:bookmarkStart w:id="35" w:name="_Toc254785393"/>
+      <w:bookmarkStart w:id="29" w:name="_Toc254785393"/>
       <w:r>
         <w:rPr>
           <w:rFonts w:ascii="Times New Roman" w:hAnsi="Times New Roman"/>
@@ -1876,7 +1889,7 @@
         </w:rPr>
         <w:t>Design</w:t>
       </w:r>
-      <w:bookmarkEnd w:id="35"/>
+      <w:bookmarkEnd w:id="29"/>
     </w:p>
     <w:p>
       <w:pPr>
@@ -2137,7 +2150,7 @@
           <w:rFonts w:ascii="Times New Roman" w:hAnsi="Times New Roman"/>
         </w:rPr>
       </w:pPr>
-      <w:bookmarkStart w:id="36" w:name="_Toc254785394"/>
+      <w:bookmarkStart w:id="30" w:name="_Toc254785394"/>
       <w:r>
         <w:rPr>
           <w:rFonts w:ascii="Times New Roman" w:hAnsi="Times New Roman"/>
@@ -2150,7 +2163,7 @@
         </w:rPr>
         <w:t>. Data Model</w:t>
       </w:r>
-      <w:bookmarkEnd w:id="36"/>
+      <w:bookmarkEnd w:id="30"/>
       <w:r>
         <w:rPr>
           <w:rFonts w:ascii="Times New Roman" w:hAnsi="Times New Roman"/>
@@ -2227,7 +2240,7 @@
           <w:rFonts w:ascii="Times New Roman" w:hAnsi="Times New Roman"/>
         </w:rPr>
       </w:pPr>
-      <w:bookmarkStart w:id="37" w:name="_Toc254785395"/>
+      <w:bookmarkStart w:id="31" w:name="_Toc254785395"/>
       <w:r>
         <w:rPr>
           <w:rFonts w:ascii="Times New Roman" w:hAnsi="Times New Roman"/>
@@ -2252,7 +2265,7 @@
         </w:rPr>
         <w:t xml:space="preserve"> Testing</w:t>
       </w:r>
-      <w:bookmarkEnd w:id="37"/>
+      <w:bookmarkEnd w:id="31"/>
     </w:p>
     <w:p>
       <w:pPr>
@@ -2335,8 +2348,6 @@
         </w:rPr>
         <w:t>]</w:t>
       </w:r>
-      <w:bookmarkStart w:id="38" w:name="_GoBack"/>
-      <w:bookmarkEnd w:id="38"/>
     </w:p>
     <w:p>
       <w:pPr>
@@ -2346,7 +2357,7 @@
           <w:rFonts w:ascii="Times New Roman" w:hAnsi="Times New Roman"/>
         </w:rPr>
       </w:pPr>
-      <w:bookmarkStart w:id="39" w:name="_Toc254785396"/>
+      <w:bookmarkStart w:id="32" w:name="_Toc254785396"/>
       <w:r>
         <w:rPr>
           <w:rFonts w:ascii="Times New Roman" w:hAnsi="Times New Roman"/>
@@ -2359,7 +2370,7 @@
         </w:rPr>
         <w:t>. Bibliography</w:t>
       </w:r>
-      <w:bookmarkEnd w:id="39"/>
+      <w:bookmarkEnd w:id="32"/>
     </w:p>
     <w:sectPr>
       <w:headerReference w:type="default" r:id="rId9"/>
@@ -2375,7 +2386,7 @@
 </file>
 
 <file path=word/endnotes.xml><?xml version="1.0" encoding="utf-8"?>
-<w:endnotes xmlns:ve="http://schemas.openxmlformats.org/markup-compatibility/2006" xmlns:o="urn:schemas-microsoft-com:office:office" xmlns:r="http://schemas.openxmlformats.org/officeDocument/2006/relationships" xmlns:m="http://schemas.openxmlformats.org/officeDocument/2006/math" xmlns:v="urn:schemas-microsoft-com:vml" xmlns:wp="http://schemas.openxmlformats.org/drawingml/2006/wordprocessingDrawing" xmlns:w10="urn:schemas-microsoft-com:office:word" xmlns:w="http://schemas.openxmlformats.org/wordprocessingml/2006/main" xmlns:wne="http://schemas.microsoft.com/office/word/2006/wordml">
+<w:endnotes xmlns:wpc="http://schemas.microsoft.com/office/word/2010/wordprocessingCanvas" xmlns:cx="http://schemas.microsoft.com/office/drawing/2014/chartex" xmlns:cx1="http://schemas.microsoft.com/office/drawing/2015/9/8/chartex" xmlns:mc="http://schemas.openxmlformats.org/markup-compatibility/2006" xmlns:o="urn:schemas-microsoft-com:office:office" xmlns:r="http://schemas.openxmlformats.org/officeDocument/2006/relationships" xmlns:m="http://schemas.openxmlformats.org/officeDocument/2006/math" xmlns:v="urn:schemas-microsoft-com:vml" xmlns:wp14="http://schemas.microsoft.com/office/word/2010/wordprocessingDrawing" xmlns:wp="http://schemas.openxmlformats.org/drawingml/2006/wordprocessingDrawing" xmlns:w10="urn:schemas-microsoft-com:office:word" xmlns:w="http://schemas.openxmlformats.org/wordprocessingml/2006/main" xmlns:w14="http://schemas.microsoft.com/office/word/2010/wordml" xmlns:w15="http://schemas.microsoft.com/office/word/2012/wordml" xmlns:w16se="http://schemas.microsoft.com/office/word/2015/wordml/symex" xmlns:wpg="http://schemas.microsoft.com/office/word/2010/wordprocessingGroup" xmlns:wpi="http://schemas.microsoft.com/office/word/2010/wordprocessingInk" xmlns:wne="http://schemas.microsoft.com/office/word/2006/wordml" xmlns:wps="http://schemas.microsoft.com/office/word/2010/wordprocessingShape" mc:Ignorable="w14 w15 w16se wp14">
   <w:endnote w:type="separator" w:id="-1">
     <w:p>
       <w:pPr>
@@ -2400,7 +2411,7 @@
 </file>
 
 <file path=word/footer1.xml><?xml version="1.0" encoding="utf-8"?>
-<w:ftr xmlns:ve="http://schemas.openxmlformats.org/markup-compatibility/2006" xmlns:o="urn:schemas-microsoft-com:office:office" xmlns:r="http://schemas.openxmlformats.org/officeDocument/2006/relationships" xmlns:m="http://schemas.openxmlformats.org/officeDocument/2006/math" xmlns:v="urn:schemas-microsoft-com:vml" xmlns:wp="http://schemas.openxmlformats.org/drawingml/2006/wordprocessingDrawing" xmlns:w10="urn:schemas-microsoft-com:office:word" xmlns:w="http://schemas.openxmlformats.org/wordprocessingml/2006/main" xmlns:wne="http://schemas.microsoft.com/office/word/2006/wordml">
+<w:ftr xmlns:wpc="http://schemas.microsoft.com/office/word/2010/wordprocessingCanvas" xmlns:cx="http://schemas.microsoft.com/office/drawing/2014/chartex" xmlns:cx1="http://schemas.microsoft.com/office/drawing/2015/9/8/chartex" xmlns:mc="http://schemas.openxmlformats.org/markup-compatibility/2006" xmlns:o="urn:schemas-microsoft-com:office:office" xmlns:r="http://schemas.openxmlformats.org/officeDocument/2006/relationships" xmlns:m="http://schemas.openxmlformats.org/officeDocument/2006/math" xmlns:v="urn:schemas-microsoft-com:vml" xmlns:wp14="http://schemas.microsoft.com/office/word/2010/wordprocessingDrawing" xmlns:wp="http://schemas.openxmlformats.org/drawingml/2006/wordprocessingDrawing" xmlns:w10="urn:schemas-microsoft-com:office:word" xmlns:w="http://schemas.openxmlformats.org/wordprocessingml/2006/main" xmlns:w14="http://schemas.microsoft.com/office/word/2010/wordml" xmlns:w15="http://schemas.microsoft.com/office/word/2012/wordml" xmlns:w16se="http://schemas.microsoft.com/office/word/2015/wordml/symex" xmlns:wpg="http://schemas.microsoft.com/office/word/2010/wordprocessingGroup" xmlns:wpi="http://schemas.microsoft.com/office/word/2010/wordprocessingInk" xmlns:wne="http://schemas.microsoft.com/office/word/2006/wordml" xmlns:wps="http://schemas.microsoft.com/office/word/2010/wordprocessingShape" mc:Ignorable="w14 w15 w16se wp14">
   <w:p>
     <w:pPr>
       <w:pStyle w:val="Footer"/>
@@ -2438,7 +2449,7 @@
 </file>
 
 <file path=word/footer2.xml><?xml version="1.0" encoding="utf-8"?>
-<w:ftr xmlns:ve="http://schemas.openxmlformats.org/markup-compatibility/2006" xmlns:o="urn:schemas-microsoft-com:office:office" xmlns:r="http://schemas.openxmlformats.org/officeDocument/2006/relationships" xmlns:m="http://schemas.openxmlformats.org/officeDocument/2006/math" xmlns:v="urn:schemas-microsoft-com:vml" xmlns:wp="http://schemas.openxmlformats.org/drawingml/2006/wordprocessingDrawing" xmlns:w10="urn:schemas-microsoft-com:office:word" xmlns:w="http://schemas.openxmlformats.org/wordprocessingml/2006/main" xmlns:wne="http://schemas.microsoft.com/office/word/2006/wordml">
+<w:ftr xmlns:wpc="http://schemas.microsoft.com/office/word/2010/wordprocessingCanvas" xmlns:cx="http://schemas.microsoft.com/office/drawing/2014/chartex" xmlns:cx1="http://schemas.microsoft.com/office/drawing/2015/9/8/chartex" xmlns:mc="http://schemas.openxmlformats.org/markup-compatibility/2006" xmlns:o="urn:schemas-microsoft-com:office:office" xmlns:r="http://schemas.openxmlformats.org/officeDocument/2006/relationships" xmlns:m="http://schemas.openxmlformats.org/officeDocument/2006/math" xmlns:v="urn:schemas-microsoft-com:vml" xmlns:wp14="http://schemas.microsoft.com/office/word/2010/wordprocessingDrawing" xmlns:wp="http://schemas.openxmlformats.org/drawingml/2006/wordprocessingDrawing" xmlns:w10="urn:schemas-microsoft-com:office:word" xmlns:w="http://schemas.openxmlformats.org/wordprocessingml/2006/main" xmlns:w14="http://schemas.microsoft.com/office/word/2010/wordml" xmlns:w15="http://schemas.microsoft.com/office/word/2012/wordml" xmlns:w16se="http://schemas.microsoft.com/office/word/2015/wordml/symex" xmlns:wpg="http://schemas.microsoft.com/office/word/2010/wordprocessingGroup" xmlns:wpi="http://schemas.microsoft.com/office/word/2010/wordprocessingInk" xmlns:wne="http://schemas.microsoft.com/office/word/2006/wordml" xmlns:wps="http://schemas.microsoft.com/office/word/2010/wordprocessingShape" mc:Ignorable="w14 w15 w16se wp14">
   <w:tbl>
     <w:tblPr>
       <w:tblW w:w="0" w:type="auto"/>
@@ -2451,7 +2462,7 @@
         <w:insideV w:val="single" w:sz="6" w:space="0" w:color="auto"/>
       </w:tblBorders>
       <w:tblLayout w:type="fixed"/>
-      <w:tblLook w:val="0000"/>
+      <w:tblLook w:val="0000" w:firstRow="0" w:lastRow="0" w:firstColumn="0" w:lastColumn="0" w:noHBand="0" w:noVBand="0"/>
     </w:tblPr>
     <w:tblGrid>
       <w:gridCol w:w="3162"/>
@@ -2492,11 +2503,21 @@
           <w:r>
             <w:sym w:font="Symbol" w:char="F0D3"/>
           </w:r>
-          <w:fldSimple w:instr=" DOCPROPERTY &quot;Company&quot;  \* MERGEFORMAT ">
-            <w:r>
-              <w:t>UTCN</w:t>
-            </w:r>
-          </w:fldSimple>
+          <w:r>
+            <w:fldChar w:fldCharType="begin"/>
+          </w:r>
+          <w:r>
+            <w:instrText xml:space="preserve"> DOCPROPERTY "Company"  \* MERGEFORMAT </w:instrText>
+          </w:r>
+          <w:r>
+            <w:fldChar w:fldCharType="separate"/>
+          </w:r>
+          <w:r>
+            <w:t>UTCN</w:t>
+          </w:r>
+          <w:r>
+            <w:fldChar w:fldCharType="end"/>
+          </w:r>
           <w:r>
             <w:t xml:space="preserve">, </w:t>
           </w:r>
@@ -2513,7 +2534,7 @@
             <w:rPr>
               <w:noProof/>
             </w:rPr>
-            <w:t>2012</w:t>
+            <w:t>2019</w:t>
           </w:r>
           <w:r>
             <w:fldChar w:fldCharType="end"/>
@@ -2560,7 +2581,7 @@
               <w:rStyle w:val="PageNumber"/>
               <w:noProof/>
             </w:rPr>
-            <w:t>3</w:t>
+            <w:t>4</w:t>
           </w:r>
           <w:r>
             <w:rPr>
@@ -2574,15 +2595,29 @@
             </w:rPr>
             <w:t xml:space="preserve"> of </w:t>
           </w:r>
-          <w:fldSimple w:instr=" NUMPAGES  \* MERGEFORMAT ">
-            <w:r>
-              <w:rPr>
-                <w:rStyle w:val="PageNumber"/>
-                <w:noProof/>
-              </w:rPr>
-              <w:t>4</w:t>
-            </w:r>
-          </w:fldSimple>
+          <w:r>
+            <w:fldChar w:fldCharType="begin"/>
+          </w:r>
+          <w:r>
+            <w:instrText xml:space="preserve"> NUMPAGES  \* MERGEFORMAT </w:instrText>
+          </w:r>
+          <w:r>
+            <w:fldChar w:fldCharType="separate"/>
+          </w:r>
+          <w:r>
+            <w:rPr>
+              <w:rStyle w:val="PageNumber"/>
+              <w:noProof/>
+            </w:rPr>
+            <w:t>4</w:t>
+          </w:r>
+          <w:r>
+            <w:rPr>
+              <w:rStyle w:val="PageNumber"/>
+              <w:noProof/>
+            </w:rPr>
+            <w:fldChar w:fldCharType="end"/>
+          </w:r>
         </w:p>
       </w:tc>
     </w:tr>
@@ -2596,7 +2631,7 @@
 </file>
 
 <file path=word/footer3.xml><?xml version="1.0" encoding="utf-8"?>
-<w:ftr xmlns:ve="http://schemas.openxmlformats.org/markup-compatibility/2006" xmlns:o="urn:schemas-microsoft-com:office:office" xmlns:r="http://schemas.openxmlformats.org/officeDocument/2006/relationships" xmlns:m="http://schemas.openxmlformats.org/officeDocument/2006/math" xmlns:v="urn:schemas-microsoft-com:vml" xmlns:wp="http://schemas.openxmlformats.org/drawingml/2006/wordprocessingDrawing" xmlns:w10="urn:schemas-microsoft-com:office:word" xmlns:w="http://schemas.openxmlformats.org/wordprocessingml/2006/main" xmlns:wne="http://schemas.microsoft.com/office/word/2006/wordml">
+<w:ftr xmlns:wpc="http://schemas.microsoft.com/office/word/2010/wordprocessingCanvas" xmlns:cx="http://schemas.microsoft.com/office/drawing/2014/chartex" xmlns:cx1="http://schemas.microsoft.com/office/drawing/2015/9/8/chartex" xmlns:mc="http://schemas.openxmlformats.org/markup-compatibility/2006" xmlns:o="urn:schemas-microsoft-com:office:office" xmlns:r="http://schemas.openxmlformats.org/officeDocument/2006/relationships" xmlns:m="http://schemas.openxmlformats.org/officeDocument/2006/math" xmlns:v="urn:schemas-microsoft-com:vml" xmlns:wp14="http://schemas.microsoft.com/office/word/2010/wordprocessingDrawing" xmlns:wp="http://schemas.openxmlformats.org/drawingml/2006/wordprocessingDrawing" xmlns:w10="urn:schemas-microsoft-com:office:word" xmlns:w="http://schemas.openxmlformats.org/wordprocessingml/2006/main" xmlns:w14="http://schemas.microsoft.com/office/word/2010/wordml" xmlns:w15="http://schemas.microsoft.com/office/word/2012/wordml" xmlns:w16se="http://schemas.microsoft.com/office/word/2015/wordml/symex" xmlns:wpg="http://schemas.microsoft.com/office/word/2010/wordprocessingGroup" xmlns:wpi="http://schemas.microsoft.com/office/word/2010/wordprocessingInk" xmlns:wne="http://schemas.microsoft.com/office/word/2006/wordml" xmlns:wps="http://schemas.microsoft.com/office/word/2010/wordprocessingShape" mc:Ignorable="w14 w15 w16se wp14">
   <w:p>
     <w:pPr>
       <w:pStyle w:val="Footer"/>
@@ -2606,7 +2641,7 @@
 </file>
 
 <file path=word/footnotes.xml><?xml version="1.0" encoding="utf-8"?>
-<w:footnotes xmlns:ve="http://schemas.openxmlformats.org/markup-compatibility/2006" xmlns:o="urn:schemas-microsoft-com:office:office" xmlns:r="http://schemas.openxmlformats.org/officeDocument/2006/relationships" xmlns:m="http://schemas.openxmlformats.org/officeDocument/2006/math" xmlns:v="urn:schemas-microsoft-com:vml" xmlns:wp="http://schemas.openxmlformats.org/drawingml/2006/wordprocessingDrawing" xmlns:w10="urn:schemas-microsoft-com:office:word" xmlns:w="http://schemas.openxmlformats.org/wordprocessingml/2006/main" xmlns:wne="http://schemas.microsoft.com/office/word/2006/wordml">
+<w:footnotes xmlns:wpc="http://schemas.microsoft.com/office/word/2010/wordprocessingCanvas" xmlns:cx="http://schemas.microsoft.com/office/drawing/2014/chartex" xmlns:cx1="http://schemas.microsoft.com/office/drawing/2015/9/8/chartex" xmlns:mc="http://schemas.openxmlformats.org/markup-compatibility/2006" xmlns:o="urn:schemas-microsoft-com:office:office" xmlns:r="http://schemas.openxmlformats.org/officeDocument/2006/relationships" xmlns:m="http://schemas.openxmlformats.org/officeDocument/2006/math" xmlns:v="urn:schemas-microsoft-com:vml" xmlns:wp14="http://schemas.microsoft.com/office/word/2010/wordprocessingDrawing" xmlns:wp="http://schemas.openxmlformats.org/drawingml/2006/wordprocessingDrawing" xmlns:w10="urn:schemas-microsoft-com:office:word" xmlns:w="http://schemas.openxmlformats.org/wordprocessingml/2006/main" xmlns:w14="http://schemas.microsoft.com/office/word/2010/wordml" xmlns:w15="http://schemas.microsoft.com/office/word/2012/wordml" xmlns:w16se="http://schemas.microsoft.com/office/word/2015/wordml/symex" xmlns:wpg="http://schemas.microsoft.com/office/word/2010/wordprocessingGroup" xmlns:wpi="http://schemas.microsoft.com/office/word/2010/wordprocessingInk" xmlns:wne="http://schemas.microsoft.com/office/word/2006/wordml" xmlns:wps="http://schemas.microsoft.com/office/word/2010/wordprocessingShape" mc:Ignorable="w14 w15 w16se wp14">
   <w:footnote w:type="separator" w:id="-1">
     <w:p>
       <w:pPr>
@@ -2631,7 +2666,7 @@
 </file>
 
 <file path=word/header1.xml><?xml version="1.0" encoding="utf-8"?>
-<w:hdr xmlns:ve="http://schemas.openxmlformats.org/markup-compatibility/2006" xmlns:o="urn:schemas-microsoft-com:office:office" xmlns:r="http://schemas.openxmlformats.org/officeDocument/2006/relationships" xmlns:m="http://schemas.openxmlformats.org/officeDocument/2006/math" xmlns:v="urn:schemas-microsoft-com:vml" xmlns:wp="http://schemas.openxmlformats.org/drawingml/2006/wordprocessingDrawing" xmlns:w10="urn:schemas-microsoft-com:office:word" xmlns:w="http://schemas.openxmlformats.org/wordprocessingml/2006/main" xmlns:wne="http://schemas.microsoft.com/office/word/2006/wordml">
+<w:hdr xmlns:wpc="http://schemas.microsoft.com/office/word/2010/wordprocessingCanvas" xmlns:cx="http://schemas.microsoft.com/office/drawing/2014/chartex" xmlns:cx1="http://schemas.microsoft.com/office/drawing/2015/9/8/chartex" xmlns:mc="http://schemas.openxmlformats.org/markup-compatibility/2006" xmlns:o="urn:schemas-microsoft-com:office:office" xmlns:r="http://schemas.openxmlformats.org/officeDocument/2006/relationships" xmlns:m="http://schemas.openxmlformats.org/officeDocument/2006/math" xmlns:v="urn:schemas-microsoft-com:vml" xmlns:wp14="http://schemas.microsoft.com/office/word/2010/wordprocessingDrawing" xmlns:wp="http://schemas.openxmlformats.org/drawingml/2006/wordprocessingDrawing" xmlns:w10="urn:schemas-microsoft-com:office:word" xmlns:w="http://schemas.openxmlformats.org/wordprocessingml/2006/main" xmlns:w14="http://schemas.microsoft.com/office/word/2010/wordml" xmlns:w15="http://schemas.microsoft.com/office/word/2012/wordml" xmlns:w16se="http://schemas.microsoft.com/office/word/2015/wordml/symex" xmlns:wpg="http://schemas.microsoft.com/office/word/2010/wordprocessingGroup" xmlns:wpi="http://schemas.microsoft.com/office/word/2010/wordprocessingInk" xmlns:wne="http://schemas.microsoft.com/office/word/2006/wordml" xmlns:wps="http://schemas.microsoft.com/office/word/2010/wordprocessingShape" mc:Ignorable="w14 w15 w16se wp14">
   <w:p>
     <w:pPr>
       <w:rPr>
@@ -2648,7 +2683,7 @@
 </file>
 
 <file path=word/header2.xml><?xml version="1.0" encoding="utf-8"?>
-<w:hdr xmlns:ve="http://schemas.openxmlformats.org/markup-compatibility/2006" xmlns:o="urn:schemas-microsoft-com:office:office" xmlns:r="http://schemas.openxmlformats.org/officeDocument/2006/relationships" xmlns:m="http://schemas.openxmlformats.org/officeDocument/2006/math" xmlns:v="urn:schemas-microsoft-com:vml" xmlns:wp="http://schemas.openxmlformats.org/drawingml/2006/wordprocessingDrawing" xmlns:w10="urn:schemas-microsoft-com:office:word" xmlns:w="http://schemas.openxmlformats.org/wordprocessingml/2006/main" xmlns:wne="http://schemas.microsoft.com/office/word/2006/wordml">
+<w:hdr xmlns:wpc="http://schemas.microsoft.com/office/word/2010/wordprocessingCanvas" xmlns:cx="http://schemas.microsoft.com/office/drawing/2014/chartex" xmlns:cx1="http://schemas.microsoft.com/office/drawing/2015/9/8/chartex" xmlns:mc="http://schemas.openxmlformats.org/markup-compatibility/2006" xmlns:o="urn:schemas-microsoft-com:office:office" xmlns:r="http://schemas.openxmlformats.org/officeDocument/2006/relationships" xmlns:m="http://schemas.openxmlformats.org/officeDocument/2006/math" xmlns:v="urn:schemas-microsoft-com:vml" xmlns:wp14="http://schemas.microsoft.com/office/word/2010/wordprocessingDrawing" xmlns:wp="http://schemas.openxmlformats.org/drawingml/2006/wordprocessingDrawing" xmlns:w10="urn:schemas-microsoft-com:office:word" xmlns:w="http://schemas.openxmlformats.org/wordprocessingml/2006/main" xmlns:w14="http://schemas.microsoft.com/office/word/2010/wordml" xmlns:w15="http://schemas.microsoft.com/office/word/2012/wordml" xmlns:w16se="http://schemas.microsoft.com/office/word/2015/wordml/symex" xmlns:wpg="http://schemas.microsoft.com/office/word/2010/wordprocessingGroup" xmlns:wpi="http://schemas.microsoft.com/office/word/2010/wordprocessingInk" xmlns:wne="http://schemas.microsoft.com/office/word/2006/wordml" xmlns:wps="http://schemas.microsoft.com/office/word/2010/wordprocessingShape" mc:Ignorable="w14 w15 w16se wp14">
   <w:p>
     <w:pPr>
       <w:pStyle w:val="Header"/>
@@ -2658,7 +2693,7 @@
 </file>
 
 <file path=word/header3.xml><?xml version="1.0" encoding="utf-8"?>
-<w:hdr xmlns:ve="http://schemas.openxmlformats.org/markup-compatibility/2006" xmlns:o="urn:schemas-microsoft-com:office:office" xmlns:r="http://schemas.openxmlformats.org/officeDocument/2006/relationships" xmlns:m="http://schemas.openxmlformats.org/officeDocument/2006/math" xmlns:v="urn:schemas-microsoft-com:vml" xmlns:wp="http://schemas.openxmlformats.org/drawingml/2006/wordprocessingDrawing" xmlns:w10="urn:schemas-microsoft-com:office:word" xmlns:w="http://schemas.openxmlformats.org/wordprocessingml/2006/main" xmlns:wne="http://schemas.microsoft.com/office/word/2006/wordml">
+<w:hdr xmlns:wpc="http://schemas.microsoft.com/office/word/2010/wordprocessingCanvas" xmlns:cx="http://schemas.microsoft.com/office/drawing/2014/chartex" xmlns:cx1="http://schemas.microsoft.com/office/drawing/2015/9/8/chartex" xmlns:mc="http://schemas.openxmlformats.org/markup-compatibility/2006" xmlns:o="urn:schemas-microsoft-com:office:office" xmlns:r="http://schemas.openxmlformats.org/officeDocument/2006/relationships" xmlns:m="http://schemas.openxmlformats.org/officeDocument/2006/math" xmlns:v="urn:schemas-microsoft-com:vml" xmlns:wp14="http://schemas.microsoft.com/office/word/2010/wordprocessingDrawing" xmlns:wp="http://schemas.openxmlformats.org/drawingml/2006/wordprocessingDrawing" xmlns:w10="urn:schemas-microsoft-com:office:word" xmlns:w="http://schemas.openxmlformats.org/wordprocessingml/2006/main" xmlns:w14="http://schemas.microsoft.com/office/word/2010/wordml" xmlns:w15="http://schemas.microsoft.com/office/word/2012/wordml" xmlns:w16se="http://schemas.microsoft.com/office/word/2015/wordml/symex" xmlns:wpg="http://schemas.microsoft.com/office/word/2010/wordprocessingGroup" xmlns:wpi="http://schemas.microsoft.com/office/word/2010/wordprocessingInk" xmlns:wne="http://schemas.microsoft.com/office/word/2006/wordml" xmlns:wps="http://schemas.microsoft.com/office/word/2010/wordprocessingShape" mc:Ignorable="w14 w15 w16se wp14">
   <w:p>
     <w:pPr>
       <w:pStyle w:val="Header"/>
@@ -2668,8 +2703,8 @@
 </file>
 
 <file path=word/numbering.xml><?xml version="1.0" encoding="utf-8"?>
-<w:numbering xmlns:ve="http://schemas.openxmlformats.org/markup-compatibility/2006" xmlns:o="urn:schemas-microsoft-com:office:office" xmlns:r="http://schemas.openxmlformats.org/officeDocument/2006/relationships" xmlns:m="http://schemas.openxmlformats.org/officeDocument/2006/math" xmlns:v="urn:schemas-microsoft-com:vml" xmlns:wp="http://schemas.openxmlformats.org/drawingml/2006/wordprocessingDrawing" xmlns:w10="urn:schemas-microsoft-com:office:word" xmlns:w="http://schemas.openxmlformats.org/wordprocessingml/2006/main" xmlns:wne="http://schemas.microsoft.com/office/word/2006/wordml">
-  <w:abstractNum w:abstractNumId="0">
+<w:numbering xmlns:wpc="http://schemas.microsoft.com/office/word/2010/wordprocessingCanvas" xmlns:cx="http://schemas.microsoft.com/office/drawing/2014/chartex" xmlns:cx1="http://schemas.microsoft.com/office/drawing/2015/9/8/chartex" xmlns:mc="http://schemas.openxmlformats.org/markup-compatibility/2006" xmlns:o="urn:schemas-microsoft-com:office:office" xmlns:r="http://schemas.openxmlformats.org/officeDocument/2006/relationships" xmlns:m="http://schemas.openxmlformats.org/officeDocument/2006/math" xmlns:v="urn:schemas-microsoft-com:vml" xmlns:wp14="http://schemas.microsoft.com/office/word/2010/wordprocessingDrawing" xmlns:wp="http://schemas.openxmlformats.org/drawingml/2006/wordprocessingDrawing" xmlns:w10="urn:schemas-microsoft-com:office:word" xmlns:w="http://schemas.openxmlformats.org/wordprocessingml/2006/main" xmlns:w14="http://schemas.microsoft.com/office/word/2010/wordml" xmlns:w15="http://schemas.microsoft.com/office/word/2012/wordml" xmlns:w16se="http://schemas.microsoft.com/office/word/2015/wordml/symex" xmlns:wpg="http://schemas.microsoft.com/office/word/2010/wordprocessingGroup" xmlns:wpi="http://schemas.microsoft.com/office/word/2010/wordprocessingInk" xmlns:wne="http://schemas.microsoft.com/office/word/2006/wordml" xmlns:wps="http://schemas.microsoft.com/office/word/2010/wordprocessingShape" mc:Ignorable="w14 w15 w16se wp14">
+  <w:abstractNum w:abstractNumId="0" w15:restartNumberingAfterBreak="0">
     <w:nsid w:val="FFFFFFFB"/>
     <w:multiLevelType w:val="multilevel"/>
     <w:tmpl w:val="FFFFFFFF"/>
@@ -2746,7 +2781,7 @@
       <w:lvlJc w:val="left"/>
     </w:lvl>
   </w:abstractNum>
-  <w:abstractNum w:abstractNumId="1">
+  <w:abstractNum w:abstractNumId="1" w15:restartNumberingAfterBreak="0">
     <w:nsid w:val="360A4E4B"/>
     <w:multiLevelType w:val="multilevel"/>
     <w:tmpl w:val="9D8A65BC"/>
@@ -2869,7 +2904,7 @@
 </file>
 
 <file path=word/styles.xml><?xml version="1.0" encoding="utf-8"?>
-<w:styles xmlns:r="http://schemas.openxmlformats.org/officeDocument/2006/relationships" xmlns:w="http://schemas.openxmlformats.org/wordprocessingml/2006/main">
+<w:styles xmlns:mc="http://schemas.openxmlformats.org/markup-compatibility/2006" xmlns:r="http://schemas.openxmlformats.org/officeDocument/2006/relationships" xmlns:w="http://schemas.openxmlformats.org/wordprocessingml/2006/main" xmlns:w14="http://schemas.microsoft.com/office/word/2010/wordml" xmlns:w15="http://schemas.microsoft.com/office/word/2012/wordml" xmlns:w16se="http://schemas.microsoft.com/office/word/2015/wordml/symex" mc:Ignorable="w14 w15 w16se">
   <w:docDefaults>
     <w:rPrDefault>
       <w:rPr>
@@ -2885,147 +2920,378 @@
       </w:pPr>
     </w:pPrDefault>
   </w:docDefaults>
-  <w:latentStyles w:defLockedState="0" w:defUIPriority="99" w:defSemiHidden="1" w:defUnhideWhenUsed="1" w:defQFormat="0" w:count="267">
-    <w:lsdException w:name="Normal" w:semiHidden="0" w:uiPriority="0" w:unhideWhenUsed="0" w:qFormat="1"/>
-    <w:lsdException w:name="heading 1" w:semiHidden="0" w:uiPriority="0" w:unhideWhenUsed="0" w:qFormat="1"/>
-    <w:lsdException w:name="heading 2" w:uiPriority="0" w:qFormat="1"/>
-    <w:lsdException w:name="heading 3" w:uiPriority="0" w:qFormat="1"/>
-    <w:lsdException w:name="heading 4" w:uiPriority="0" w:qFormat="1"/>
-    <w:lsdException w:name="heading 5" w:uiPriority="0" w:qFormat="1"/>
-    <w:lsdException w:name="heading 6" w:uiPriority="0" w:qFormat="1"/>
-    <w:lsdException w:name="heading 7" w:uiPriority="0" w:qFormat="1"/>
-    <w:lsdException w:name="heading 8" w:uiPriority="0" w:qFormat="1"/>
-    <w:lsdException w:name="heading 9" w:uiPriority="0" w:qFormat="1"/>
-    <w:lsdException w:name="toc 1" w:uiPriority="39"/>
-    <w:lsdException w:name="toc 2" w:uiPriority="39"/>
-    <w:lsdException w:name="toc 3" w:uiPriority="39"/>
-    <w:lsdException w:name="toc 4" w:uiPriority="39"/>
-    <w:lsdException w:name="toc 5" w:uiPriority="39"/>
-    <w:lsdException w:name="toc 6" w:uiPriority="39"/>
-    <w:lsdException w:name="toc 7" w:uiPriority="39"/>
-    <w:lsdException w:name="toc 8" w:uiPriority="39"/>
-    <w:lsdException w:name="toc 9" w:uiPriority="39"/>
-    <w:lsdException w:name="header" w:uiPriority="0"/>
-    <w:lsdException w:name="footer" w:uiPriority="0"/>
-    <w:lsdException w:name="caption" w:uiPriority="35" w:qFormat="1"/>
-    <w:lsdException w:name="page number" w:uiPriority="0"/>
-    <w:lsdException w:name="Title" w:semiHidden="0" w:uiPriority="0" w:unhideWhenUsed="0" w:qFormat="1"/>
-    <w:lsdException w:name="Default Paragraph Font" w:uiPriority="1"/>
-    <w:lsdException w:name="Subtitle" w:semiHidden="0" w:uiPriority="11" w:unhideWhenUsed="0" w:qFormat="1"/>
-    <w:lsdException w:name="Strong" w:semiHidden="0" w:uiPriority="0" w:unhideWhenUsed="0" w:qFormat="1"/>
-    <w:lsdException w:name="Emphasis" w:semiHidden="0" w:uiPriority="20" w:unhideWhenUsed="0" w:qFormat="1"/>
-    <w:lsdException w:name="Table Grid" w:semiHidden="0" w:uiPriority="59" w:unhideWhenUsed="0"/>
-    <w:lsdException w:name="Placeholder Text" w:unhideWhenUsed="0"/>
-    <w:lsdException w:name="No Spacing" w:semiHidden="0" w:uiPriority="1" w:unhideWhenUsed="0" w:qFormat="1"/>
-    <w:lsdException w:name="Light Shading" w:semiHidden="0" w:uiPriority="60" w:unhideWhenUsed="0"/>
-    <w:lsdException w:name="Light List" w:semiHidden="0" w:uiPriority="61" w:unhideWhenUsed="0"/>
-    <w:lsdException w:name="Light Grid" w:semiHidden="0" w:uiPriority="62" w:unhideWhenUsed="0"/>
-    <w:lsdException w:name="Medium Shading 1" w:semiHidden="0" w:uiPriority="63" w:unhideWhenUsed="0"/>
-    <w:lsdException w:name="Medium Shading 2" w:semiHidden="0" w:uiPriority="64" w:unhideWhenUsed="0"/>
-    <w:lsdException w:name="Medium List 1" w:semiHidden="0" w:uiPriority="65" w:unhideWhenUsed="0"/>
-    <w:lsdException w:name="Medium List 2" w:semiHidden="0" w:uiPriority="66" w:unhideWhenUsed="0"/>
-    <w:lsdException w:name="Medium Grid 1" w:semiHidden="0" w:uiPriority="67" w:unhideWhenUsed="0"/>
-    <w:lsdException w:name="Medium Grid 2" w:semiHidden="0" w:uiPriority="68" w:unhideWhenUsed="0"/>
-    <w:lsdException w:name="Medium Grid 3" w:semiHidden="0" w:uiPriority="69" w:unhideWhenUsed="0"/>
-    <w:lsdException w:name="Dark List" w:semiHidden="0" w:uiPriority="70" w:unhideWhenUsed="0"/>
-    <w:lsdException w:name="Colorful Shading" w:semiHidden="0" w:uiPriority="71" w:unhideWhenUsed="0"/>
-    <w:lsdException w:name="Colorful List" w:semiHidden="0" w:uiPriority="72" w:unhideWhenUsed="0"/>
-    <w:lsdException w:name="Colorful Grid" w:semiHidden="0" w:uiPriority="73" w:unhideWhenUsed="0"/>
-    <w:lsdException w:name="Light Shading Accent 1" w:semiHidden="0" w:uiPriority="60" w:unhideWhenUsed="0"/>
-    <w:lsdException w:name="Light List Accent 1" w:semiHidden="0" w:uiPriority="61" w:unhideWhenUsed="0"/>
-    <w:lsdException w:name="Light Grid Accent 1" w:semiHidden="0" w:uiPriority="62" w:unhideWhenUsed="0"/>
-    <w:lsdException w:name="Medium Shading 1 Accent 1" w:semiHidden="0" w:uiPriority="63" w:unhideWhenUsed="0"/>
-    <w:lsdException w:name="Medium Shading 2 Accent 1" w:semiHidden="0" w:uiPriority="64" w:unhideWhenUsed="0"/>
-    <w:lsdException w:name="Medium List 1 Accent 1" w:semiHidden="0" w:uiPriority="65" w:unhideWhenUsed="0"/>
-    <w:lsdException w:name="Revision" w:unhideWhenUsed="0"/>
-    <w:lsdException w:name="List Paragraph" w:semiHidden="0" w:uiPriority="34" w:unhideWhenUsed="0" w:qFormat="1"/>
-    <w:lsdException w:name="Quote" w:semiHidden="0" w:uiPriority="29" w:unhideWhenUsed="0" w:qFormat="1"/>
-    <w:lsdException w:name="Intense Quote" w:semiHidden="0" w:uiPriority="30" w:unhideWhenUsed="0" w:qFormat="1"/>
-    <w:lsdException w:name="Medium List 2 Accent 1" w:semiHidden="0" w:uiPriority="66" w:unhideWhenUsed="0"/>
-    <w:lsdException w:name="Medium Grid 1 Accent 1" w:semiHidden="0" w:uiPriority="67" w:unhideWhenUsed="0"/>
-    <w:lsdException w:name="Medium Grid 2 Accent 1" w:semiHidden="0" w:uiPriority="68" w:unhideWhenUsed="0"/>
-    <w:lsdException w:name="Medium Grid 3 Accent 1" w:semiHidden="0" w:uiPriority="69" w:unhideWhenUsed="0"/>
-    <w:lsdException w:name="Dark List Accent 1" w:semiHidden="0" w:uiPriority="70" w:unhideWhenUsed="0"/>
-    <w:lsdException w:name="Colorful Shading Accent 1" w:semiHidden="0" w:uiPriority="71" w:unhideWhenUsed="0"/>
-    <w:lsdException w:name="Colorful List Accent 1" w:semiHidden="0" w:uiPriority="72" w:unhideWhenUsed="0"/>
-    <w:lsdException w:name="Colorful Grid Accent 1" w:semiHidden="0" w:uiPriority="73" w:unhideWhenUsed="0"/>
-    <w:lsdException w:name="Light Shading Accent 2" w:semiHidden="0" w:uiPriority="60" w:unhideWhenUsed="0"/>
-    <w:lsdException w:name="Light List Accent 2" w:semiHidden="0" w:uiPriority="61" w:unhideWhenUsed="0"/>
-    <w:lsdException w:name="Light Grid Accent 2" w:semiHidden="0" w:uiPriority="62" w:unhideWhenUsed="0"/>
-    <w:lsdException w:name="Medium Shading 1 Accent 2" w:semiHidden="0" w:uiPriority="63" w:unhideWhenUsed="0"/>
-    <w:lsdException w:name="Medium Shading 2 Accent 2" w:semiHidden="0" w:uiPriority="64" w:unhideWhenUsed="0"/>
-    <w:lsdException w:name="Medium List 1 Accent 2" w:semiHidden="0" w:uiPriority="65" w:unhideWhenUsed="0"/>
-    <w:lsdException w:name="Medium List 2 Accent 2" w:semiHidden="0" w:uiPriority="66" w:unhideWhenUsed="0"/>
-    <w:lsdException w:name="Medium Grid 1 Accent 2" w:semiHidden="0" w:uiPriority="67" w:unhideWhenUsed="0"/>
-    <w:lsdException w:name="Medium Grid 2 Accent 2" w:semiHidden="0" w:uiPriority="68" w:unhideWhenUsed="0"/>
-    <w:lsdException w:name="Medium Grid 3 Accent 2" w:semiHidden="0" w:uiPriority="69" w:unhideWhenUsed="0"/>
-    <w:lsdException w:name="Dark List Accent 2" w:semiHidden="0" w:uiPriority="70" w:unhideWhenUsed="0"/>
-    <w:lsdException w:name="Colorful Shading Accent 2" w:semiHidden="0" w:uiPriority="71" w:unhideWhenUsed="0"/>
-    <w:lsdException w:name="Colorful List Accent 2" w:semiHidden="0" w:uiPriority="72" w:unhideWhenUsed="0"/>
-    <w:lsdException w:name="Colorful Grid Accent 2" w:semiHidden="0" w:uiPriority="73" w:unhideWhenUsed="0"/>
-    <w:lsdException w:name="Light Shading Accent 3" w:semiHidden="0" w:uiPriority="60" w:unhideWhenUsed="0"/>
-    <w:lsdException w:name="Light List Accent 3" w:semiHidden="0" w:uiPriority="61" w:unhideWhenUsed="0"/>
-    <w:lsdException w:name="Light Grid Accent 3" w:semiHidden="0" w:uiPriority="62" w:unhideWhenUsed="0"/>
-    <w:lsdException w:name="Medium Shading 1 Accent 3" w:semiHidden="0" w:uiPriority="63" w:unhideWhenUsed="0"/>
-    <w:lsdException w:name="Medium Shading 2 Accent 3" w:semiHidden="0" w:uiPriority="64" w:unhideWhenUsed="0"/>
-    <w:lsdException w:name="Medium List 1 Accent 3" w:semiHidden="0" w:uiPriority="65" w:unhideWhenUsed="0"/>
-    <w:lsdException w:name="Medium List 2 Accent 3" w:semiHidden="0" w:uiPriority="66" w:unhideWhenUsed="0"/>
-    <w:lsdException w:name="Medium Grid 1 Accent 3" w:semiHidden="0" w:uiPriority="67" w:unhideWhenUsed="0"/>
-    <w:lsdException w:name="Medium Grid 2 Accent 3" w:semiHidden="0" w:uiPriority="68" w:unhideWhenUsed="0"/>
-    <w:lsdException w:name="Medium Grid 3 Accent 3" w:semiHidden="0" w:uiPriority="69" w:unhideWhenUsed="0"/>
-    <w:lsdException w:name="Dark List Accent 3" w:semiHidden="0" w:uiPriority="70" w:unhideWhenUsed="0"/>
-    <w:lsdException w:name="Colorful Shading Accent 3" w:semiHidden="0" w:uiPriority="71" w:unhideWhenUsed="0"/>
-    <w:lsdException w:name="Colorful List Accent 3" w:semiHidden="0" w:uiPriority="72" w:unhideWhenUsed="0"/>
-    <w:lsdException w:name="Colorful Grid Accent 3" w:semiHidden="0" w:uiPriority="73" w:unhideWhenUsed="0"/>
-    <w:lsdException w:name="Light Shading Accent 4" w:semiHidden="0" w:uiPriority="60" w:unhideWhenUsed="0"/>
-    <w:lsdException w:name="Light List Accent 4" w:semiHidden="0" w:uiPriority="61" w:unhideWhenUsed="0"/>
-    <w:lsdException w:name="Light Grid Accent 4" w:semiHidden="0" w:uiPriority="62" w:unhideWhenUsed="0"/>
-    <w:lsdException w:name="Medium Shading 1 Accent 4" w:semiHidden="0" w:uiPriority="63" w:unhideWhenUsed="0"/>
-    <w:lsdException w:name="Medium Shading 2 Accent 4" w:semiHidden="0" w:uiPriority="64" w:unhideWhenUsed="0"/>
-    <w:lsdException w:name="Medium List 1 Accent 4" w:semiHidden="0" w:uiPriority="65" w:unhideWhenUsed="0"/>
-    <w:lsdException w:name="Medium List 2 Accent 4" w:semiHidden="0" w:uiPriority="66" w:unhideWhenUsed="0"/>
-    <w:lsdException w:name="Medium Grid 1 Accent 4" w:semiHidden="0" w:uiPriority="67" w:unhideWhenUsed="0"/>
-    <w:lsdException w:name="Medium Grid 2 Accent 4" w:semiHidden="0" w:uiPriority="68" w:unhideWhenUsed="0"/>
-    <w:lsdException w:name="Medium Grid 3 Accent 4" w:semiHidden="0" w:uiPriority="69" w:unhideWhenUsed="0"/>
-    <w:lsdException w:name="Dark List Accent 4" w:semiHidden="0" w:uiPriority="70" w:unhideWhenUsed="0"/>
-    <w:lsdException w:name="Colorful Shading Accent 4" w:semiHidden="0" w:uiPriority="71" w:unhideWhenUsed="0"/>
-    <w:lsdException w:name="Colorful List Accent 4" w:semiHidden="0" w:uiPriority="72" w:unhideWhenUsed="0"/>
-    <w:lsdException w:name="Colorful Grid Accent 4" w:semiHidden="0" w:uiPriority="73" w:unhideWhenUsed="0"/>
-    <w:lsdException w:name="Light Shading Accent 5" w:semiHidden="0" w:uiPriority="60" w:unhideWhenUsed="0"/>
-    <w:lsdException w:name="Light List Accent 5" w:semiHidden="0" w:uiPriority="61" w:unhideWhenUsed="0"/>
-    <w:lsdException w:name="Light Grid Accent 5" w:semiHidden="0" w:uiPriority="62" w:unhideWhenUsed="0"/>
-    <w:lsdException w:name="Medium Shading 1 Accent 5" w:semiHidden="0" w:uiPriority="63" w:unhideWhenUsed="0"/>
-    <w:lsdException w:name="Medium Shading 2 Accent 5" w:semiHidden="0" w:uiPriority="64" w:unhideWhenUsed="0"/>
-    <w:lsdException w:name="Medium List 1 Accent 5" w:semiHidden="0" w:uiPriority="65" w:unhideWhenUsed="0"/>
-    <w:lsdException w:name="Medium List 2 Accent 5" w:semiHidden="0" w:uiPriority="66" w:unhideWhenUsed="0"/>
-    <w:lsdException w:name="Medium Grid 1 Accent 5" w:semiHidden="0" w:uiPriority="67" w:unhideWhenUsed="0"/>
-    <w:lsdException w:name="Medium Grid 2 Accent 5" w:semiHidden="0" w:uiPriority="68" w:unhideWhenUsed="0"/>
-    <w:lsdException w:name="Medium Grid 3 Accent 5" w:semiHidden="0" w:uiPriority="69" w:unhideWhenUsed="0"/>
-    <w:lsdException w:name="Dark List Accent 5" w:semiHidden="0" w:uiPriority="70" w:unhideWhenUsed="0"/>
-    <w:lsdException w:name="Colorful Shading Accent 5" w:semiHidden="0" w:uiPriority="71" w:unhideWhenUsed="0"/>
-    <w:lsdException w:name="Colorful List Accent 5" w:semiHidden="0" w:uiPriority="72" w:unhideWhenUsed="0"/>
-    <w:lsdException w:name="Colorful Grid Accent 5" w:semiHidden="0" w:uiPriority="73" w:unhideWhenUsed="0"/>
-    <w:lsdException w:name="Light Shading Accent 6" w:semiHidden="0" w:uiPriority="60" w:unhideWhenUsed="0"/>
-    <w:lsdException w:name="Light List Accent 6" w:semiHidden="0" w:uiPriority="61" w:unhideWhenUsed="0"/>
-    <w:lsdException w:name="Light Grid Accent 6" w:semiHidden="0" w:uiPriority="62" w:unhideWhenUsed="0"/>
-    <w:lsdException w:name="Medium Shading 1 Accent 6" w:semiHidden="0" w:uiPriority="63" w:unhideWhenUsed="0"/>
-    <w:lsdException w:name="Medium Shading 2 Accent 6" w:semiHidden="0" w:uiPriority="64" w:unhideWhenUsed="0"/>
-    <w:lsdException w:name="Medium List 1 Accent 6" w:semiHidden="0" w:uiPriority="65" w:unhideWhenUsed="0"/>
-    <w:lsdException w:name="Medium List 2 Accent 6" w:semiHidden="0" w:uiPriority="66" w:unhideWhenUsed="0"/>
-    <w:lsdException w:name="Medium Grid 1 Accent 6" w:semiHidden="0" w:uiPriority="67" w:unhideWhenUsed="0"/>
-    <w:lsdException w:name="Medium Grid 2 Accent 6" w:semiHidden="0" w:uiPriority="68" w:unhideWhenUsed="0"/>
-    <w:lsdException w:name="Medium Grid 3 Accent 6" w:semiHidden="0" w:uiPriority="69" w:unhideWhenUsed="0"/>
-    <w:lsdException w:name="Dark List Accent 6" w:semiHidden="0" w:uiPriority="70" w:unhideWhenUsed="0"/>
-    <w:lsdException w:name="Colorful Shading Accent 6" w:semiHidden="0" w:uiPriority="71" w:unhideWhenUsed="0"/>
-    <w:lsdException w:name="Colorful List Accent 6" w:semiHidden="0" w:uiPriority="72" w:unhideWhenUsed="0"/>
-    <w:lsdException w:name="Colorful Grid Accent 6" w:semiHidden="0" w:uiPriority="73" w:unhideWhenUsed="0"/>
-    <w:lsdException w:name="Subtle Emphasis" w:semiHidden="0" w:uiPriority="19" w:unhideWhenUsed="0" w:qFormat="1"/>
-    <w:lsdException w:name="Intense Emphasis" w:semiHidden="0" w:uiPriority="21" w:unhideWhenUsed="0" w:qFormat="1"/>
-    <w:lsdException w:name="Subtle Reference" w:semiHidden="0" w:uiPriority="31" w:unhideWhenUsed="0" w:qFormat="1"/>
-    <w:lsdException w:name="Intense Reference" w:semiHidden="0" w:uiPriority="32" w:unhideWhenUsed="0" w:qFormat="1"/>
-    <w:lsdException w:name="Book Title" w:semiHidden="0" w:uiPriority="33" w:unhideWhenUsed="0" w:qFormat="1"/>
-    <w:lsdException w:name="Bibliography" w:uiPriority="37"/>
-    <w:lsdException w:name="TOC Heading" w:uiPriority="39" w:qFormat="1"/>
+  <w:latentStyles w:defLockedState="0" w:defUIPriority="99" w:defSemiHidden="0" w:defUnhideWhenUsed="0" w:defQFormat="0" w:count="371">
+    <w:lsdException w:name="Normal" w:uiPriority="0" w:qFormat="1"/>
+    <w:lsdException w:name="heading 1" w:uiPriority="0" w:qFormat="1"/>
+    <w:lsdException w:name="heading 2" w:semiHidden="1" w:uiPriority="0" w:unhideWhenUsed="1" w:qFormat="1"/>
+    <w:lsdException w:name="heading 3" w:semiHidden="1" w:uiPriority="0" w:unhideWhenUsed="1" w:qFormat="1"/>
+    <w:lsdException w:name="heading 4" w:semiHidden="1" w:uiPriority="0" w:unhideWhenUsed="1" w:qFormat="1"/>
+    <w:lsdException w:name="heading 5" w:semiHidden="1" w:uiPriority="0" w:unhideWhenUsed="1" w:qFormat="1"/>
+    <w:lsdException w:name="heading 6" w:semiHidden="1" w:uiPriority="0" w:unhideWhenUsed="1" w:qFormat="1"/>
+    <w:lsdException w:name="heading 7" w:semiHidden="1" w:uiPriority="0" w:unhideWhenUsed="1" w:qFormat="1"/>
+    <w:lsdException w:name="heading 8" w:semiHidden="1" w:uiPriority="0" w:unhideWhenUsed="1" w:qFormat="1"/>
+    <w:lsdException w:name="heading 9" w:semiHidden="1" w:uiPriority="0" w:unhideWhenUsed="1" w:qFormat="1"/>
+    <w:lsdException w:name="index 1" w:semiHidden="1" w:unhideWhenUsed="1"/>
+    <w:lsdException w:name="index 2" w:semiHidden="1" w:unhideWhenUsed="1"/>
+    <w:lsdException w:name="index 3" w:semiHidden="1" w:unhideWhenUsed="1"/>
+    <w:lsdException w:name="index 4" w:semiHidden="1" w:unhideWhenUsed="1"/>
+    <w:lsdException w:name="index 5" w:semiHidden="1" w:unhideWhenUsed="1"/>
+    <w:lsdException w:name="index 6" w:semiHidden="1" w:unhideWhenUsed="1"/>
+    <w:lsdException w:name="index 7" w:semiHidden="1" w:unhideWhenUsed="1"/>
+    <w:lsdException w:name="index 8" w:semiHidden="1" w:unhideWhenUsed="1"/>
+    <w:lsdException w:name="index 9" w:semiHidden="1" w:unhideWhenUsed="1"/>
+    <w:lsdException w:name="toc 1" w:semiHidden="1" w:uiPriority="39" w:unhideWhenUsed="1"/>
+    <w:lsdException w:name="toc 2" w:semiHidden="1" w:uiPriority="39" w:unhideWhenUsed="1"/>
+    <w:lsdException w:name="toc 3" w:semiHidden="1" w:uiPriority="39" w:unhideWhenUsed="1"/>
+    <w:lsdException w:name="toc 4" w:semiHidden="1" w:uiPriority="39" w:unhideWhenUsed="1"/>
+    <w:lsdException w:name="toc 5" w:semiHidden="1" w:uiPriority="39" w:unhideWhenUsed="1"/>
+    <w:lsdException w:name="toc 6" w:semiHidden="1" w:uiPriority="39" w:unhideWhenUsed="1"/>
+    <w:lsdException w:name="toc 7" w:semiHidden="1" w:uiPriority="39" w:unhideWhenUsed="1"/>
+    <w:lsdException w:name="toc 8" w:semiHidden="1" w:uiPriority="39" w:unhideWhenUsed="1"/>
+    <w:lsdException w:name="toc 9" w:semiHidden="1" w:uiPriority="39" w:unhideWhenUsed="1"/>
+    <w:lsdException w:name="Normal Indent" w:semiHidden="1" w:unhideWhenUsed="1"/>
+    <w:lsdException w:name="footnote text" w:semiHidden="1" w:unhideWhenUsed="1"/>
+    <w:lsdException w:name="annotation text" w:semiHidden="1" w:unhideWhenUsed="1"/>
+    <w:lsdException w:name="header" w:semiHidden="1" w:uiPriority="0" w:unhideWhenUsed="1"/>
+    <w:lsdException w:name="footer" w:semiHidden="1" w:uiPriority="0" w:unhideWhenUsed="1"/>
+    <w:lsdException w:name="index heading" w:semiHidden="1" w:unhideWhenUsed="1"/>
+    <w:lsdException w:name="caption" w:semiHidden="1" w:uiPriority="35" w:unhideWhenUsed="1" w:qFormat="1"/>
+    <w:lsdException w:name="table of figures" w:semiHidden="1" w:unhideWhenUsed="1"/>
+    <w:lsdException w:name="envelope address" w:semiHidden="1" w:unhideWhenUsed="1"/>
+    <w:lsdException w:name="envelope return" w:semiHidden="1" w:unhideWhenUsed="1"/>
+    <w:lsdException w:name="footnote reference" w:semiHidden="1" w:unhideWhenUsed="1"/>
+    <w:lsdException w:name="annotation reference" w:semiHidden="1" w:unhideWhenUsed="1"/>
+    <w:lsdException w:name="line number" w:semiHidden="1" w:unhideWhenUsed="1"/>
+    <w:lsdException w:name="page number" w:semiHidden="1" w:uiPriority="0" w:unhideWhenUsed="1"/>
+    <w:lsdException w:name="endnote reference" w:semiHidden="1" w:unhideWhenUsed="1"/>
+    <w:lsdException w:name="endnote text" w:semiHidden="1" w:unhideWhenUsed="1"/>
+    <w:lsdException w:name="table of authorities" w:semiHidden="1" w:unhideWhenUsed="1"/>
+    <w:lsdException w:name="macro" w:semiHidden="1" w:unhideWhenUsed="1"/>
+    <w:lsdException w:name="toa heading" w:semiHidden="1" w:unhideWhenUsed="1"/>
+    <w:lsdException w:name="List" w:semiHidden="1" w:unhideWhenUsed="1"/>
+    <w:lsdException w:name="List Bullet" w:semiHidden="1" w:unhideWhenUsed="1"/>
+    <w:lsdException w:name="List Number" w:semiHidden="1" w:unhideWhenUsed="1"/>
+    <w:lsdException w:name="List 2" w:semiHidden="1" w:unhideWhenUsed="1"/>
+    <w:lsdException w:name="List 3" w:semiHidden="1" w:unhideWhenUsed="1"/>
+    <w:lsdException w:name="List 4" w:semiHidden="1" w:unhideWhenUsed="1"/>
+    <w:lsdException w:name="List 5" w:semiHidden="1" w:unhideWhenUsed="1"/>
+    <w:lsdException w:name="List Bullet 2" w:semiHidden="1" w:unhideWhenUsed="1"/>
+    <w:lsdException w:name="List Bullet 3" w:semiHidden="1" w:unhideWhenUsed="1"/>
+    <w:lsdException w:name="List Bullet 4" w:semiHidden="1" w:unhideWhenUsed="1"/>
+    <w:lsdException w:name="List Bullet 5" w:semiHidden="1" w:unhideWhenUsed="1"/>
+    <w:lsdException w:name="List Number 2" w:semiHidden="1" w:unhideWhenUsed="1"/>
+    <w:lsdException w:name="List Number 3" w:semiHidden="1" w:unhideWhenUsed="1"/>
+    <w:lsdException w:name="List Number 4" w:semiHidden="1" w:unhideWhenUsed="1"/>
+    <w:lsdException w:name="List Number 5" w:semiHidden="1" w:unhideWhenUsed="1"/>
+    <w:lsdException w:name="Title" w:uiPriority="0" w:qFormat="1"/>
+    <w:lsdException w:name="Closing" w:semiHidden="1" w:unhideWhenUsed="1"/>
+    <w:lsdException w:name="Signature" w:semiHidden="1" w:unhideWhenUsed="1"/>
+    <w:lsdException w:name="Default Paragraph Font" w:semiHidden="1" w:uiPriority="1" w:unhideWhenUsed="1"/>
+    <w:lsdException w:name="Body Text" w:semiHidden="1" w:unhideWhenUsed="1"/>
+    <w:lsdException w:name="Body Text Indent" w:semiHidden="1" w:unhideWhenUsed="1"/>
+    <w:lsdException w:name="List Continue" w:semiHidden="1" w:unhideWhenUsed="1"/>
+    <w:lsdException w:name="List Continue 2" w:semiHidden="1" w:unhideWhenUsed="1"/>
+    <w:lsdException w:name="List Continue 3" w:semiHidden="1" w:unhideWhenUsed="1"/>
+    <w:lsdException w:name="List Continue 4" w:semiHidden="1" w:unhideWhenUsed="1"/>
+    <w:lsdException w:name="List Continue 5" w:semiHidden="1" w:unhideWhenUsed="1"/>
+    <w:lsdException w:name="Message Header" w:semiHidden="1" w:unhideWhenUsed="1"/>
+    <w:lsdException w:name="Subtitle" w:uiPriority="11" w:qFormat="1"/>
+    <w:lsdException w:name="Salutation" w:semiHidden="1" w:unhideWhenUsed="1"/>
+    <w:lsdException w:name="Date" w:semiHidden="1" w:unhideWhenUsed="1"/>
+    <w:lsdException w:name="Body Text First Indent" w:semiHidden="1" w:unhideWhenUsed="1"/>
+    <w:lsdException w:name="Body Text First Indent 2" w:semiHidden="1" w:unhideWhenUsed="1"/>
+    <w:lsdException w:name="Note Heading" w:semiHidden="1" w:unhideWhenUsed="1"/>
+    <w:lsdException w:name="Body Text 2" w:semiHidden="1" w:unhideWhenUsed="1"/>
+    <w:lsdException w:name="Body Text 3" w:semiHidden="1" w:unhideWhenUsed="1"/>
+    <w:lsdException w:name="Body Text Indent 2" w:semiHidden="1" w:unhideWhenUsed="1"/>
+    <w:lsdException w:name="Body Text Indent 3" w:semiHidden="1" w:unhideWhenUsed="1"/>
+    <w:lsdException w:name="Block Text" w:semiHidden="1" w:unhideWhenUsed="1"/>
+    <w:lsdException w:name="Hyperlink" w:semiHidden="1" w:unhideWhenUsed="1"/>
+    <w:lsdException w:name="FollowedHyperlink" w:semiHidden="1" w:unhideWhenUsed="1"/>
+    <w:lsdException w:name="Strong" w:uiPriority="0" w:qFormat="1"/>
+    <w:lsdException w:name="Emphasis" w:uiPriority="20" w:qFormat="1"/>
+    <w:lsdException w:name="Document Map" w:semiHidden="1" w:unhideWhenUsed="1"/>
+    <w:lsdException w:name="Plain Text" w:semiHidden="1" w:unhideWhenUsed="1"/>
+    <w:lsdException w:name="E-mail Signature" w:semiHidden="1" w:unhideWhenUsed="1"/>
+    <w:lsdException w:name="HTML Top of Form" w:semiHidden="1" w:unhideWhenUsed="1"/>
+    <w:lsdException w:name="HTML Bottom of Form" w:semiHidden="1" w:unhideWhenUsed="1"/>
+    <w:lsdException w:name="Normal (Web)" w:semiHidden="1" w:unhideWhenUsed="1"/>
+    <w:lsdException w:name="HTML Acronym" w:semiHidden="1" w:unhideWhenUsed="1"/>
+    <w:lsdException w:name="HTML Address" w:semiHidden="1" w:unhideWhenUsed="1"/>
+    <w:lsdException w:name="HTML Cite" w:semiHidden="1" w:unhideWhenUsed="1"/>
+    <w:lsdException w:name="HTML Code" w:semiHidden="1" w:unhideWhenUsed="1"/>
+    <w:lsdException w:name="HTML Definition" w:semiHidden="1" w:unhideWhenUsed="1"/>
+    <w:lsdException w:name="HTML Keyboard" w:semiHidden="1" w:unhideWhenUsed="1"/>
+    <w:lsdException w:name="HTML Preformatted" w:semiHidden="1" w:unhideWhenUsed="1"/>
+    <w:lsdException w:name="HTML Sample" w:semiHidden="1" w:unhideWhenUsed="1"/>
+    <w:lsdException w:name="HTML Typewriter" w:semiHidden="1" w:unhideWhenUsed="1"/>
+    <w:lsdException w:name="HTML Variable" w:semiHidden="1" w:unhideWhenUsed="1"/>
+    <w:lsdException w:name="Normal Table" w:semiHidden="1" w:unhideWhenUsed="1"/>
+    <w:lsdException w:name="annotation subject" w:semiHidden="1" w:unhideWhenUsed="1"/>
+    <w:lsdException w:name="No List" w:semiHidden="1" w:unhideWhenUsed="1"/>
+    <w:lsdException w:name="Outline List 1" w:semiHidden="1" w:unhideWhenUsed="1"/>
+    <w:lsdException w:name="Outline List 2" w:semiHidden="1" w:unhideWhenUsed="1"/>
+    <w:lsdException w:name="Outline List 3" w:semiHidden="1" w:unhideWhenUsed="1"/>
+    <w:lsdException w:name="Table Simple 1" w:semiHidden="1" w:unhideWhenUsed="1"/>
+    <w:lsdException w:name="Table Simple 2" w:semiHidden="1" w:unhideWhenUsed="1"/>
+    <w:lsdException w:name="Table Simple 3" w:semiHidden="1" w:unhideWhenUsed="1"/>
+    <w:lsdException w:name="Table Classic 1" w:semiHidden="1" w:unhideWhenUsed="1"/>
+    <w:lsdException w:name="Table Classic 2" w:semiHidden="1" w:unhideWhenUsed="1"/>
+    <w:lsdException w:name="Table Classic 3" w:semiHidden="1" w:unhideWhenUsed="1"/>
+    <w:lsdException w:name="Table Classic 4" w:semiHidden="1" w:unhideWhenUsed="1"/>
+    <w:lsdException w:name="Table Colorful 1" w:semiHidden="1" w:unhideWhenUsed="1"/>
+    <w:lsdException w:name="Table Colorful 2" w:semiHidden="1" w:unhideWhenUsed="1"/>
+    <w:lsdException w:name="Table Colorful 3" w:semiHidden="1" w:unhideWhenUsed="1"/>
+    <w:lsdException w:name="Table Columns 1" w:semiHidden="1" w:unhideWhenUsed="1"/>
+    <w:lsdException w:name="Table Columns 2" w:semiHidden="1" w:unhideWhenUsed="1"/>
+    <w:lsdException w:name="Table Columns 3" w:semiHidden="1" w:unhideWhenUsed="1"/>
+    <w:lsdException w:name="Table Columns 4" w:semiHidden="1" w:unhideWhenUsed="1"/>
+    <w:lsdException w:name="Table Columns 5" w:semiHidden="1" w:unhideWhenUsed="1"/>
+    <w:lsdException w:name="Table Grid 1" w:semiHidden="1" w:unhideWhenUsed="1"/>
+    <w:lsdException w:name="Table Grid 2" w:semiHidden="1" w:unhideWhenUsed="1"/>
+    <w:lsdException w:name="Table Grid 3" w:semiHidden="1" w:unhideWhenUsed="1"/>
+    <w:lsdException w:name="Table Grid 4" w:semiHidden="1" w:unhideWhenUsed="1"/>
+    <w:lsdException w:name="Table Grid 5" w:semiHidden="1" w:unhideWhenUsed="1"/>
+    <w:lsdException w:name="Table Grid 6" w:semiHidden="1" w:unhideWhenUsed="1"/>
+    <w:lsdException w:name="Table Grid 7" w:semiHidden="1" w:unhideWhenUsed="1"/>
+    <w:lsdException w:name="Table Grid 8" w:semiHidden="1" w:unhideWhenUsed="1"/>
+    <w:lsdException w:name="Table List 1" w:semiHidden="1" w:unhideWhenUsed="1"/>
+    <w:lsdException w:name="Table List 2" w:semiHidden="1" w:unhideWhenUsed="1"/>
+    <w:lsdException w:name="Table List 3" w:semiHidden="1" w:unhideWhenUsed="1"/>
+    <w:lsdException w:name="Table List 4" w:semiHidden="1" w:unhideWhenUsed="1"/>
+    <w:lsdException w:name="Table List 5" w:semiHidden="1" w:unhideWhenUsed="1"/>
+    <w:lsdException w:name="Table List 6" w:semiHidden="1" w:unhideWhenUsed="1"/>
+    <w:lsdException w:name="Table List 7" w:semiHidden="1" w:unhideWhenUsed="1"/>
+    <w:lsdException w:name="Table List 8" w:semiHidden="1" w:unhideWhenUsed="1"/>
+    <w:lsdException w:name="Table 3D effects 1" w:semiHidden="1" w:unhideWhenUsed="1"/>
+    <w:lsdException w:name="Table 3D effects 2" w:semiHidden="1" w:unhideWhenUsed="1"/>
+    <w:lsdException w:name="Table 3D effects 3" w:semiHidden="1" w:unhideWhenUsed="1"/>
+    <w:lsdException w:name="Table Contemporary" w:semiHidden="1" w:unhideWhenUsed="1"/>
+    <w:lsdException w:name="Table Elegant" w:semiHidden="1" w:unhideWhenUsed="1"/>
+    <w:lsdException w:name="Table Professional" w:semiHidden="1" w:unhideWhenUsed="1"/>
+    <w:lsdException w:name="Table Subtle 1" w:semiHidden="1" w:unhideWhenUsed="1"/>
+    <w:lsdException w:name="Table Subtle 2" w:semiHidden="1" w:unhideWhenUsed="1"/>
+    <w:lsdException w:name="Table Web 1" w:semiHidden="1" w:unhideWhenUsed="1"/>
+    <w:lsdException w:name="Table Web 2" w:semiHidden="1" w:unhideWhenUsed="1"/>
+    <w:lsdException w:name="Table Web 3" w:semiHidden="1" w:unhideWhenUsed="1"/>
+    <w:lsdException w:name="Balloon Text" w:semiHidden="1" w:unhideWhenUsed="1"/>
+    <w:lsdException w:name="Table Grid" w:uiPriority="59"/>
+    <w:lsdException w:name="Table Theme" w:semiHidden="1" w:unhideWhenUsed="1"/>
+    <w:lsdException w:name="Placeholder Text" w:semiHidden="1"/>
+    <w:lsdException w:name="No Spacing" w:uiPriority="1" w:qFormat="1"/>
+    <w:lsdException w:name="Light Shading" w:uiPriority="60"/>
+    <w:lsdException w:name="Light List" w:uiPriority="61"/>
+    <w:lsdException w:name="Light Grid" w:uiPriority="62"/>
+    <w:lsdException w:name="Medium Shading 1" w:uiPriority="63"/>
+    <w:lsdException w:name="Medium Shading 2" w:uiPriority="64"/>
+    <w:lsdException w:name="Medium List 1" w:uiPriority="65"/>
+    <w:lsdException w:name="Medium List 2" w:uiPriority="66"/>
+    <w:lsdException w:name="Medium Grid 1" w:uiPriority="67"/>
+    <w:lsdException w:name="Medium Grid 2" w:uiPriority="68"/>
+    <w:lsdException w:name="Medium Grid 3" w:uiPriority="69"/>
+    <w:lsdException w:name="Dark List" w:uiPriority="70"/>
+    <w:lsdException w:name="Colorful Shading" w:uiPriority="71"/>
+    <w:lsdException w:name="Colorful List" w:uiPriority="72"/>
+    <w:lsdException w:name="Colorful Grid" w:uiPriority="73"/>
+    <w:lsdException w:name="Light Shading Accent 1" w:uiPriority="60"/>
+    <w:lsdException w:name="Light List Accent 1" w:uiPriority="61"/>
+    <w:lsdException w:name="Light Grid Accent 1" w:uiPriority="62"/>
+    <w:lsdException w:name="Medium Shading 1 Accent 1" w:uiPriority="63"/>
+    <w:lsdException w:name="Medium Shading 2 Accent 1" w:uiPriority="64"/>
+    <w:lsdException w:name="Medium List 1 Accent 1" w:uiPriority="65"/>
+    <w:lsdException w:name="Revision" w:semiHidden="1"/>
+    <w:lsdException w:name="List Paragraph" w:uiPriority="34" w:qFormat="1"/>
+    <w:lsdException w:name="Quote" w:uiPriority="29" w:qFormat="1"/>
+    <w:lsdException w:name="Intense Quote" w:uiPriority="30" w:qFormat="1"/>
+    <w:lsdException w:name="Medium List 2 Accent 1" w:uiPriority="66"/>
+    <w:lsdException w:name="Medium Grid 1 Accent 1" w:uiPriority="67"/>
+    <w:lsdException w:name="Medium Grid 2 Accent 1" w:uiPriority="68"/>
+    <w:lsdException w:name="Medium Grid 3 Accent 1" w:uiPriority="69"/>
+    <w:lsdException w:name="Dark List Accent 1" w:uiPriority="70"/>
+    <w:lsdException w:name="Colorful Shading Accent 1" w:uiPriority="71"/>
+    <w:lsdException w:name="Colorful List Accent 1" w:uiPriority="72"/>
+    <w:lsdException w:name="Colorful Grid Accent 1" w:uiPriority="73"/>
+    <w:lsdException w:name="Light Shading Accent 2" w:uiPriority="60"/>
+    <w:lsdException w:name="Light List Accent 2" w:uiPriority="61"/>
+    <w:lsdException w:name="Light Grid Accent 2" w:uiPriority="62"/>
+    <w:lsdException w:name="Medium Shading 1 Accent 2" w:uiPriority="63"/>
+    <w:lsdException w:name="Medium Shading 2 Accent 2" w:uiPriority="64"/>
+    <w:lsdException w:name="Medium List 1 Accent 2" w:uiPriority="65"/>
+    <w:lsdException w:name="Medium List 2 Accent 2" w:uiPriority="66"/>
+    <w:lsdException w:name="Medium Grid 1 Accent 2" w:uiPriority="67"/>
+    <w:lsdException w:name="Medium Grid 2 Accent 2" w:uiPriority="68"/>
+    <w:lsdException w:name="Medium Grid 3 Accent 2" w:uiPriority="69"/>
+    <w:lsdException w:name="Dark List Accent 2" w:uiPriority="70"/>
+    <w:lsdException w:name="Colorful Shading Accent 2" w:uiPriority="71"/>
+    <w:lsdException w:name="Colorful List Accent 2" w:uiPriority="72"/>
+    <w:lsdException w:name="Colorful Grid Accent 2" w:uiPriority="73"/>
+    <w:lsdException w:name="Light Shading Accent 3" w:uiPriority="60"/>
+    <w:lsdException w:name="Light List Accent 3" w:uiPriority="61"/>
+    <w:lsdException w:name="Light Grid Accent 3" w:uiPriority="62"/>
+    <w:lsdException w:name="Medium Shading 1 Accent 3" w:uiPriority="63"/>
+    <w:lsdException w:name="Medium Shading 2 Accent 3" w:uiPriority="64"/>
+    <w:lsdException w:name="Medium List 1 Accent 3" w:uiPriority="65"/>
+    <w:lsdException w:name="Medium List 2 Accent 3" w:uiPriority="66"/>
+    <w:lsdException w:name="Medium Grid 1 Accent 3" w:uiPriority="67"/>
+    <w:lsdException w:name="Medium Grid 2 Accent 3" w:uiPriority="68"/>
+    <w:lsdException w:name="Medium Grid 3 Accent 3" w:uiPriority="69"/>
+    <w:lsdException w:name="Dark List Accent 3" w:uiPriority="70"/>
+    <w:lsdException w:name="Colorful Shading Accent 3" w:uiPriority="71"/>
+    <w:lsdException w:name="Colorful List Accent 3" w:uiPriority="72"/>
+    <w:lsdException w:name="Colorful Grid Accent 3" w:uiPriority="73"/>
+    <w:lsdException w:name="Light Shading Accent 4" w:uiPriority="60"/>
+    <w:lsdException w:name="Light List Accent 4" w:uiPriority="61"/>
+    <w:lsdException w:name="Light Grid Accent 4" w:uiPriority="62"/>
+    <w:lsdException w:name="Medium Shading 1 Accent 4" w:uiPriority="63"/>
+    <w:lsdException w:name="Medium Shading 2 Accent 4" w:uiPriority="64"/>
+    <w:lsdException w:name="Medium List 1 Accent 4" w:uiPriority="65"/>
+    <w:lsdException w:name="Medium List 2 Accent 4" w:uiPriority="66"/>
+    <w:lsdException w:name="Medium Grid 1 Accent 4" w:uiPriority="67"/>
+    <w:lsdException w:name="Medium Grid 2 Accent 4" w:uiPriority="68"/>
+    <w:lsdException w:name="Medium Grid 3 Accent 4" w:uiPriority="69"/>
+    <w:lsdException w:name="Dark List Accent 4" w:uiPriority="70"/>
+    <w:lsdException w:name="Colorful Shading Accent 4" w:uiPriority="71"/>
+    <w:lsdException w:name="Colorful List Accent 4" w:uiPriority="72"/>
+    <w:lsdException w:name="Colorful Grid Accent 4" w:uiPriority="73"/>
+    <w:lsdException w:name="Light Shading Accent 5" w:uiPriority="60"/>
+    <w:lsdException w:name="Light List Accent 5" w:uiPriority="61"/>
+    <w:lsdException w:name="Light Grid Accent 5" w:uiPriority="62"/>
+    <w:lsdException w:name="Medium Shading 1 Accent 5" w:uiPriority="63"/>
+    <w:lsdException w:name="Medium Shading 2 Accent 5" w:uiPriority="64"/>
+    <w:lsdException w:name="Medium List 1 Accent 5" w:uiPriority="65"/>
+    <w:lsdException w:name="Medium List 2 Accent 5" w:uiPriority="66"/>
+    <w:lsdException w:name="Medium Grid 1 Accent 5" w:uiPriority="67"/>
+    <w:lsdException w:name="Medium Grid 2 Accent 5" w:uiPriority="68"/>
+    <w:lsdException w:name="Medium Grid 3 Accent 5" w:uiPriority="69"/>
+    <w:lsdException w:name="Dark List Accent 5" w:uiPriority="70"/>
+    <w:lsdException w:name="Colorful Shading Accent 5" w:uiPriority="71"/>
+    <w:lsdException w:name="Colorful List Accent 5" w:uiPriority="72"/>
+    <w:lsdException w:name="Colorful Grid Accent 5" w:uiPriority="73"/>
+    <w:lsdException w:name="Light Shading Accent 6" w:uiPriority="60"/>
+    <w:lsdException w:name="Light List Accent 6" w:uiPriority="61"/>
+    <w:lsdException w:name="Light Grid Accent 6" w:uiPriority="62"/>
+    <w:lsdException w:name="Medium Shading 1 Accent 6" w:uiPriority="63"/>
+    <w:lsdException w:name="Medium Shading 2 Accent 6" w:uiPriority="64"/>
+    <w:lsdException w:name="Medium List 1 Accent 6" w:uiPriority="65"/>
+    <w:lsdException w:name="Medium List 2 Accent 6" w:uiPriority="66"/>
+    <w:lsdException w:name="Medium Grid 1 Accent 6" w:uiPriority="67"/>
+    <w:lsdException w:name="Medium Grid 2 Accent 6" w:uiPriority="68"/>
+    <w:lsdException w:name="Medium Grid 3 Accent 6" w:uiPriority="69"/>
+    <w:lsdException w:name="Dark List Accent 6" w:uiPriority="70"/>
+    <w:lsdException w:name="Colorful Shading Accent 6" w:uiPriority="71"/>
+    <w:lsdException w:name="Colorful List Accent 6" w:uiPriority="72"/>
+    <w:lsdException w:name="Colorful Grid Accent 6" w:uiPriority="73"/>
+    <w:lsdException w:name="Subtle Emphasis" w:uiPriority="19" w:qFormat="1"/>
+    <w:lsdException w:name="Intense Emphasis" w:uiPriority="21" w:qFormat="1"/>
+    <w:lsdException w:name="Subtle Reference" w:uiPriority="31" w:qFormat="1"/>
+    <w:lsdException w:name="Intense Reference" w:uiPriority="32" w:qFormat="1"/>
+    <w:lsdException w:name="Book Title" w:uiPriority="33" w:qFormat="1"/>
+    <w:lsdException w:name="Bibliography" w:semiHidden="1" w:uiPriority="37" w:unhideWhenUsed="1"/>
+    <w:lsdException w:name="TOC Heading" w:semiHidden="1" w:uiPriority="39" w:unhideWhenUsed="1" w:qFormat="1"/>
+    <w:lsdException w:name="Plain Table 1" w:uiPriority="41"/>
+    <w:lsdException w:name="Plain Table 2" w:uiPriority="42"/>
+    <w:lsdException w:name="Plain Table 3" w:uiPriority="43"/>
+    <w:lsdException w:name="Plain Table 4" w:uiPriority="44"/>
+    <w:lsdException w:name="Plain Table 5" w:uiPriority="45"/>
+    <w:lsdException w:name="Grid Table Light" w:uiPriority="40"/>
+    <w:lsdException w:name="Grid Table 1 Light" w:uiPriority="46"/>
+    <w:lsdException w:name="Grid Table 2" w:uiPriority="47"/>
+    <w:lsdException w:name="Grid Table 3" w:uiPriority="48"/>
+    <w:lsdException w:name="Grid Table 4" w:uiPriority="49"/>
+    <w:lsdException w:name="Grid Table 5 Dark" w:uiPriority="50"/>
+    <w:lsdException w:name="Grid Table 6 Colorful" w:uiPriority="51"/>
+    <w:lsdException w:name="Grid Table 7 Colorful" w:uiPriority="52"/>
+    <w:lsdException w:name="Grid Table 1 Light Accent 1" w:uiPriority="46"/>
+    <w:lsdException w:name="Grid Table 2 Accent 1" w:uiPriority="47"/>
+    <w:lsdException w:name="Grid Table 3 Accent 1" w:uiPriority="48"/>
+    <w:lsdException w:name="Grid Table 4 Accent 1" w:uiPriority="49"/>
+    <w:lsdException w:name="Grid Table 5 Dark Accent 1" w:uiPriority="50"/>
+    <w:lsdException w:name="Grid Table 6 Colorful Accent 1" w:uiPriority="51"/>
+    <w:lsdException w:name="Grid Table 7 Colorful Accent 1" w:uiPriority="52"/>
+    <w:lsdException w:name="Grid Table 1 Light Accent 2" w:uiPriority="46"/>
+    <w:lsdException w:name="Grid Table 2 Accent 2" w:uiPriority="47"/>
+    <w:lsdException w:name="Grid Table 3 Accent 2" w:uiPriority="48"/>
+    <w:lsdException w:name="Grid Table 4 Accent 2" w:uiPriority="49"/>
+    <w:lsdException w:name="Grid Table 5 Dark Accent 2" w:uiPriority="50"/>
+    <w:lsdException w:name="Grid Table 6 Colorful Accent 2" w:uiPriority="51"/>
+    <w:lsdException w:name="Grid Table 7 Colorful Accent 2" w:uiPriority="52"/>
+    <w:lsdException w:name="Grid Table 1 Light Accent 3" w:uiPriority="46"/>
+    <w:lsdException w:name="Grid Table 2 Accent 3" w:uiPriority="47"/>
+    <w:lsdException w:name="Grid Table 3 Accent 3" w:uiPriority="48"/>
+    <w:lsdException w:name="Grid Table 4 Accent 3" w:uiPriority="49"/>
+    <w:lsdException w:name="Grid Table 5 Dark Accent 3" w:uiPriority="50"/>
+    <w:lsdException w:name="Grid Table 6 Colorful Accent 3" w:uiPriority="51"/>
+    <w:lsdException w:name="Grid Table 7 Colorful Accent 3" w:uiPriority="52"/>
+    <w:lsdException w:name="Grid Table 1 Light Accent 4" w:uiPriority="46"/>
+    <w:lsdException w:name="Grid Table 2 Accent 4" w:uiPriority="47"/>
+    <w:lsdException w:name="Grid Table 3 Accent 4" w:uiPriority="48"/>
+    <w:lsdException w:name="Grid Table 4 Accent 4" w:uiPriority="49"/>
+    <w:lsdException w:name="Grid Table 5 Dark Accent 4" w:uiPriority="50"/>
+    <w:lsdException w:name="Grid Table 6 Colorful Accent 4" w:uiPriority="51"/>
+    <w:lsdException w:name="Grid Table 7 Colorful Accent 4" w:uiPriority="52"/>
+    <w:lsdException w:name="Grid Table 1 Light Accent 5" w:uiPriority="46"/>
+    <w:lsdException w:name="Grid Table 2 Accent 5" w:uiPriority="47"/>
+    <w:lsdException w:name="Grid Table 3 Accent 5" w:uiPriority="48"/>
+    <w:lsdException w:name="Grid Table 4 Accent 5" w:uiPriority="49"/>
+    <w:lsdException w:name="Grid Table 5 Dark Accent 5" w:uiPriority="50"/>
+    <w:lsdException w:name="Grid Table 6 Colorful Accent 5" w:uiPriority="51"/>
+    <w:lsdException w:name="Grid Table 7 Colorful Accent 5" w:uiPriority="52"/>
+    <w:lsdException w:name="Grid Table 1 Light Accent 6" w:uiPriority="46"/>
+    <w:lsdException w:name="Grid Table 2 Accent 6" w:uiPriority="47"/>
+    <w:lsdException w:name="Grid Table 3 Accent 6" w:uiPriority="48"/>
+    <w:lsdException w:name="Grid Table 4 Accent 6" w:uiPriority="49"/>
+    <w:lsdException w:name="Grid Table 5 Dark Accent 6" w:uiPriority="50"/>
+    <w:lsdException w:name="Grid Table 6 Colorful Accent 6" w:uiPriority="51"/>
+    <w:lsdException w:name="Grid Table 7 Colorful Accent 6" w:uiPriority="52"/>
+    <w:lsdException w:name="List Table 1 Light" w:uiPriority="46"/>
+    <w:lsdException w:name="List Table 2" w:uiPriority="47"/>
+    <w:lsdException w:name="List Table 3" w:uiPriority="48"/>
+    <w:lsdException w:name="List Table 4" w:uiPriority="49"/>
+    <w:lsdException w:name="List Table 5 Dark" w:uiPriority="50"/>
+    <w:lsdException w:name="List Table 6 Colorful" w:uiPriority="51"/>
+    <w:lsdException w:name="List Table 7 Colorful" w:uiPriority="52"/>
+    <w:lsdException w:name="List Table 1 Light Accent 1" w:uiPriority="46"/>
+    <w:lsdException w:name="List Table 2 Accent 1" w:uiPriority="47"/>
+    <w:lsdException w:name="List Table 3 Accent 1" w:uiPriority="48"/>
+    <w:lsdException w:name="List Table 4 Accent 1" w:uiPriority="49"/>
+    <w:lsdException w:name="List Table 5 Dark Accent 1" w:uiPriority="50"/>
+    <w:lsdException w:name="List Table 6 Colorful Accent 1" w:uiPriority="51"/>
+    <w:lsdException w:name="List Table 7 Colorful Accent 1" w:uiPriority="52"/>
+    <w:lsdException w:name="List Table 1 Light Accent 2" w:uiPriority="46"/>
+    <w:lsdException w:name="List Table 2 Accent 2" w:uiPriority="47"/>
+    <w:lsdException w:name="List Table 3 Accent 2" w:uiPriority="48"/>
+    <w:lsdException w:name="List Table 4 Accent 2" w:uiPriority="49"/>
+    <w:lsdException w:name="List Table 5 Dark Accent 2" w:uiPriority="50"/>
+    <w:lsdException w:name="List Table 6 Colorful Accent 2" w:uiPriority="51"/>
+    <w:lsdException w:name="List Table 7 Colorful Accent 2" w:uiPriority="52"/>
+    <w:lsdException w:name="List Table 1 Light Accent 3" w:uiPriority="46"/>
+    <w:lsdException w:name="List Table 2 Accent 3" w:uiPriority="47"/>
+    <w:lsdException w:name="List Table 3 Accent 3" w:uiPriority="48"/>
+    <w:lsdException w:name="List Table 4 Accent 3" w:uiPriority="49"/>
+    <w:lsdException w:name="List Table 5 Dark Accent 3" w:uiPriority="50"/>
+    <w:lsdException w:name="List Table 6 Colorful Accent 3" w:uiPriority="51"/>
+    <w:lsdException w:name="List Table 7 Colorful Accent 3" w:uiPriority="52"/>
+    <w:lsdException w:name="List Table 1 Light Accent 4" w:uiPriority="46"/>
+    <w:lsdException w:name="List Table 2 Accent 4" w:uiPriority="47"/>
+    <w:lsdException w:name="List Table 3 Accent 4" w:uiPriority="48"/>
+    <w:lsdException w:name="List Table 4 Accent 4" w:uiPriority="49"/>
+    <w:lsdException w:name="List Table 5 Dark Accent 4" w:uiPriority="50"/>
+    <w:lsdException w:name="List Table 6 Colorful Accent 4" w:uiPriority="51"/>
+    <w:lsdException w:name="List Table 7 Colorful Accent 4" w:uiPriority="52"/>
+    <w:lsdException w:name="List Table 1 Light Accent 5" w:uiPriority="46"/>
+    <w:lsdException w:name="List Table 2 Accent 5" w:uiPriority="47"/>
+    <w:lsdException w:name="List Table 3 Accent 5" w:uiPriority="48"/>
+    <w:lsdException w:name="List Table 4 Accent 5" w:uiPriority="49"/>
+    <w:lsdException w:name="List Table 5 Dark Accent 5" w:uiPriority="50"/>
+    <w:lsdException w:name="List Table 6 Colorful Accent 5" w:uiPriority="51"/>
+    <w:lsdException w:name="List Table 7 Colorful Accent 5" w:uiPriority="52"/>
+    <w:lsdException w:name="List Table 1 Light Accent 6" w:uiPriority="46"/>
+    <w:lsdException w:name="List Table 2 Accent 6" w:uiPriority="47"/>
+    <w:lsdException w:name="List Table 3 Accent 6" w:uiPriority="48"/>
+    <w:lsdException w:name="List Table 4 Accent 6" w:uiPriority="49"/>
+    <w:lsdException w:name="List Table 5 Dark Accent 6" w:uiPriority="50"/>
+    <w:lsdException w:name="List Table 6 Colorful Accent 6" w:uiPriority="51"/>
+    <w:lsdException w:name="List Table 7 Colorful Accent 6" w:uiPriority="52"/>
   </w:latentStyles>
   <w:style w:type="paragraph" w:default="1" w:styleId="Normal">
     <w:name w:val="Normal"/>
@@ -3222,7 +3488,6 @@
     <w:uiPriority w:val="99"/>
     <w:semiHidden/>
     <w:unhideWhenUsed/>
-    <w:qFormat/>
     <w:tblPr>
       <w:tblInd w:w="0" w:type="dxa"/>
       <w:tblCellMar>
@@ -3559,196 +3824,6 @@
 </w:styles>
 </file>
 
-<file path=word/stylesWithEffects.xml><?xml version="1.0" encoding="utf-8"?>
-<w:styles xmlns:wpc="http://schemas.microsoft.com/office/word/2010/wordprocessingCanvas" xmlns:mc="http://schemas.openxmlformats.org/markup-compatibility/2006" xmlns:o="urn:schemas-microsoft-com:office:office" xmlns:r="http://schemas.openxmlformats.org/officeDocument/2006/relationships" xmlns:m="http://schemas.openxmlformats.org/officeDocument/2006/math" xmlns:v="urn:schemas-microsoft-com:vml" xmlns:wp14="http://schemas.microsoft.com/office/word/2010/wordprocessingDrawing" xmlns:wp="http://schemas.openxmlformats.org/drawingml/2006/wordprocessingDrawing" xmlns:w10="urn:schemas-microsoft-com:office:word" xmlns:w="http://schemas.openxmlformats.org/wordprocessingml/2006/main" xmlns:w14="http://schemas.microsoft.com/office/word/2010/wordml" xmlns:wpg="http://schemas.microsoft.com/office/word/2010/wordprocessingGroup" xmlns:wpi="http://schemas.microsoft.com/office/word/2010/wordprocessingInk" xmlns:wne="http://schemas.microsoft.com/office/word/2006/wordml" xmlns:wps="http://schemas.microsoft.com/office/word/2010/wordprocessingShape" mc:Ignorable="w14 wp14">
-  <w:docDefaults>
-    <w:rPrDefault>
-      <w:rPr>
-        <w:rFonts w:asciiTheme="minorHAnsi" w:eastAsiaTheme="minorEastAsia" w:hAnsiTheme="minorHAnsi" w:cstheme="minorBidi"/>
-        <w:sz w:val="22"/>
-        <w:szCs w:val="22"/>
-        <w:lang w:val="en-US" w:eastAsia="en-US" w:bidi="ar-SA"/>
-      </w:rPr>
-    </w:rPrDefault>
-    <w:pPrDefault>
-      <w:pPr>
-        <w:spacing w:after="200" w:line="276" w:lineRule="auto"/>
-      </w:pPr>
-    </w:pPrDefault>
-  </w:docDefaults>
-  <w:latentStyles w:defLockedState="0" w:defUIPriority="99" w:defSemiHidden="1" w:defUnhideWhenUsed="1" w:defQFormat="0" w:count="267">
-    <w:lsdException w:name="Normal" w:semiHidden="0" w:uiPriority="0" w:unhideWhenUsed="0" w:qFormat="1"/>
-    <w:lsdException w:name="heading 1" w:semiHidden="0" w:uiPriority="9" w:unhideWhenUsed="0" w:qFormat="1"/>
-    <w:lsdException w:name="heading 2" w:uiPriority="9" w:qFormat="1"/>
-    <w:lsdException w:name="heading 3" w:uiPriority="9" w:qFormat="1"/>
-    <w:lsdException w:name="heading 4" w:uiPriority="9" w:qFormat="1"/>
-    <w:lsdException w:name="heading 5" w:uiPriority="9" w:qFormat="1"/>
-    <w:lsdException w:name="heading 6" w:uiPriority="9" w:qFormat="1"/>
-    <w:lsdException w:name="heading 7" w:uiPriority="9" w:qFormat="1"/>
-    <w:lsdException w:name="heading 8" w:uiPriority="9" w:qFormat="1"/>
-    <w:lsdException w:name="heading 9" w:uiPriority="9" w:qFormat="1"/>
-    <w:lsdException w:name="toc 1" w:uiPriority="39"/>
-    <w:lsdException w:name="toc 2" w:uiPriority="39"/>
-    <w:lsdException w:name="toc 3" w:uiPriority="39"/>
-    <w:lsdException w:name="toc 4" w:uiPriority="39"/>
-    <w:lsdException w:name="toc 5" w:uiPriority="39"/>
-    <w:lsdException w:name="toc 6" w:uiPriority="39"/>
-    <w:lsdException w:name="toc 7" w:uiPriority="39"/>
-    <w:lsdException w:name="toc 8" w:uiPriority="39"/>
-    <w:lsdException w:name="toc 9" w:uiPriority="39"/>
-    <w:lsdException w:name="caption" w:uiPriority="35" w:qFormat="1"/>
-    <w:lsdException w:name="Title" w:semiHidden="0" w:uiPriority="10" w:unhideWhenUsed="0" w:qFormat="1"/>
-    <w:lsdException w:name="Default Paragraph Font" w:uiPriority="1"/>
-    <w:lsdException w:name="Subtitle" w:semiHidden="0" w:uiPriority="11" w:unhideWhenUsed="0" w:qFormat="1"/>
-    <w:lsdException w:name="Strong" w:semiHidden="0" w:uiPriority="22" w:unhideWhenUsed="0" w:qFormat="1"/>
-    <w:lsdException w:name="Emphasis" w:semiHidden="0" w:uiPriority="20" w:unhideWhenUsed="0" w:qFormat="1"/>
-    <w:lsdException w:name="Table Grid" w:semiHidden="0" w:uiPriority="59" w:unhideWhenUsed="0"/>
-    <w:lsdException w:name="Placeholder Text" w:unhideWhenUsed="0"/>
-    <w:lsdException w:name="No Spacing" w:semiHidden="0" w:uiPriority="1" w:unhideWhenUsed="0" w:qFormat="1"/>
-    <w:lsdException w:name="Light Shading" w:semiHidden="0" w:uiPriority="60" w:unhideWhenUsed="0"/>
-    <w:lsdException w:name="Light List" w:semiHidden="0" w:uiPriority="61" w:unhideWhenUsed="0"/>
-    <w:lsdException w:name="Light Grid" w:semiHidden="0" w:uiPriority="62" w:unhideWhenUsed="0"/>
-    <w:lsdException w:name="Medium Shading 1" w:semiHidden="0" w:uiPriority="63" w:unhideWhenUsed="0"/>
-    <w:lsdException w:name="Medium Shading 2" w:semiHidden="0" w:uiPriority="64" w:unhideWhenUsed="0"/>
-    <w:lsdException w:name="Medium List 1" w:semiHidden="0" w:uiPriority="65" w:unhideWhenUsed="0"/>
-    <w:lsdException w:name="Medium List 2" w:semiHidden="0" w:uiPriority="66" w:unhideWhenUsed="0"/>
-    <w:lsdException w:name="Medium Grid 1" w:semiHidden="0" w:uiPriority="67" w:unhideWhenUsed="0"/>
-    <w:lsdException w:name="Medium Grid 2" w:semiHidden="0" w:uiPriority="68" w:unhideWhenUsed="0"/>
-    <w:lsdException w:name="Medium Grid 3" w:semiHidden="0" w:uiPriority="69" w:unhideWhenUsed="0"/>
-    <w:lsdException w:name="Dark List" w:semiHidden="0" w:uiPriority="70" w:unhideWhenUsed="0"/>
-    <w:lsdException w:name="Colorful Shading" w:semiHidden="0" w:uiPriority="71" w:unhideWhenUsed="0"/>
-    <w:lsdException w:name="Colorful List" w:semiHidden="0" w:uiPriority="72" w:unhideWhenUsed="0"/>
-    <w:lsdException w:name="Colorful Grid" w:semiHidden="0" w:uiPriority="73" w:unhideWhenUsed="0"/>
-    <w:lsdException w:name="Light Shading Accent 1" w:semiHidden="0" w:uiPriority="60" w:unhideWhenUsed="0"/>
-    <w:lsdException w:name="Light List Accent 1" w:semiHidden="0" w:uiPriority="61" w:unhideWhenUsed="0"/>
-    <w:lsdException w:name="Light Grid Accent 1" w:semiHidden="0" w:uiPriority="62" w:unhideWhenUsed="0"/>
-    <w:lsdException w:name="Medium Shading 1 Accent 1" w:semiHidden="0" w:uiPriority="63" w:unhideWhenUsed="0"/>
-    <w:lsdException w:name="Medium Shading 2 Accent 1" w:semiHidden="0" w:uiPriority="64" w:unhideWhenUsed="0"/>
-    <w:lsdException w:name="Medium List 1 Accent 1" w:semiHidden="0" w:uiPriority="65" w:unhideWhenUsed="0"/>
-    <w:lsdException w:name="Revision" w:unhideWhenUsed="0"/>
-    <w:lsdException w:name="List Paragraph" w:semiHidden="0" w:uiPriority="34" w:unhideWhenUsed="0" w:qFormat="1"/>
-    <w:lsdException w:name="Quote" w:semiHidden="0" w:uiPriority="29" w:unhideWhenUsed="0" w:qFormat="1"/>
-    <w:lsdException w:name="Intense Quote" w:semiHidden="0" w:uiPriority="30" w:unhideWhenUsed="0" w:qFormat="1"/>
-    <w:lsdException w:name="Medium List 2 Accent 1" w:semiHidden="0" w:uiPriority="66" w:unhideWhenUsed="0"/>
-    <w:lsdException w:name="Medium Grid 1 Accent 1" w:semiHidden="0" w:uiPriority="67" w:unhideWhenUsed="0"/>
-    <w:lsdException w:name="Medium Grid 2 Accent 1" w:semiHidden="0" w:uiPriority="68" w:unhideWhenUsed="0"/>
-    <w:lsdException w:name="Medium Grid 3 Accent 1" w:semiHidden="0" w:uiPriority="69" w:unhideWhenUsed="0"/>
-    <w:lsdException w:name="Dark List Accent 1" w:semiHidden="0" w:uiPriority="70" w:unhideWhenUsed="0"/>
-    <w:lsdException w:name="Colorful Shading Accent 1" w:semiHidden="0" w:uiPriority="71" w:unhideWhenUsed="0"/>
-    <w:lsdException w:name="Colorful List Accent 1" w:semiHidden="0" w:uiPriority="72" w:unhideWhenUsed="0"/>
-    <w:lsdException w:name="Colorful Grid Accent 1" w:semiHidden="0" w:uiPriority="73" w:unhideWhenUsed="0"/>
-    <w:lsdException w:name="Light Shading Accent 2" w:semiHidden="0" w:uiPriority="60" w:unhideWhenUsed="0"/>
-    <w:lsdException w:name="Light List Accent 2" w:semiHidden="0" w:uiPriority="61" w:unhideWhenUsed="0"/>
-    <w:lsdException w:name="Light Grid Accent 2" w:semiHidden="0" w:uiPriority="62" w:unhideWhenUsed="0"/>
-    <w:lsdException w:name="Medium Shading 1 Accent 2" w:semiHidden="0" w:uiPriority="63" w:unhideWhenUsed="0"/>
-    <w:lsdException w:name="Medium Shading 2 Accent 2" w:semiHidden="0" w:uiPriority="64" w:unhideWhenUsed="0"/>
-    <w:lsdException w:name="Medium List 1 Accent 2" w:semiHidden="0" w:uiPriority="65" w:unhideWhenUsed="0"/>
-    <w:lsdException w:name="Medium List 2 Accent 2" w:semiHidden="0" w:uiPriority="66" w:unhideWhenUsed="0"/>
-    <w:lsdException w:name="Medium Grid 1 Accent 2" w:semiHidden="0" w:uiPriority="67" w:unhideWhenUsed="0"/>
-    <w:lsdException w:name="Medium Grid 2 Accent 2" w:semiHidden="0" w:uiPriority="68" w:unhideWhenUsed="0"/>
-    <w:lsdException w:name="Medium Grid 3 Accent 2" w:semiHidden="0" w:uiPriority="69" w:unhideWhenUsed="0"/>
-    <w:lsdException w:name="Dark List Accent 2" w:semiHidden="0" w:uiPriority="70" w:unhideWhenUsed="0"/>
-    <w:lsdException w:name="Colorful Shading Accent 2" w:semiHidden="0" w:uiPriority="71" w:unhideWhenUsed="0"/>
-    <w:lsdException w:name="Colorful List Accent 2" w:semiHidden="0" w:uiPriority="72" w:unhideWhenUsed="0"/>
-    <w:lsdException w:name="Colorful Grid Accent 2" w:semiHidden="0" w:uiPriority="73" w:unhideWhenUsed="0"/>
-    <w:lsdException w:name="Light Shading Accent 3" w:semiHidden="0" w:uiPriority="60" w:unhideWhenUsed="0"/>
-    <w:lsdException w:name="Light List Accent 3" w:semiHidden="0" w:uiPriority="61" w:unhideWhenUsed="0"/>
-    <w:lsdException w:name="Light Grid Accent 3" w:semiHidden="0" w:uiPriority="62" w:unhideWhenUsed="0"/>
-    <w:lsdException w:name="Medium Shading 1 Accent 3" w:semiHidden="0" w:uiPriority="63" w:unhideWhenUsed="0"/>
-    <w:lsdException w:name="Medium Shading 2 Accent 3" w:semiHidden="0" w:uiPriority="64" w:unhideWhenUsed="0"/>
-    <w:lsdException w:name="Medium List 1 Accent 3" w:semiHidden="0" w:uiPriority="65" w:unhideWhenUsed="0"/>
-    <w:lsdException w:name="Medium List 2 Accent 3" w:semiHidden="0" w:uiPriority="66" w:unhideWhenUsed="0"/>
-    <w:lsdException w:name="Medium Grid 1 Accent 3" w:semiHidden="0" w:uiPriority="67" w:unhideWhenUsed="0"/>
-    <w:lsdException w:name="Medium Grid 2 Accent 3" w:semiHidden="0" w:uiPriority="68" w:unhideWhenUsed="0"/>
-    <w:lsdException w:name="Medium Grid 3 Accent 3" w:semiHidden="0" w:uiPriority="69" w:unhideWhenUsed="0"/>
-    <w:lsdException w:name="Dark List Accent 3" w:semiHidden="0" w:uiPriority="70" w:unhideWhenUsed="0"/>
-    <w:lsdException w:name="Colorful Shading Accent 3" w:semiHidden="0" w:uiPriority="71" w:unhideWhenUsed="0"/>
-    <w:lsdException w:name="Colorful List Accent 3" w:semiHidden="0" w:uiPriority="72" w:unhideWhenUsed="0"/>
-    <w:lsdException w:name="Colorful Grid Accent 3" w:semiHidden="0" w:uiPriority="73" w:unhideWhenUsed="0"/>
-    <w:lsdException w:name="Light Shading Accent 4" w:semiHidden="0" w:uiPriority="60" w:unhideWhenUsed="0"/>
-    <w:lsdException w:name="Light List Accent 4" w:semiHidden="0" w:uiPriority="61" w:unhideWhenUsed="0"/>
-    <w:lsdException w:name="Light Grid Accent 4" w:semiHidden="0" w:uiPriority="62" w:unhideWhenUsed="0"/>
-    <w:lsdException w:name="Medium Shading 1 Accent 4" w:semiHidden="0" w:uiPriority="63" w:unhideWhenUsed="0"/>
-    <w:lsdException w:name="Medium Shading 2 Accent 4" w:semiHidden="0" w:uiPriority="64" w:unhideWhenUsed="0"/>
-    <w:lsdException w:name="Medium List 1 Accent 4" w:semiHidden="0" w:uiPriority="65" w:unhideWhenUsed="0"/>
-    <w:lsdException w:name="Medium List 2 Accent 4" w:semiHidden="0" w:uiPriority="66" w:unhideWhenUsed="0"/>
-    <w:lsdException w:name="Medium Grid 1 Accent 4" w:semiHidden="0" w:uiPriority="67" w:unhideWhenUsed="0"/>
-    <w:lsdException w:name="Medium Grid 2 Accent 4" w:semiHidden="0" w:uiPriority="68" w:unhideWhenUsed="0"/>
-    <w:lsdException w:name="Medium Grid 3 Accent 4" w:semiHidden="0" w:uiPriority="69" w:unhideWhenUsed="0"/>
-    <w:lsdException w:name="Dark List Accent 4" w:semiHidden="0" w:uiPriority="70" w:unhideWhenUsed="0"/>
-    <w:lsdException w:name="Colorful Shading Accent 4" w:semiHidden="0" w:uiPriority="71" w:unhideWhenUsed="0"/>
-    <w:lsdException w:name="Colorful List Accent 4" w:semiHidden="0" w:uiPriority="72" w:unhideWhenUsed="0"/>
-    <w:lsdException w:name="Colorful Grid Accent 4" w:semiHidden="0" w:uiPriority="73" w:unhideWhenUsed="0"/>
-    <w:lsdException w:name="Light Shading Accent 5" w:semiHidden="0" w:uiPriority="60" w:unhideWhenUsed="0"/>
-    <w:lsdException w:name="Light List Accent 5" w:semiHidden="0" w:uiPriority="61" w:unhideWhenUsed="0"/>
-    <w:lsdException w:name="Light Grid Accent 5" w:semiHidden="0" w:uiPriority="62" w:unhideWhenUsed="0"/>
-    <w:lsdException w:name="Medium Shading 1 Accent 5" w:semiHidden="0" w:uiPriority="63" w:unhideWhenUsed="0"/>
-    <w:lsdException w:name="Medium Shading 2 Accent 5" w:semiHidden="0" w:uiPriority="64" w:unhideWhenUsed="0"/>
-    <w:lsdException w:name="Medium List 1 Accent 5" w:semiHidden="0" w:uiPriority="65" w:unhideWhenUsed="0"/>
-    <w:lsdException w:name="Medium List 2 Accent 5" w:semiHidden="0" w:uiPriority="66" w:unhideWhenUsed="0"/>
-    <w:lsdException w:name="Medium Grid 1 Accent 5" w:semiHidden="0" w:uiPriority="67" w:unhideWhenUsed="0"/>
-    <w:lsdException w:name="Medium Grid 2 Accent 5" w:semiHidden="0" w:uiPriority="68" w:unhideWhenUsed="0"/>
-    <w:lsdException w:name="Medium Grid 3 Accent 5" w:semiHidden="0" w:uiPriority="69" w:unhideWhenUsed="0"/>
-    <w:lsdException w:name="Dark List Accent 5" w:semiHidden="0" w:uiPriority="70" w:unhideWhenUsed="0"/>
-    <w:lsdException w:name="Colorful Shading Accent 5" w:semiHidden="0" w:uiPriority="71" w:unhideWhenUsed="0"/>
-    <w:lsdException w:name="Colorful List Accent 5" w:semiHidden="0" w:uiPriority="72" w:unhideWhenUsed="0"/>
-    <w:lsdException w:name="Colorful Grid Accent 5" w:semiHidden="0" w:uiPriority="73" w:unhideWhenUsed="0"/>
-    <w:lsdException w:name="Light Shading Accent 6" w:semiHidden="0" w:uiPriority="60" w:unhideWhenUsed="0"/>
-    <w:lsdException w:name="Light List Accent 6" w:semiHidden="0" w:uiPriority="61" w:unhideWhenUsed="0"/>
-    <w:lsdException w:name="Light Grid Accent 6" w:semiHidden="0" w:uiPriority="62" w:unhideWhenUsed="0"/>
-    <w:lsdException w:name="Medium Shading 1 Accent 6" w:semiHidden="0" w:uiPriority="63" w:unhideWhenUsed="0"/>
-    <w:lsdException w:name="Medium Shading 2 Accent 6" w:semiHidden="0" w:uiPriority="64" w:unhideWhenUsed="0"/>
-    <w:lsdException w:name="Medium List 1 Accent 6" w:semiHidden="0" w:uiPriority="65" w:unhideWhenUsed="0"/>
-    <w:lsdException w:name="Medium List 2 Accent 6" w:semiHidden="0" w:uiPriority="66" w:unhideWhenUsed="0"/>
-    <w:lsdException w:name="Medium Grid 1 Accent 6" w:semiHidden="0" w:uiPriority="67" w:unhideWhenUsed="0"/>
-    <w:lsdException w:name="Medium Grid 2 Accent 6" w:semiHidden="0" w:uiPriority="68" w:unhideWhenUsed="0"/>
-    <w:lsdException w:name="Medium Grid 3 Accent 6" w:semiHidden="0" w:uiPriority="69" w:unhideWhenUsed="0"/>
-    <w:lsdException w:name="Dark List Accent 6" w:semiHidden="0" w:uiPriority="70" w:unhideWhenUsed="0"/>
-    <w:lsdException w:name="Colorful Shading Accent 6" w:semiHidden="0" w:uiPriority="71" w:unhideWhenUsed="0"/>
-    <w:lsdException w:name="Colorful List Accent 6" w:semiHidden="0" w:uiPriority="72" w:unhideWhenUsed="0"/>
-    <w:lsdException w:name="Colorful Grid Accent 6" w:semiHidden="0" w:uiPriority="73" w:unhideWhenUsed="0"/>
-    <w:lsdException w:name="Subtle Emphasis" w:semiHidden="0" w:uiPriority="19" w:unhideWhenUsed="0" w:qFormat="1"/>
-    <w:lsdException w:name="Intense Emphasis" w:semiHidden="0" w:uiPriority="21" w:unhideWhenUsed="0" w:qFormat="1"/>
-    <w:lsdException w:name="Subtle Reference" w:semiHidden="0" w:uiPriority="31" w:unhideWhenUsed="0" w:qFormat="1"/>
-    <w:lsdException w:name="Intense Reference" w:semiHidden="0" w:uiPriority="32" w:unhideWhenUsed="0" w:qFormat="1"/>
-    <w:lsdException w:name="Book Title" w:semiHidden="0" w:uiPriority="33" w:unhideWhenUsed="0" w:qFormat="1"/>
-    <w:lsdException w:name="Bibliography" w:uiPriority="37"/>
-    <w:lsdException w:name="TOC Heading" w:uiPriority="39" w:qFormat="1"/>
-  </w:latentStyles>
-  <w:style w:type="paragraph" w:default="1" w:styleId="Normal">
-    <w:name w:val="Normal"/>
-    <w:qFormat/>
-  </w:style>
-  <w:style w:type="character" w:default="1" w:styleId="DefaultParagraphFont">
-    <w:name w:val="Default Paragraph Font"/>
-    <w:uiPriority w:val="1"/>
-    <w:semiHidden/>
-    <w:unhideWhenUsed/>
-  </w:style>
-  <w:style w:type="table" w:default="1" w:styleId="TableNormal">
-    <w:name w:val="Normal Table"/>
-    <w:uiPriority w:val="99"/>
-    <w:semiHidden/>
-    <w:unhideWhenUsed/>
-    <w:tblPr>
-      <w:tblInd w:w="0" w:type="dxa"/>
-      <w:tblCellMar>
-        <w:top w:w="0" w:type="dxa"/>
-        <w:left w:w="108" w:type="dxa"/>
-        <w:bottom w:w="0" w:type="dxa"/>
-        <w:right w:w="108" w:type="dxa"/>
-      </w:tblCellMar>
-    </w:tblPr>
-  </w:style>
-  <w:style w:type="numbering" w:default="1" w:styleId="NoList">
-    <w:name w:val="No List"/>
-    <w:uiPriority w:val="99"/>
-    <w:semiHidden/>
-    <w:unhideWhenUsed/>
-  </w:style>
-</w:styles>
-</file>
-
 <file path=word/theme/theme1.xml><?xml version="1.0" encoding="utf-8"?>
 <a:theme xmlns:a="http://schemas.openxmlformats.org/drawingml/2006/main" name="Office Theme">
   <a:themeElements>

</xml_diff>

<commit_message>
Added testing and documentation
</commit_message>
<xml_diff>
--- a/Assignment_Analysis_and_Design_Document.docx
+++ b/Assignment_Analysis_and_Design_Document.docx
@@ -532,36 +532,7 @@
         <w:rPr>
           <w:noProof/>
         </w:rPr>
-        <w:fldChar w:fldCharType="begin"/>
-      </w:r>
-      <w:r>
-        <w:rPr>
-          <w:noProof/>
-        </w:rPr>
-        <w:instrText xml:space="preserve"> PAGEREF _Toc254785390 \h </w:instrText>
-      </w:r>
-      <w:r>
-        <w:rPr>
-          <w:noProof/>
-        </w:rPr>
-      </w:r>
-      <w:r>
-        <w:rPr>
-          <w:noProof/>
-        </w:rPr>
-        <w:fldChar w:fldCharType="separate"/>
-      </w:r>
-      <w:r>
-        <w:rPr>
-          <w:noProof/>
-        </w:rPr>
-        <w:t>3</w:t>
-      </w:r>
-      <w:r>
-        <w:rPr>
-          <w:noProof/>
-        </w:rPr>
-        <w:fldChar w:fldCharType="end"/>
+        <w:t>4</w:t>
       </w:r>
     </w:p>
     <w:p>
@@ -590,36 +561,7 @@
         <w:rPr>
           <w:noProof/>
         </w:rPr>
-        <w:fldChar w:fldCharType="begin"/>
-      </w:r>
-      <w:r>
-        <w:rPr>
-          <w:noProof/>
-        </w:rPr>
-        <w:instrText xml:space="preserve"> PAGEREF _Toc254785391 \h </w:instrText>
-      </w:r>
-      <w:r>
-        <w:rPr>
-          <w:noProof/>
-        </w:rPr>
-      </w:r>
-      <w:r>
-        <w:rPr>
-          <w:noProof/>
-        </w:rPr>
-        <w:fldChar w:fldCharType="separate"/>
-      </w:r>
-      <w:r>
-        <w:rPr>
-          <w:noProof/>
-        </w:rPr>
-        <w:t>3</w:t>
-      </w:r>
-      <w:r>
-        <w:rPr>
-          <w:noProof/>
-        </w:rPr>
-        <w:fldChar w:fldCharType="end"/>
+        <w:t>5</w:t>
       </w:r>
     </w:p>
     <w:p>
@@ -648,36 +590,7 @@
         <w:rPr>
           <w:noProof/>
         </w:rPr>
-        <w:fldChar w:fldCharType="begin"/>
-      </w:r>
-      <w:r>
-        <w:rPr>
-          <w:noProof/>
-        </w:rPr>
-        <w:instrText xml:space="preserve"> PAGEREF _Toc254785392 \h </w:instrText>
-      </w:r>
-      <w:r>
-        <w:rPr>
-          <w:noProof/>
-        </w:rPr>
-      </w:r>
-      <w:r>
-        <w:rPr>
-          <w:noProof/>
-        </w:rPr>
-        <w:fldChar w:fldCharType="separate"/>
-      </w:r>
-      <w:r>
-        <w:rPr>
-          <w:noProof/>
-        </w:rPr>
-        <w:t>3</w:t>
-      </w:r>
-      <w:r>
-        <w:rPr>
-          <w:noProof/>
-        </w:rPr>
-        <w:fldChar w:fldCharType="end"/>
+        <w:t>8</w:t>
       </w:r>
     </w:p>
     <w:p>
@@ -706,36 +619,7 @@
         <w:rPr>
           <w:noProof/>
         </w:rPr>
-        <w:fldChar w:fldCharType="begin"/>
-      </w:r>
-      <w:r>
-        <w:rPr>
-          <w:noProof/>
-        </w:rPr>
-        <w:instrText xml:space="preserve"> PAGEREF _Toc254785393 \h </w:instrText>
-      </w:r>
-      <w:r>
-        <w:rPr>
-          <w:noProof/>
-        </w:rPr>
-      </w:r>
-      <w:r>
-        <w:rPr>
-          <w:noProof/>
-        </w:rPr>
-        <w:fldChar w:fldCharType="separate"/>
-      </w:r>
-      <w:r>
-        <w:rPr>
-          <w:noProof/>
-        </w:rPr>
-        <w:t>3</w:t>
-      </w:r>
-      <w:r>
-        <w:rPr>
-          <w:noProof/>
-        </w:rPr>
-        <w:fldChar w:fldCharType="end"/>
+        <w:t>8</w:t>
       </w:r>
     </w:p>
     <w:p>
@@ -764,36 +648,7 @@
         <w:rPr>
           <w:noProof/>
         </w:rPr>
-        <w:fldChar w:fldCharType="begin"/>
-      </w:r>
-      <w:r>
-        <w:rPr>
-          <w:noProof/>
-        </w:rPr>
-        <w:instrText xml:space="preserve"> PAGEREF _Toc254785394 \h </w:instrText>
-      </w:r>
-      <w:r>
-        <w:rPr>
-          <w:noProof/>
-        </w:rPr>
-      </w:r>
-      <w:r>
-        <w:rPr>
-          <w:noProof/>
-        </w:rPr>
-        <w:fldChar w:fldCharType="separate"/>
-      </w:r>
-      <w:r>
-        <w:rPr>
-          <w:noProof/>
-        </w:rPr>
-        <w:t>3</w:t>
-      </w:r>
-      <w:r>
-        <w:rPr>
-          <w:noProof/>
-        </w:rPr>
-        <w:fldChar w:fldCharType="end"/>
+        <w:t>9</w:t>
       </w:r>
     </w:p>
     <w:p>
@@ -822,37 +677,10 @@
         <w:rPr>
           <w:noProof/>
         </w:rPr>
-        <w:fldChar w:fldCharType="begin"/>
-      </w:r>
-      <w:r>
-        <w:rPr>
-          <w:noProof/>
-        </w:rPr>
-        <w:instrText xml:space="preserve"> PAGEREF _Toc254785395 \h </w:instrText>
-      </w:r>
-      <w:r>
-        <w:rPr>
-          <w:noProof/>
-        </w:rPr>
-      </w:r>
-      <w:r>
-        <w:rPr>
-          <w:noProof/>
-        </w:rPr>
-        <w:fldChar w:fldCharType="separate"/>
-      </w:r>
-      <w:r>
-        <w:rPr>
-          <w:noProof/>
-        </w:rPr>
-        <w:t>3</w:t>
-      </w:r>
-      <w:r>
-        <w:rPr>
-          <w:noProof/>
-        </w:rPr>
-        <w:fldChar w:fldCharType="end"/>
-      </w:r>
+        <w:t>10</w:t>
+      </w:r>
+      <w:bookmarkStart w:id="21" w:name="_GoBack"/>
+      <w:bookmarkEnd w:id="21"/>
     </w:p>
     <w:p>
       <w:pPr>
@@ -880,36 +708,7 @@
         <w:rPr>
           <w:noProof/>
         </w:rPr>
-        <w:fldChar w:fldCharType="begin"/>
-      </w:r>
-      <w:r>
-        <w:rPr>
-          <w:noProof/>
-        </w:rPr>
-        <w:instrText xml:space="preserve"> PAGEREF _Toc254785396 \h </w:instrText>
-      </w:r>
-      <w:r>
-        <w:rPr>
-          <w:noProof/>
-        </w:rPr>
-      </w:r>
-      <w:r>
-        <w:rPr>
-          <w:noProof/>
-        </w:rPr>
-        <w:fldChar w:fldCharType="separate"/>
-      </w:r>
-      <w:r>
-        <w:rPr>
-          <w:noProof/>
-        </w:rPr>
-        <w:t>3</w:t>
-      </w:r>
-      <w:r>
-        <w:rPr>
-          <w:noProof/>
-        </w:rPr>
-        <w:fldChar w:fldCharType="end"/>
+        <w:t>10</w:t>
       </w:r>
     </w:p>
     <w:p>
@@ -934,7 +733,7 @@
         </w:rPr>
         <w:br w:type="page"/>
       </w:r>
-      <w:bookmarkStart w:id="21" w:name="_Toc254785386"/>
+      <w:bookmarkStart w:id="22" w:name="_Toc254785386"/>
       <w:r>
         <w:rPr>
           <w:rFonts w:ascii="Times New Roman" w:hAnsi="Times New Roman"/>
@@ -942,7 +741,7 @@
         <w:lastRenderedPageBreak/>
         <w:t>1. Requirements Analysis</w:t>
       </w:r>
-      <w:bookmarkEnd w:id="21"/>
+      <w:bookmarkEnd w:id="22"/>
       <w:r>
         <w:rPr>
           <w:rFonts w:ascii="Times New Roman" w:hAnsi="Times New Roman"/>
@@ -970,7 +769,7 @@
           <w:szCs w:val="24"/>
         </w:rPr>
       </w:pPr>
-      <w:bookmarkStart w:id="22" w:name="_Toc254785387"/>
+      <w:bookmarkStart w:id="23" w:name="_Toc254785387"/>
       <w:r>
         <w:rPr>
           <w:rFonts w:ascii="Times New Roman" w:hAnsi="Times New Roman"/>
@@ -978,7 +777,7 @@
         </w:rPr>
         <w:t>Assignment Specification</w:t>
       </w:r>
-      <w:bookmarkEnd w:id="22"/>
+      <w:bookmarkEnd w:id="23"/>
     </w:p>
     <w:p>
       <w:pPr>
@@ -1084,7 +883,7 @@
           <w:szCs w:val="24"/>
         </w:rPr>
       </w:pPr>
-      <w:bookmarkStart w:id="23" w:name="_Toc254785388"/>
+      <w:bookmarkStart w:id="24" w:name="_Toc254785388"/>
       <w:r>
         <w:rPr>
           <w:rFonts w:ascii="Times New Roman" w:hAnsi="Times New Roman"/>
@@ -1092,7 +891,7 @@
         </w:rPr>
         <w:t>Functional Requirements</w:t>
       </w:r>
-      <w:bookmarkEnd w:id="23"/>
+      <w:bookmarkEnd w:id="24"/>
     </w:p>
     <w:p>
       <w:pPr>
@@ -1230,7 +1029,7 @@
           <w:szCs w:val="24"/>
         </w:rPr>
       </w:pPr>
-      <w:bookmarkStart w:id="24" w:name="_Toc254785389"/>
+      <w:bookmarkStart w:id="25" w:name="_Toc254785389"/>
       <w:r>
         <w:rPr>
           <w:rFonts w:ascii="Times New Roman" w:hAnsi="Times New Roman"/>
@@ -1238,7 +1037,7 @@
         </w:rPr>
         <w:t>Non-functional Requirements</w:t>
       </w:r>
-      <w:bookmarkEnd w:id="24"/>
+      <w:bookmarkEnd w:id="25"/>
     </w:p>
     <w:p>
       <w:pPr>
@@ -1329,11 +1128,120 @@
           <w:rFonts w:ascii="Times New Roman" w:hAnsi="Times New Roman"/>
         </w:rPr>
       </w:pPr>
-      <w:bookmarkStart w:id="25" w:name="_Toc254785390"/>
-      <w:r>
-        <w:rPr>
-          <w:rFonts w:ascii="Times New Roman" w:hAnsi="Times New Roman"/>
-        </w:rPr>
+      <w:bookmarkStart w:id="26" w:name="_Toc254785390"/>
+    </w:p>
+    <w:p>
+      <w:pPr>
+        <w:pStyle w:val="Title"/>
+        <w:jc w:val="both"/>
+        <w:rPr>
+          <w:rFonts w:ascii="Times New Roman" w:hAnsi="Times New Roman"/>
+        </w:rPr>
+      </w:pPr>
+    </w:p>
+    <w:p>
+      <w:pPr>
+        <w:pStyle w:val="Title"/>
+        <w:jc w:val="both"/>
+        <w:rPr>
+          <w:rFonts w:ascii="Times New Roman" w:hAnsi="Times New Roman"/>
+        </w:rPr>
+      </w:pPr>
+    </w:p>
+    <w:p>
+      <w:pPr>
+        <w:pStyle w:val="Title"/>
+        <w:jc w:val="both"/>
+        <w:rPr>
+          <w:rFonts w:ascii="Times New Roman" w:hAnsi="Times New Roman"/>
+        </w:rPr>
+      </w:pPr>
+    </w:p>
+    <w:p>
+      <w:pPr>
+        <w:pStyle w:val="Title"/>
+        <w:jc w:val="both"/>
+        <w:rPr>
+          <w:rFonts w:ascii="Times New Roman" w:hAnsi="Times New Roman"/>
+        </w:rPr>
+      </w:pPr>
+    </w:p>
+    <w:p>
+      <w:pPr>
+        <w:pStyle w:val="Title"/>
+        <w:jc w:val="both"/>
+        <w:rPr>
+          <w:rFonts w:ascii="Times New Roman" w:hAnsi="Times New Roman"/>
+        </w:rPr>
+      </w:pPr>
+    </w:p>
+    <w:p>
+      <w:pPr>
+        <w:pStyle w:val="Title"/>
+        <w:jc w:val="both"/>
+        <w:rPr>
+          <w:rFonts w:ascii="Times New Roman" w:hAnsi="Times New Roman"/>
+        </w:rPr>
+      </w:pPr>
+    </w:p>
+    <w:p>
+      <w:pPr>
+        <w:pStyle w:val="Title"/>
+        <w:jc w:val="both"/>
+        <w:rPr>
+          <w:rFonts w:ascii="Times New Roman" w:hAnsi="Times New Roman"/>
+        </w:rPr>
+      </w:pPr>
+    </w:p>
+    <w:p>
+      <w:pPr>
+        <w:pStyle w:val="Title"/>
+        <w:jc w:val="both"/>
+        <w:rPr>
+          <w:rFonts w:ascii="Times New Roman" w:hAnsi="Times New Roman"/>
+        </w:rPr>
+      </w:pPr>
+    </w:p>
+    <w:p>
+      <w:pPr>
+        <w:pStyle w:val="Title"/>
+        <w:jc w:val="both"/>
+        <w:rPr>
+          <w:rFonts w:ascii="Times New Roman" w:hAnsi="Times New Roman"/>
+        </w:rPr>
+      </w:pPr>
+    </w:p>
+    <w:p>
+      <w:pPr>
+        <w:pStyle w:val="Title"/>
+        <w:jc w:val="both"/>
+        <w:rPr>
+          <w:rFonts w:ascii="Times New Roman" w:hAnsi="Times New Roman"/>
+        </w:rPr>
+      </w:pPr>
+    </w:p>
+    <w:p>
+      <w:pPr>
+        <w:pStyle w:val="Title"/>
+        <w:jc w:val="both"/>
+        <w:rPr>
+          <w:rFonts w:ascii="Times New Roman" w:hAnsi="Times New Roman"/>
+        </w:rPr>
+      </w:pPr>
+    </w:p>
+    <w:p>
+      <w:pPr>
+        <w:pStyle w:val="Title"/>
+        <w:jc w:val="both"/>
+        <w:rPr>
+          <w:rFonts w:ascii="Times New Roman" w:hAnsi="Times New Roman"/>
+        </w:rPr>
+      </w:pPr>
+      <w:r>
+        <w:rPr>
+          <w:rFonts w:ascii="Times New Roman" w:hAnsi="Times New Roman"/>
+        </w:rPr>
+        <w:lastRenderedPageBreak/>
         <w:t>2</w:t>
       </w:r>
       <w:r>
@@ -1342,132 +1250,56 @@
         </w:rPr>
         <w:t>. Use-Case Model</w:t>
       </w:r>
-      <w:bookmarkEnd w:id="25"/>
-    </w:p>
-    <w:p>
-      <w:pPr>
-        <w:spacing w:line="240" w:lineRule="auto"/>
-        <w:jc w:val="both"/>
-        <w:rPr>
-          <w:i/>
-          <w:color w:val="943634" w:themeColor="accent2" w:themeShade="BF"/>
-          <w:sz w:val="24"/>
-        </w:rPr>
-      </w:pPr>
-      <w:r>
-        <w:rPr>
-          <w:i/>
-          <w:color w:val="943634" w:themeColor="accent2" w:themeShade="BF"/>
-          <w:sz w:val="24"/>
-        </w:rPr>
-        <w:t>[</w:t>
-      </w:r>
-      <w:r>
-        <w:rPr>
-          <w:i/>
-          <w:color w:val="943634" w:themeColor="accent2" w:themeShade="BF"/>
-          <w:sz w:val="24"/>
-        </w:rPr>
-        <w:t>Create the u</w:t>
-      </w:r>
-      <w:r>
-        <w:rPr>
-          <w:i/>
-          <w:color w:val="943634" w:themeColor="accent2" w:themeShade="BF"/>
-          <w:sz w:val="24"/>
-        </w:rPr>
-        <w:t>se-</w:t>
-      </w:r>
-      <w:r>
-        <w:rPr>
-          <w:i/>
-          <w:color w:val="943634" w:themeColor="accent2" w:themeShade="BF"/>
-          <w:sz w:val="24"/>
-        </w:rPr>
-        <w:t>c</w:t>
-      </w:r>
-      <w:r>
-        <w:rPr>
-          <w:i/>
-          <w:color w:val="943634" w:themeColor="accent2" w:themeShade="BF"/>
-          <w:sz w:val="24"/>
-        </w:rPr>
-        <w:t>ase diagrams and</w:t>
-      </w:r>
-      <w:r>
-        <w:rPr>
-          <w:i/>
-          <w:color w:val="943634" w:themeColor="accent2" w:themeShade="BF"/>
-          <w:sz w:val="24"/>
-        </w:rPr>
-        <w:t xml:space="preserve"> provide one</w:t>
-      </w:r>
-      <w:r>
-        <w:rPr>
-          <w:i/>
-          <w:color w:val="943634" w:themeColor="accent2" w:themeShade="BF"/>
-          <w:sz w:val="24"/>
-        </w:rPr>
-        <w:t xml:space="preserve"> </w:t>
-      </w:r>
-      <w:r>
-        <w:rPr>
-          <w:i/>
-          <w:color w:val="943634" w:themeColor="accent2" w:themeShade="BF"/>
-          <w:sz w:val="24"/>
-        </w:rPr>
-        <w:t>u</w:t>
-      </w:r>
-      <w:r>
-        <w:rPr>
-          <w:i/>
-          <w:color w:val="943634" w:themeColor="accent2" w:themeShade="BF"/>
-          <w:sz w:val="24"/>
-        </w:rPr>
-        <w:t>se-</w:t>
-      </w:r>
-      <w:r>
-        <w:rPr>
-          <w:i/>
-          <w:color w:val="943634" w:themeColor="accent2" w:themeShade="BF"/>
-          <w:sz w:val="24"/>
-        </w:rPr>
-        <w:t>c</w:t>
-      </w:r>
-      <w:r>
-        <w:rPr>
-          <w:i/>
-          <w:color w:val="943634" w:themeColor="accent2" w:themeShade="BF"/>
-          <w:sz w:val="24"/>
-        </w:rPr>
-        <w:t>ase description</w:t>
-      </w:r>
-      <w:r>
-        <w:rPr>
-          <w:i/>
-          <w:color w:val="943634" w:themeColor="accent2" w:themeShade="BF"/>
-          <w:sz w:val="24"/>
-        </w:rPr>
-        <w:t xml:space="preserve"> (according to the format below).</w:t>
-      </w:r>
-    </w:p>
-    <w:p>
-      <w:pPr>
-        <w:spacing w:line="240" w:lineRule="auto"/>
-        <w:jc w:val="both"/>
-        <w:rPr>
-          <w:i/>
-          <w:color w:val="943634" w:themeColor="accent2" w:themeShade="BF"/>
-          <w:sz w:val="24"/>
-        </w:rPr>
-      </w:pPr>
-      <w:r>
-        <w:rPr>
-          <w:i/>
-          <w:color w:val="943634" w:themeColor="accent2" w:themeShade="BF"/>
-          <w:sz w:val="24"/>
-        </w:rPr>
-        <w:t>Use-Case description format:</w:t>
+      <w:bookmarkEnd w:id="26"/>
+    </w:p>
+    <w:p/>
+    <w:p/>
+    <w:p>
+      <w:r>
+        <w:rPr>
+          <w:noProof/>
+        </w:rPr>
+        <w:drawing>
+          <wp:inline distT="0" distB="0" distL="0" distR="0">
+            <wp:extent cx="2962275" cy="3343275"/>
+            <wp:effectExtent l="0" t="0" r="0" b="0"/>
+            <wp:docPr id="1" name="Picture 1"/>
+            <wp:cNvGraphicFramePr>
+              <a:graphicFrameLocks xmlns:a="http://schemas.openxmlformats.org/drawingml/2006/main" noChangeAspect="1"/>
+            </wp:cNvGraphicFramePr>
+            <a:graphic xmlns:a="http://schemas.openxmlformats.org/drawingml/2006/main">
+              <a:graphicData uri="http://schemas.openxmlformats.org/drawingml/2006/picture">
+                <pic:pic xmlns:pic="http://schemas.openxmlformats.org/drawingml/2006/picture">
+                  <pic:nvPicPr>
+                    <pic:cNvPr id="1" name="use_case_user.jpg"/>
+                    <pic:cNvPicPr/>
+                  </pic:nvPicPr>
+                  <pic:blipFill>
+                    <a:blip r:embed="rId10">
+                      <a:extLst>
+                        <a:ext uri="{28A0092B-C50C-407E-A947-70E740481C1C}">
+                          <a14:useLocalDpi xmlns:a14="http://schemas.microsoft.com/office/drawing/2010/main" val="0"/>
+                        </a:ext>
+                      </a:extLst>
+                    </a:blip>
+                    <a:stretch>
+                      <a:fillRect/>
+                    </a:stretch>
+                  </pic:blipFill>
+                  <pic:spPr>
+                    <a:xfrm>
+                      <a:off x="0" y="0"/>
+                      <a:ext cx="2962275" cy="3343275"/>
+                    </a:xfrm>
+                    <a:prstGeom prst="rect">
+                      <a:avLst/>
+                    </a:prstGeom>
+                  </pic:spPr>
+                </pic:pic>
+              </a:graphicData>
+            </a:graphic>
+          </wp:inline>
+        </w:drawing>
       </w:r>
     </w:p>
     <w:p>
@@ -1476,21 +1308,10 @@
         <w:jc w:val="both"/>
         <w:rPr>
           <w:rFonts w:ascii="Times New Roman" w:hAnsi="Times New Roman"/>
-          <w:i/>
-          <w:color w:val="943634" w:themeColor="accent2" w:themeShade="BF"/>
-          <w:sz w:val="24"/>
-        </w:rPr>
-      </w:pPr>
-      <w:bookmarkStart w:id="26" w:name="_Toc254785391"/>
-      <w:r>
-        <w:rPr>
-          <w:rFonts w:ascii="Times New Roman" w:hAnsi="Times New Roman"/>
-          <w:i/>
-          <w:color w:val="943634" w:themeColor="accent2" w:themeShade="BF"/>
-          <w:sz w:val="24"/>
-        </w:rPr>
-        <w:t>Use case: &lt;use case goal&gt;</w:t>
-      </w:r>
+          <w:b w:val="0"/>
+          <w:sz w:val="24"/>
+        </w:rPr>
+      </w:pPr>
     </w:p>
     <w:p>
       <w:pPr>
@@ -1498,20 +1319,10 @@
         <w:jc w:val="both"/>
         <w:rPr>
           <w:rFonts w:ascii="Times New Roman" w:hAnsi="Times New Roman"/>
-          <w:i/>
-          <w:color w:val="943634" w:themeColor="accent2" w:themeShade="BF"/>
-          <w:sz w:val="24"/>
-        </w:rPr>
-      </w:pPr>
-      <w:r>
-        <w:rPr>
-          <w:rFonts w:ascii="Times New Roman" w:hAnsi="Times New Roman"/>
-          <w:i/>
-          <w:color w:val="943634" w:themeColor="accent2" w:themeShade="BF"/>
-          <w:sz w:val="24"/>
-        </w:rPr>
-        <w:t>Level: &lt;one of: summary level, user-goal level, sub-function&gt;</w:t>
-      </w:r>
+          <w:b w:val="0"/>
+          <w:sz w:val="24"/>
+        </w:rPr>
+      </w:pPr>
     </w:p>
     <w:p>
       <w:pPr>
@@ -1519,20 +1330,10 @@
         <w:jc w:val="both"/>
         <w:rPr>
           <w:rFonts w:ascii="Times New Roman" w:hAnsi="Times New Roman"/>
-          <w:i/>
-          <w:color w:val="943634" w:themeColor="accent2" w:themeShade="BF"/>
-          <w:sz w:val="24"/>
-        </w:rPr>
-      </w:pPr>
-      <w:r>
-        <w:rPr>
-          <w:rFonts w:ascii="Times New Roman" w:hAnsi="Times New Roman"/>
-          <w:i/>
-          <w:color w:val="943634" w:themeColor="accent2" w:themeShade="BF"/>
-          <w:sz w:val="24"/>
-        </w:rPr>
-        <w:t>Primary actor: &lt;a role name for the actor who initiates the use case&gt;</w:t>
-      </w:r>
+          <w:b w:val="0"/>
+          <w:sz w:val="24"/>
+        </w:rPr>
+      </w:pPr>
     </w:p>
     <w:p>
       <w:pPr>
@@ -1540,19 +1341,25 @@
         <w:jc w:val="both"/>
         <w:rPr>
           <w:rFonts w:ascii="Times New Roman" w:hAnsi="Times New Roman"/>
-          <w:i/>
-          <w:color w:val="943634" w:themeColor="accent2" w:themeShade="BF"/>
-          <w:sz w:val="24"/>
-        </w:rPr>
-      </w:pPr>
-      <w:r>
-        <w:rPr>
-          <w:rFonts w:ascii="Times New Roman" w:hAnsi="Times New Roman"/>
-          <w:i/>
-          <w:color w:val="943634" w:themeColor="accent2" w:themeShade="BF"/>
-          <w:sz w:val="24"/>
-        </w:rPr>
-        <w:t>Main success scenario: &lt;the steps of the main success scenario from trigger to goal delivery&gt;</w:t>
+          <w:b w:val="0"/>
+          <w:sz w:val="24"/>
+        </w:rPr>
+      </w:pPr>
+      <w:r>
+        <w:rPr>
+          <w:rFonts w:ascii="Times New Roman" w:hAnsi="Times New Roman"/>
+          <w:b w:val="0"/>
+          <w:sz w:val="24"/>
+        </w:rPr>
+        <w:t xml:space="preserve">Use case: </w:t>
+      </w:r>
+      <w:r>
+        <w:rPr>
+          <w:rFonts w:ascii="Times New Roman" w:hAnsi="Times New Roman"/>
+          <w:b w:val="0"/>
+          <w:sz w:val="24"/>
+        </w:rPr>
+        <w:t>Borrow Book</w:t>
       </w:r>
     </w:p>
     <w:p>
@@ -1561,19 +1368,162 @@
         <w:jc w:val="both"/>
         <w:rPr>
           <w:rFonts w:ascii="Times New Roman" w:hAnsi="Times New Roman"/>
-          <w:i/>
-          <w:color w:val="943634" w:themeColor="accent2" w:themeShade="BF"/>
-          <w:sz w:val="24"/>
-        </w:rPr>
-      </w:pPr>
-      <w:r>
-        <w:rPr>
-          <w:rFonts w:ascii="Times New Roman" w:hAnsi="Times New Roman"/>
-          <w:i/>
-          <w:color w:val="943634" w:themeColor="accent2" w:themeShade="BF"/>
-          <w:sz w:val="24"/>
-        </w:rPr>
-        <w:t>Extensions: &lt;alternate scenarios of success or failure&gt;</w:t>
+          <w:b w:val="0"/>
+          <w:sz w:val="24"/>
+        </w:rPr>
+      </w:pPr>
+      <w:r>
+        <w:rPr>
+          <w:rFonts w:ascii="Times New Roman" w:hAnsi="Times New Roman"/>
+          <w:b w:val="0"/>
+          <w:sz w:val="24"/>
+        </w:rPr>
+        <w:t>Level:  U</w:t>
+      </w:r>
+      <w:r>
+        <w:rPr>
+          <w:rFonts w:ascii="Times New Roman" w:hAnsi="Times New Roman"/>
+          <w:b w:val="0"/>
+          <w:sz w:val="24"/>
+        </w:rPr>
+        <w:t xml:space="preserve">ser-goal </w:t>
+      </w:r>
+      <w:r>
+        <w:rPr>
+          <w:rFonts w:ascii="Times New Roman" w:hAnsi="Times New Roman"/>
+          <w:b w:val="0"/>
+          <w:sz w:val="24"/>
+        </w:rPr>
+        <w:t>level</w:t>
+      </w:r>
+    </w:p>
+    <w:p>
+      <w:pPr>
+        <w:pStyle w:val="Title"/>
+        <w:jc w:val="both"/>
+        <w:rPr>
+          <w:rFonts w:ascii="Times New Roman" w:hAnsi="Times New Roman"/>
+          <w:b w:val="0"/>
+          <w:sz w:val="24"/>
+        </w:rPr>
+      </w:pPr>
+      <w:r>
+        <w:rPr>
+          <w:rFonts w:ascii="Times New Roman" w:hAnsi="Times New Roman"/>
+          <w:b w:val="0"/>
+          <w:sz w:val="24"/>
+        </w:rPr>
+        <w:t>Primary actor</w:t>
+      </w:r>
+      <w:r>
+        <w:rPr>
+          <w:rFonts w:ascii="Times New Roman" w:hAnsi="Times New Roman"/>
+          <w:b w:val="0"/>
+          <w:sz w:val="24"/>
+        </w:rPr>
+        <w:t>: User</w:t>
+      </w:r>
+    </w:p>
+    <w:p>
+      <w:pPr>
+        <w:pStyle w:val="Title"/>
+        <w:jc w:val="both"/>
+        <w:rPr>
+          <w:rFonts w:ascii="Times New Roman" w:hAnsi="Times New Roman"/>
+          <w:b w:val="0"/>
+          <w:sz w:val="24"/>
+        </w:rPr>
+      </w:pPr>
+      <w:r>
+        <w:rPr>
+          <w:rFonts w:ascii="Times New Roman" w:hAnsi="Times New Roman"/>
+          <w:b w:val="0"/>
+          <w:sz w:val="24"/>
+        </w:rPr>
+        <w:t xml:space="preserve">Main success scenario: </w:t>
+      </w:r>
+      <w:r>
+        <w:rPr>
+          <w:rFonts w:ascii="Times New Roman" w:hAnsi="Times New Roman"/>
+          <w:b w:val="0"/>
+          <w:sz w:val="24"/>
+        </w:rPr>
+        <w:t xml:space="preserve">If he doesn’t have an account, he register and he choose a payment plan. Then he login, he selects See all books button, he selects Borrow button, he introduces the correct book’s id, then a book is added to his borrowed books list. He can see his new borrowed book if he </w:t>
+      </w:r>
+      <w:r>
+        <w:rPr>
+          <w:rFonts w:ascii="Times New Roman" w:hAnsi="Times New Roman"/>
+          <w:b w:val="0"/>
+          <w:sz w:val="24"/>
+        </w:rPr>
+        <w:t xml:space="preserve">presses </w:t>
+      </w:r>
+      <w:r>
+        <w:rPr>
+          <w:rFonts w:ascii="Times New Roman" w:hAnsi="Times New Roman"/>
+          <w:b w:val="0"/>
+          <w:sz w:val="24"/>
+        </w:rPr>
+        <w:t xml:space="preserve">the Back button, he </w:t>
+      </w:r>
+      <w:r>
+        <w:rPr>
+          <w:rFonts w:ascii="Times New Roman" w:hAnsi="Times New Roman"/>
+          <w:b w:val="0"/>
+          <w:sz w:val="24"/>
+        </w:rPr>
+        <w:t xml:space="preserve">presses </w:t>
+      </w:r>
+      <w:r>
+        <w:rPr>
+          <w:rFonts w:ascii="Times New Roman" w:hAnsi="Times New Roman"/>
+          <w:b w:val="0"/>
+          <w:sz w:val="24"/>
+        </w:rPr>
+        <w:t>the show My Books button, then he sees all his borrowed books and also there he can return any book.</w:t>
+      </w:r>
+    </w:p>
+    <w:p>
+      <w:pPr>
+        <w:pStyle w:val="Title"/>
+        <w:jc w:val="both"/>
+        <w:rPr>
+          <w:rFonts w:ascii="Times New Roman" w:hAnsi="Times New Roman"/>
+          <w:b w:val="0"/>
+          <w:sz w:val="24"/>
+        </w:rPr>
+      </w:pPr>
+      <w:r>
+        <w:rPr>
+          <w:rFonts w:ascii="Times New Roman" w:hAnsi="Times New Roman"/>
+          <w:b w:val="0"/>
+          <w:sz w:val="24"/>
+        </w:rPr>
+        <w:t xml:space="preserve">Extensions: </w:t>
+      </w:r>
+      <w:r>
+        <w:rPr>
+          <w:rFonts w:ascii="Times New Roman" w:hAnsi="Times New Roman"/>
+          <w:b w:val="0"/>
+          <w:sz w:val="24"/>
+        </w:rPr>
+        <w:t xml:space="preserve">He </w:t>
+      </w:r>
+      <w:r>
+        <w:rPr>
+          <w:rFonts w:ascii="Times New Roman" w:hAnsi="Times New Roman"/>
+          <w:b w:val="0"/>
+          <w:sz w:val="24"/>
+        </w:rPr>
+        <w:t xml:space="preserve">presses </w:t>
+      </w:r>
+      <w:r>
+        <w:rPr>
+          <w:rFonts w:ascii="Times New Roman" w:hAnsi="Times New Roman"/>
+          <w:b w:val="0"/>
+          <w:sz w:val="24"/>
+        </w:rPr>
+        <w:t>the Borrow button, he introduces an incorrect book id, then he gets a message saying the book id is invalid.</w:t>
       </w:r>
     </w:p>
     <w:p>
@@ -1588,7 +1538,221 @@
           <w:sz w:val="24"/>
         </w:rPr>
       </w:pPr>
-      <w:r>
+    </w:p>
+    <w:p/>
+    <w:p/>
+    <w:p>
+      <w:pPr>
+        <w:pStyle w:val="Title"/>
+        <w:jc w:val="both"/>
+        <w:rPr>
+          <w:rFonts w:ascii="Times New Roman" w:hAnsi="Times New Roman"/>
+          <w:i/>
+          <w:color w:val="943634" w:themeColor="accent2" w:themeShade="BF"/>
+          <w:sz w:val="24"/>
+        </w:rPr>
+      </w:pPr>
+      <w:bookmarkStart w:id="27" w:name="_Toc254785391"/>
+      <w:r>
+        <w:rPr>
+          <w:rFonts w:ascii="Times New Roman" w:hAnsi="Times New Roman"/>
+          <w:i/>
+          <w:color w:val="943634" w:themeColor="accent2" w:themeShade="BF"/>
+          <w:sz w:val="24"/>
+        </w:rPr>
+        <w:lastRenderedPageBreak/>
+        <w:pict>
+          <v:shapetype id="_x0000_t75" coordsize="21600,21600" o:spt="75" o:preferrelative="t" path="m@4@5l@4@11@9@11@9@5xe" filled="f" stroked="f">
+            <v:stroke joinstyle="miter"/>
+            <v:formulas>
+              <v:f eqn="if lineDrawn pixelLineWidth 0"/>
+              <v:f eqn="sum @0 1 0"/>
+              <v:f eqn="sum 0 0 @1"/>
+              <v:f eqn="prod @2 1 2"/>
+              <v:f eqn="prod @3 21600 pixelWidth"/>
+              <v:f eqn="prod @3 21600 pixelHeight"/>
+              <v:f eqn="sum @0 0 1"/>
+              <v:f eqn="prod @6 1 2"/>
+              <v:f eqn="prod @7 21600 pixelWidth"/>
+              <v:f eqn="sum @8 21600 0"/>
+              <v:f eqn="prod @7 21600 pixelHeight"/>
+              <v:f eqn="sum @10 21600 0"/>
+            </v:formulas>
+            <v:path o:extrusionok="f" gradientshapeok="t" o:connecttype="rect"/>
+            <o:lock v:ext="edit" aspectratio="t"/>
+          </v:shapetype>
+          <v:shape id="_x0000_i1025" type="#_x0000_t75" style="width:233.25pt;height:201.75pt">
+            <v:imagedata r:id="rId11" o:title="use_case_staff"/>
+          </v:shape>
+        </w:pict>
+      </w:r>
+    </w:p>
+    <w:p>
+      <w:pPr>
+        <w:pStyle w:val="Title"/>
+        <w:jc w:val="both"/>
+        <w:rPr>
+          <w:rFonts w:ascii="Times New Roman" w:hAnsi="Times New Roman"/>
+          <w:b w:val="0"/>
+          <w:sz w:val="24"/>
+        </w:rPr>
+      </w:pPr>
+    </w:p>
+    <w:p>
+      <w:pPr>
+        <w:pStyle w:val="Title"/>
+        <w:jc w:val="both"/>
+        <w:rPr>
+          <w:rFonts w:ascii="Times New Roman" w:hAnsi="Times New Roman"/>
+          <w:b w:val="0"/>
+          <w:sz w:val="24"/>
+        </w:rPr>
+      </w:pPr>
+      <w:r>
+        <w:rPr>
+          <w:rFonts w:ascii="Times New Roman" w:hAnsi="Times New Roman"/>
+          <w:b w:val="0"/>
+          <w:sz w:val="24"/>
+        </w:rPr>
+        <w:t xml:space="preserve">Use case: </w:t>
+      </w:r>
+      <w:r>
+        <w:rPr>
+          <w:rFonts w:ascii="Times New Roman" w:hAnsi="Times New Roman"/>
+          <w:b w:val="0"/>
+          <w:sz w:val="24"/>
+        </w:rPr>
+        <w:t>Filter books</w:t>
+      </w:r>
+    </w:p>
+    <w:p>
+      <w:pPr>
+        <w:pStyle w:val="Title"/>
+        <w:jc w:val="both"/>
+        <w:rPr>
+          <w:rFonts w:ascii="Times New Roman" w:hAnsi="Times New Roman"/>
+          <w:b w:val="0"/>
+          <w:sz w:val="24"/>
+        </w:rPr>
+      </w:pPr>
+      <w:r>
+        <w:rPr>
+          <w:rFonts w:ascii="Times New Roman" w:hAnsi="Times New Roman"/>
+          <w:b w:val="0"/>
+          <w:sz w:val="24"/>
+        </w:rPr>
+        <w:t xml:space="preserve">Level: </w:t>
+      </w:r>
+      <w:r>
+        <w:rPr>
+          <w:rFonts w:ascii="Times New Roman" w:hAnsi="Times New Roman"/>
+          <w:b w:val="0"/>
+          <w:sz w:val="24"/>
+        </w:rPr>
+        <w:t>Staff</w:t>
+      </w:r>
+      <w:r>
+        <w:rPr>
+          <w:rFonts w:ascii="Times New Roman" w:hAnsi="Times New Roman"/>
+          <w:b w:val="0"/>
+          <w:sz w:val="24"/>
+        </w:rPr>
+        <w:t xml:space="preserve">-goal </w:t>
+      </w:r>
+      <w:r>
+        <w:rPr>
+          <w:rFonts w:ascii="Times New Roman" w:hAnsi="Times New Roman"/>
+          <w:b w:val="0"/>
+          <w:sz w:val="24"/>
+        </w:rPr>
+        <w:t>level</w:t>
+      </w:r>
+    </w:p>
+    <w:p>
+      <w:pPr>
+        <w:pStyle w:val="Title"/>
+        <w:jc w:val="both"/>
+        <w:rPr>
+          <w:rFonts w:ascii="Times New Roman" w:hAnsi="Times New Roman"/>
+          <w:b w:val="0"/>
+          <w:sz w:val="24"/>
+        </w:rPr>
+      </w:pPr>
+      <w:r>
+        <w:rPr>
+          <w:rFonts w:ascii="Times New Roman" w:hAnsi="Times New Roman"/>
+          <w:b w:val="0"/>
+          <w:sz w:val="24"/>
+        </w:rPr>
+        <w:t xml:space="preserve">Primary actor: </w:t>
+      </w:r>
+      <w:r>
+        <w:rPr>
+          <w:rFonts w:ascii="Times New Roman" w:hAnsi="Times New Roman"/>
+          <w:b w:val="0"/>
+          <w:sz w:val="24"/>
+        </w:rPr>
+        <w:t>Staff</w:t>
+      </w:r>
+    </w:p>
+    <w:p>
+      <w:pPr>
+        <w:pStyle w:val="Title"/>
+        <w:jc w:val="both"/>
+        <w:rPr>
+          <w:rFonts w:ascii="Times New Roman" w:hAnsi="Times New Roman"/>
+          <w:b w:val="0"/>
+          <w:sz w:val="24"/>
+        </w:rPr>
+      </w:pPr>
+      <w:r>
+        <w:rPr>
+          <w:rFonts w:ascii="Times New Roman" w:hAnsi="Times New Roman"/>
+          <w:b w:val="0"/>
+          <w:sz w:val="24"/>
+        </w:rPr>
+        <w:t>Main success scenario: If he doesn’t have an account, he choose to register. Then he enter his account, he presses filter by button, he introduce the correct text in the title, author, date or genre text field and then he presses the filter button by title, author, date or genre and then he can see that data.</w:t>
+      </w:r>
+    </w:p>
+    <w:p>
+      <w:pPr>
+        <w:pStyle w:val="Title"/>
+        <w:jc w:val="both"/>
+        <w:rPr>
+          <w:rFonts w:ascii="Times New Roman" w:hAnsi="Times New Roman"/>
+          <w:b w:val="0"/>
+          <w:sz w:val="24"/>
+        </w:rPr>
+      </w:pPr>
+      <w:r>
+        <w:rPr>
+          <w:rFonts w:ascii="Times New Roman" w:hAnsi="Times New Roman"/>
+          <w:b w:val="0"/>
+          <w:sz w:val="24"/>
+        </w:rPr>
+        <w:t>Extensions: He presses the Filter by button and he doesn’t introduce the existent values in the text fields, so he gets</w:t>
+      </w:r>
+      <w:r>
+        <w:rPr>
+          <w:rFonts w:ascii="Times New Roman" w:hAnsi="Times New Roman"/>
+          <w:b w:val="0"/>
+          <w:sz w:val="24"/>
+        </w:rPr>
+        <w:t xml:space="preserve"> a</w:t>
+      </w:r>
+      <w:r>
+        <w:rPr>
+          <w:rFonts w:ascii="Times New Roman" w:hAnsi="Times New Roman"/>
+          <w:b w:val="0"/>
+          <w:sz w:val="24"/>
+        </w:rPr>
+        <w:t xml:space="preserve"> message that the data is incorrect.</w:t>
+      </w:r>
+    </w:p>
+    <w:p>
+      <w:pPr>
+        <w:pStyle w:val="Title"/>
+        <w:jc w:val="both"/>
         <w:rPr>
           <w:rFonts w:ascii="Times New Roman" w:hAnsi="Times New Roman"/>
           <w:b w:val="0"/>
@@ -1596,8 +1760,7 @@
           <w:color w:val="943634" w:themeColor="accent2" w:themeShade="BF"/>
           <w:sz w:val="24"/>
         </w:rPr>
-        <w:t>]</w:t>
-      </w:r>
+      </w:pPr>
     </w:p>
     <w:p>
       <w:pPr>
@@ -1637,7 +1800,7 @@
         </w:rPr>
         <w:t>Architectural Design</w:t>
       </w:r>
-      <w:bookmarkEnd w:id="26"/>
+      <w:bookmarkEnd w:id="27"/>
     </w:p>
     <w:p>
       <w:pPr>
@@ -1697,948 +1860,2196 @@
           <w:sz w:val="24"/>
         </w:rPr>
       </w:pPr>
-      <w:r>
+    </w:p>
+    <w:p>
+      <w:pPr>
+        <w:spacing w:line="240" w:lineRule="auto"/>
+        <w:jc w:val="both"/>
+        <w:rPr>
+          <w:sz w:val="24"/>
+        </w:rPr>
+      </w:pPr>
+      <w:r>
+        <w:rPr>
+          <w:sz w:val="24"/>
+        </w:rPr>
+        <w:t xml:space="preserve">The architectural pattern required for this project is Layered Architecture Pattern. This project has four </w:t>
+      </w:r>
+      <w:r>
+        <w:rPr>
+          <w:sz w:val="24"/>
+        </w:rPr>
+        <w:t>layers</w:t>
+      </w:r>
+      <w:r>
+        <w:rPr>
+          <w:sz w:val="24"/>
+        </w:rPr>
+        <w:t>:</w:t>
+      </w:r>
+    </w:p>
+    <w:p>
+      <w:pPr>
+        <w:pStyle w:val="ListParagraph"/>
+        <w:numPr>
+          <w:ilvl w:val="0"/>
+          <w:numId w:val="4"/>
+        </w:numPr>
+        <w:spacing w:line="240" w:lineRule="auto"/>
+        <w:jc w:val="both"/>
+        <w:rPr>
+          <w:sz w:val="24"/>
+        </w:rPr>
+      </w:pPr>
+      <w:r>
+        <w:rPr>
+          <w:sz w:val="24"/>
+        </w:rPr>
+        <w:t>Presentation Layer(Presentation): this layer has the user interface implemented; it uses the business layer for all operations</w:t>
+      </w:r>
+    </w:p>
+    <w:p>
+      <w:pPr>
+        <w:pStyle w:val="ListParagraph"/>
+        <w:numPr>
+          <w:ilvl w:val="0"/>
+          <w:numId w:val="4"/>
+        </w:numPr>
+        <w:spacing w:line="240" w:lineRule="auto"/>
+        <w:jc w:val="both"/>
+        <w:rPr>
+          <w:sz w:val="24"/>
+        </w:rPr>
+      </w:pPr>
+      <w:r>
+        <w:rPr>
+          <w:sz w:val="24"/>
+        </w:rPr>
+        <w:t>Business Layer(Business Logic): this</w:t>
+      </w:r>
+      <w:r>
+        <w:rPr>
+          <w:sz w:val="24"/>
+        </w:rPr>
+        <w:t xml:space="preserve"> layer uses the dataAccess layer to </w:t>
+      </w:r>
+      <w:r>
+        <w:rPr>
+          <w:sz w:val="24"/>
+        </w:rPr>
+        <w:t>manipulate data in the database, to provide operations for the presentation layer.</w:t>
+      </w:r>
+    </w:p>
+    <w:p>
+      <w:pPr>
+        <w:pStyle w:val="ListParagraph"/>
+        <w:numPr>
+          <w:ilvl w:val="0"/>
+          <w:numId w:val="4"/>
+        </w:numPr>
+        <w:spacing w:line="240" w:lineRule="auto"/>
+        <w:jc w:val="both"/>
+        <w:rPr>
+          <w:sz w:val="24"/>
+        </w:rPr>
+      </w:pPr>
+      <w:r>
+        <w:rPr>
+          <w:sz w:val="24"/>
+        </w:rPr>
+        <w:t>Persistence Layer</w:t>
+      </w:r>
+      <w:r>
+        <w:rPr>
+          <w:sz w:val="24"/>
+        </w:rPr>
+        <w:t>(dataAccess):</w:t>
+      </w:r>
+      <w:r>
+        <w:rPr>
+          <w:sz w:val="24"/>
+        </w:rPr>
+        <w:t xml:space="preserve"> </w:t>
+      </w:r>
+      <w:r>
+        <w:rPr>
+          <w:sz w:val="24"/>
+        </w:rPr>
+        <w:t>this layer uses the data access layer to make CRUD operations on the database.</w:t>
+      </w:r>
+    </w:p>
+    <w:p>
+      <w:pPr>
+        <w:pStyle w:val="ListParagraph"/>
+        <w:numPr>
+          <w:ilvl w:val="0"/>
+          <w:numId w:val="4"/>
+        </w:numPr>
+        <w:spacing w:line="240" w:lineRule="auto"/>
+        <w:jc w:val="both"/>
+        <w:rPr>
+          <w:sz w:val="24"/>
+        </w:rPr>
+      </w:pPr>
+      <w:r>
+        <w:rPr>
+          <w:sz w:val="24"/>
+        </w:rPr>
+        <w:t>Database Layer</w:t>
+      </w:r>
+      <w:r>
+        <w:rPr>
+          <w:sz w:val="24"/>
+        </w:rPr>
+        <w:t>(models): this layer has classes representing the tables in the database.</w:t>
+      </w:r>
+    </w:p>
+    <w:p>
+      <w:pPr>
+        <w:pStyle w:val="ListParagraph"/>
+        <w:spacing w:line="240" w:lineRule="auto"/>
+        <w:jc w:val="both"/>
+        <w:rPr>
+          <w:sz w:val="24"/>
+        </w:rPr>
+      </w:pPr>
+    </w:p>
+    <w:p>
+      <w:pPr>
+        <w:pStyle w:val="ListParagraph"/>
+        <w:spacing w:line="240" w:lineRule="auto"/>
+        <w:jc w:val="both"/>
+        <w:rPr>
+          <w:sz w:val="24"/>
+        </w:rPr>
+      </w:pPr>
+    </w:p>
+    <w:p>
+      <w:pPr>
+        <w:spacing w:line="240" w:lineRule="auto"/>
+        <w:jc w:val="both"/>
+        <w:rPr>
+          <w:sz w:val="24"/>
+        </w:rPr>
+      </w:pPr>
+      <w:r>
+        <w:rPr>
+          <w:sz w:val="24"/>
+        </w:rPr>
+        <w:lastRenderedPageBreak/>
+        <w:t xml:space="preserve">                                   </w:t>
+      </w:r>
+      <w:r>
+        <w:rPr>
+          <w:noProof/>
+          <w:sz w:val="24"/>
+        </w:rPr>
+        <w:drawing>
+          <wp:inline distT="0" distB="0" distL="0" distR="0">
+            <wp:extent cx="3161044" cy="2364472"/>
+            <wp:effectExtent l="0" t="0" r="0" b="0"/>
+            <wp:docPr id="2" name="Picture 2"/>
+            <wp:cNvGraphicFramePr>
+              <a:graphicFrameLocks xmlns:a="http://schemas.openxmlformats.org/drawingml/2006/main" noChangeAspect="1"/>
+            </wp:cNvGraphicFramePr>
+            <a:graphic xmlns:a="http://schemas.openxmlformats.org/drawingml/2006/main">
+              <a:graphicData uri="http://schemas.openxmlformats.org/drawingml/2006/picture">
+                <pic:pic xmlns:pic="http://schemas.openxmlformats.org/drawingml/2006/picture">
+                  <pic:nvPicPr>
+                    <pic:cNvPr id="2" name="sapr_0101.png"/>
+                    <pic:cNvPicPr/>
+                  </pic:nvPicPr>
+                  <pic:blipFill>
+                    <a:blip r:embed="rId12" cstate="print">
+                      <a:extLst>
+                        <a:ext uri="{28A0092B-C50C-407E-A947-70E740481C1C}">
+                          <a14:useLocalDpi xmlns:a14="http://schemas.microsoft.com/office/drawing/2010/main" val="0"/>
+                        </a:ext>
+                      </a:extLst>
+                    </a:blip>
+                    <a:stretch>
+                      <a:fillRect/>
+                    </a:stretch>
+                  </pic:blipFill>
+                  <pic:spPr>
+                    <a:xfrm>
+                      <a:off x="0" y="0"/>
+                      <a:ext cx="3161044" cy="2364472"/>
+                    </a:xfrm>
+                    <a:prstGeom prst="rect">
+                      <a:avLst/>
+                    </a:prstGeom>
+                  </pic:spPr>
+                </pic:pic>
+              </a:graphicData>
+            </a:graphic>
+          </wp:inline>
+        </w:drawing>
+      </w:r>
+    </w:p>
+    <w:p>
+      <w:pPr>
+        <w:spacing w:line="240" w:lineRule="auto"/>
+        <w:jc w:val="both"/>
+        <w:rPr>
+          <w:sz w:val="24"/>
+        </w:rPr>
+      </w:pPr>
+      <w:r>
+        <w:rPr>
+          <w:sz w:val="24"/>
+        </w:rPr>
+        <w:t xml:space="preserve">                                Figure 1 illustrates the diagram for the layered architecture.</w:t>
+      </w:r>
+    </w:p>
+    <w:p>
+      <w:pPr>
+        <w:spacing w:line="240" w:lineRule="auto"/>
+        <w:jc w:val="both"/>
+        <w:rPr>
+          <w:b/>
+          <w:sz w:val="28"/>
+        </w:rPr>
+      </w:pPr>
+    </w:p>
+    <w:p>
+      <w:pPr>
+        <w:spacing w:line="240" w:lineRule="auto"/>
+        <w:jc w:val="both"/>
+        <w:rPr>
+          <w:b/>
+          <w:sz w:val="28"/>
+        </w:rPr>
+      </w:pPr>
+    </w:p>
+    <w:p>
+      <w:pPr>
+        <w:spacing w:line="240" w:lineRule="auto"/>
+        <w:jc w:val="both"/>
+        <w:rPr>
+          <w:b/>
+          <w:sz w:val="28"/>
+        </w:rPr>
+      </w:pPr>
+    </w:p>
+    <w:p>
+      <w:pPr>
+        <w:spacing w:line="240" w:lineRule="auto"/>
+        <w:jc w:val="both"/>
+        <w:rPr>
+          <w:b/>
+          <w:sz w:val="28"/>
+        </w:rPr>
+      </w:pPr>
+    </w:p>
+    <w:p>
+      <w:pPr>
+        <w:spacing w:line="240" w:lineRule="auto"/>
+        <w:jc w:val="both"/>
+        <w:rPr>
+          <w:b/>
+          <w:sz w:val="28"/>
+        </w:rPr>
+      </w:pPr>
+    </w:p>
+    <w:p>
+      <w:pPr>
+        <w:spacing w:line="240" w:lineRule="auto"/>
+        <w:jc w:val="both"/>
+        <w:rPr>
+          <w:b/>
+        </w:rPr>
+      </w:pPr>
+      <w:r>
+        <w:rPr>
+          <w:b/>
+          <w:sz w:val="28"/>
+        </w:rPr>
+        <w:t>3</w:t>
+      </w:r>
+      <w:r>
+        <w:rPr>
+          <w:b/>
+          <w:sz w:val="28"/>
+        </w:rPr>
+        <w:t>.</w:t>
+      </w:r>
+      <w:r>
+        <w:rPr>
+          <w:b/>
+          <w:sz w:val="28"/>
+        </w:rPr>
+        <w:t>2</w:t>
+      </w:r>
+      <w:r>
+        <w:rPr>
+          <w:b/>
+          <w:sz w:val="28"/>
+        </w:rPr>
+        <w:t xml:space="preserve"> </w:t>
+      </w:r>
+      <w:r>
+        <w:rPr>
+          <w:b/>
+          <w:sz w:val="28"/>
+        </w:rPr>
+        <w:t>Diagrams</w:t>
+      </w:r>
+    </w:p>
+    <w:p>
+      <w:pPr>
+        <w:spacing w:line="240" w:lineRule="auto"/>
+        <w:jc w:val="both"/>
+        <w:rPr>
+          <w:b/>
+          <w:i/>
+          <w:sz w:val="24"/>
+        </w:rPr>
+      </w:pPr>
+      <w:r>
+        <w:rPr>
+          <w:b/>
+          <w:i/>
+          <w:sz w:val="24"/>
+        </w:rPr>
+        <w:t>Package diagram</w:t>
+      </w:r>
+    </w:p>
+    <w:p>
+      <w:pPr>
+        <w:spacing w:line="240" w:lineRule="auto"/>
+        <w:jc w:val="both"/>
+        <w:rPr>
+          <w:b/>
+          <w:i/>
+          <w:sz w:val="24"/>
+        </w:rPr>
+      </w:pPr>
+    </w:p>
+    <w:p>
+      <w:pPr>
+        <w:spacing w:line="240" w:lineRule="auto"/>
+        <w:jc w:val="both"/>
+        <w:rPr>
+          <w:b/>
+          <w:i/>
+          <w:sz w:val="24"/>
+        </w:rPr>
+      </w:pPr>
+      <w:r>
+        <w:rPr>
+          <w:b/>
+          <w:i/>
+          <w:noProof/>
+          <w:sz w:val="24"/>
+        </w:rPr>
+        <w:t xml:space="preserve">                         </w:t>
+      </w:r>
+      <w:r>
+        <w:rPr>
+          <w:b/>
+          <w:i/>
+          <w:noProof/>
+          <w:sz w:val="24"/>
+        </w:rPr>
+        <w:drawing>
+          <wp:inline distT="0" distB="0" distL="0" distR="0">
+            <wp:extent cx="3533775" cy="2295525"/>
+            <wp:effectExtent l="0" t="0" r="0" b="0"/>
+            <wp:docPr id="3" name="Picture 3"/>
+            <wp:cNvGraphicFramePr>
+              <a:graphicFrameLocks xmlns:a="http://schemas.openxmlformats.org/drawingml/2006/main" noChangeAspect="1"/>
+            </wp:cNvGraphicFramePr>
+            <a:graphic xmlns:a="http://schemas.openxmlformats.org/drawingml/2006/main">
+              <a:graphicData uri="http://schemas.openxmlformats.org/drawingml/2006/picture">
+                <pic:pic xmlns:pic="http://schemas.openxmlformats.org/drawingml/2006/picture">
+                  <pic:nvPicPr>
+                    <pic:cNvPr id="3" name="package.jpg"/>
+                    <pic:cNvPicPr/>
+                  </pic:nvPicPr>
+                  <pic:blipFill>
+                    <a:blip r:embed="rId13">
+                      <a:extLst>
+                        <a:ext uri="{28A0092B-C50C-407E-A947-70E740481C1C}">
+                          <a14:useLocalDpi xmlns:a14="http://schemas.microsoft.com/office/drawing/2010/main" val="0"/>
+                        </a:ext>
+                      </a:extLst>
+                    </a:blip>
+                    <a:stretch>
+                      <a:fillRect/>
+                    </a:stretch>
+                  </pic:blipFill>
+                  <pic:spPr>
+                    <a:xfrm>
+                      <a:off x="0" y="0"/>
+                      <a:ext cx="3533775" cy="2295525"/>
+                    </a:xfrm>
+                    <a:prstGeom prst="rect">
+                      <a:avLst/>
+                    </a:prstGeom>
+                  </pic:spPr>
+                </pic:pic>
+              </a:graphicData>
+            </a:graphic>
+          </wp:inline>
+        </w:drawing>
+      </w:r>
+    </w:p>
+    <w:p>
+      <w:pPr>
+        <w:spacing w:line="240" w:lineRule="auto"/>
+        <w:jc w:val="both"/>
+        <w:rPr>
+          <w:b/>
+          <w:i/>
+          <w:sz w:val="24"/>
+        </w:rPr>
+      </w:pPr>
+    </w:p>
+    <w:p>
+      <w:pPr>
+        <w:spacing w:line="240" w:lineRule="auto"/>
+        <w:jc w:val="both"/>
+        <w:rPr>
+          <w:b/>
+          <w:i/>
+          <w:sz w:val="24"/>
+        </w:rPr>
+      </w:pPr>
+    </w:p>
+    <w:p>
+      <w:pPr>
+        <w:spacing w:line="240" w:lineRule="auto"/>
+        <w:jc w:val="both"/>
+        <w:rPr>
+          <w:b/>
+          <w:i/>
+          <w:sz w:val="24"/>
+        </w:rPr>
+      </w:pPr>
+    </w:p>
+    <w:p>
+      <w:pPr>
+        <w:spacing w:line="240" w:lineRule="auto"/>
+        <w:jc w:val="both"/>
+        <w:rPr>
+          <w:b/>
+          <w:i/>
+          <w:sz w:val="24"/>
+        </w:rPr>
+      </w:pPr>
+    </w:p>
+    <w:p>
+      <w:pPr>
+        <w:spacing w:line="240" w:lineRule="auto"/>
+        <w:jc w:val="both"/>
+        <w:rPr>
+          <w:b/>
+          <w:i/>
+          <w:sz w:val="24"/>
+        </w:rPr>
+      </w:pPr>
+    </w:p>
+    <w:p>
+      <w:pPr>
+        <w:spacing w:line="240" w:lineRule="auto"/>
+        <w:jc w:val="both"/>
+        <w:rPr>
+          <w:b/>
+          <w:i/>
+          <w:sz w:val="24"/>
+        </w:rPr>
+      </w:pPr>
+    </w:p>
+    <w:p>
+      <w:pPr>
+        <w:spacing w:line="240" w:lineRule="auto"/>
+        <w:jc w:val="both"/>
+        <w:rPr>
+          <w:b/>
+          <w:i/>
+          <w:sz w:val="24"/>
+        </w:rPr>
+      </w:pPr>
+    </w:p>
+    <w:p>
+      <w:pPr>
+        <w:spacing w:line="240" w:lineRule="auto"/>
+        <w:jc w:val="both"/>
+        <w:rPr>
+          <w:b/>
+          <w:i/>
+          <w:sz w:val="24"/>
+        </w:rPr>
+      </w:pPr>
+    </w:p>
+    <w:p>
+      <w:pPr>
+        <w:spacing w:line="240" w:lineRule="auto"/>
+        <w:jc w:val="both"/>
+        <w:rPr>
+          <w:b/>
+          <w:i/>
+          <w:sz w:val="24"/>
+        </w:rPr>
+      </w:pPr>
+    </w:p>
+    <w:p>
+      <w:pPr>
+        <w:spacing w:line="240" w:lineRule="auto"/>
+        <w:jc w:val="both"/>
+        <w:rPr>
+          <w:b/>
+          <w:i/>
+          <w:sz w:val="24"/>
+        </w:rPr>
+      </w:pPr>
+    </w:p>
+    <w:p>
+      <w:pPr>
+        <w:spacing w:line="240" w:lineRule="auto"/>
+        <w:jc w:val="both"/>
+        <w:rPr>
+          <w:b/>
+          <w:i/>
+          <w:sz w:val="24"/>
+        </w:rPr>
+      </w:pPr>
+      <w:r>
+        <w:rPr>
+          <w:b/>
+          <w:i/>
+          <w:sz w:val="24"/>
+        </w:rPr>
+        <w:lastRenderedPageBreak/>
+        <w:t>Component diagram</w:t>
+      </w:r>
+    </w:p>
+    <w:p>
+      <w:pPr>
+        <w:spacing w:line="240" w:lineRule="auto"/>
+        <w:jc w:val="both"/>
+        <w:rPr>
+          <w:b/>
+          <w:i/>
+          <w:sz w:val="24"/>
+        </w:rPr>
+      </w:pPr>
+    </w:p>
+    <w:p>
+      <w:pPr>
+        <w:spacing w:line="240" w:lineRule="auto"/>
+        <w:jc w:val="both"/>
+        <w:rPr>
+          <w:b/>
+          <w:i/>
+          <w:sz w:val="24"/>
+        </w:rPr>
+      </w:pPr>
+    </w:p>
+    <w:p>
+      <w:pPr>
+        <w:spacing w:line="240" w:lineRule="auto"/>
+        <w:jc w:val="both"/>
+        <w:rPr>
+          <w:b/>
+          <w:i/>
+          <w:sz w:val="24"/>
+        </w:rPr>
+      </w:pPr>
+      <w:r>
+        <w:rPr>
+          <w:b/>
+          <w:i/>
+          <w:sz w:val="24"/>
+        </w:rPr>
+        <w:t xml:space="preserve">        </w:t>
+      </w:r>
+    </w:p>
+    <w:p>
+      <w:pPr>
+        <w:spacing w:line="240" w:lineRule="auto"/>
+        <w:jc w:val="both"/>
+        <w:rPr>
+          <w:b/>
+          <w:i/>
+          <w:sz w:val="24"/>
+        </w:rPr>
+      </w:pPr>
+    </w:p>
+    <w:p>
+      <w:pPr>
+        <w:spacing w:line="240" w:lineRule="auto"/>
+        <w:jc w:val="both"/>
+        <w:rPr>
+          <w:b/>
+          <w:i/>
+          <w:sz w:val="24"/>
+        </w:rPr>
+      </w:pPr>
+      <w:r>
+        <w:rPr>
+          <w:b/>
+          <w:i/>
+          <w:sz w:val="24"/>
+        </w:rPr>
+        <w:t xml:space="preserve">         </w:t>
+      </w:r>
+      <w:r>
+        <w:rPr>
+          <w:b/>
+          <w:i/>
+          <w:sz w:val="24"/>
+        </w:rPr>
+        <w:t xml:space="preserve">         </w:t>
+      </w:r>
+      <w:r>
+        <w:rPr>
+          <w:b/>
+          <w:i/>
+          <w:noProof/>
+          <w:sz w:val="24"/>
+        </w:rPr>
+        <w:drawing>
+          <wp:inline distT="0" distB="0" distL="0" distR="0">
+            <wp:extent cx="3962400" cy="866775"/>
+            <wp:effectExtent l="0" t="0" r="0" b="0"/>
+            <wp:docPr id="4" name="Picture 4"/>
+            <wp:cNvGraphicFramePr>
+              <a:graphicFrameLocks xmlns:a="http://schemas.openxmlformats.org/drawingml/2006/main" noChangeAspect="1"/>
+            </wp:cNvGraphicFramePr>
+            <a:graphic xmlns:a="http://schemas.openxmlformats.org/drawingml/2006/main">
+              <a:graphicData uri="http://schemas.openxmlformats.org/drawingml/2006/picture">
+                <pic:pic xmlns:pic="http://schemas.openxmlformats.org/drawingml/2006/picture">
+                  <pic:nvPicPr>
+                    <pic:cNvPr id="4" name="comp.jpg"/>
+                    <pic:cNvPicPr/>
+                  </pic:nvPicPr>
+                  <pic:blipFill>
+                    <a:blip r:embed="rId14">
+                      <a:extLst>
+                        <a:ext uri="{28A0092B-C50C-407E-A947-70E740481C1C}">
+                          <a14:useLocalDpi xmlns:a14="http://schemas.microsoft.com/office/drawing/2010/main" val="0"/>
+                        </a:ext>
+                      </a:extLst>
+                    </a:blip>
+                    <a:stretch>
+                      <a:fillRect/>
+                    </a:stretch>
+                  </pic:blipFill>
+                  <pic:spPr>
+                    <a:xfrm>
+                      <a:off x="0" y="0"/>
+                      <a:ext cx="3962400" cy="866775"/>
+                    </a:xfrm>
+                    <a:prstGeom prst="rect">
+                      <a:avLst/>
+                    </a:prstGeom>
+                  </pic:spPr>
+                </pic:pic>
+              </a:graphicData>
+            </a:graphic>
+          </wp:inline>
+        </w:drawing>
+      </w:r>
+    </w:p>
+    <w:p>
+      <w:pPr>
+        <w:spacing w:line="240" w:lineRule="auto"/>
+        <w:jc w:val="both"/>
+        <w:rPr>
+          <w:b/>
+          <w:i/>
+          <w:sz w:val="24"/>
+        </w:rPr>
+      </w:pPr>
+    </w:p>
+    <w:p>
+      <w:pPr>
+        <w:spacing w:line="240" w:lineRule="auto"/>
+        <w:jc w:val="both"/>
+        <w:rPr>
+          <w:b/>
+          <w:i/>
+          <w:sz w:val="24"/>
+        </w:rPr>
+      </w:pPr>
+    </w:p>
+    <w:p>
+      <w:pPr>
+        <w:spacing w:line="240" w:lineRule="auto"/>
+        <w:jc w:val="both"/>
+        <w:rPr>
+          <w:b/>
+          <w:i/>
+          <w:sz w:val="24"/>
+        </w:rPr>
+      </w:pPr>
+    </w:p>
+    <w:p>
+      <w:pPr>
+        <w:spacing w:line="240" w:lineRule="auto"/>
+        <w:jc w:val="both"/>
+        <w:rPr>
+          <w:b/>
+          <w:i/>
+          <w:sz w:val="24"/>
+        </w:rPr>
+      </w:pPr>
+      <w:r>
+        <w:rPr>
+          <w:b/>
+          <w:i/>
+          <w:sz w:val="24"/>
+        </w:rPr>
+        <w:t>Deployment diagram</w:t>
+      </w:r>
+    </w:p>
+    <w:p>
+      <w:pPr>
+        <w:spacing w:line="240" w:lineRule="auto"/>
+        <w:jc w:val="both"/>
+        <w:rPr>
+          <w:b/>
+          <w:i/>
+          <w:sz w:val="24"/>
+        </w:rPr>
+      </w:pPr>
+    </w:p>
+    <w:p>
+      <w:pPr>
+        <w:spacing w:line="240" w:lineRule="auto"/>
+        <w:jc w:val="both"/>
+        <w:rPr>
+          <w:b/>
+          <w:i/>
+          <w:sz w:val="24"/>
+        </w:rPr>
+      </w:pPr>
+      <w:r>
+        <w:rPr>
+          <w:b/>
+          <w:i/>
+          <w:sz w:val="24"/>
+        </w:rPr>
+        <w:t xml:space="preserve">        </w:t>
+      </w:r>
+      <w:r>
+        <w:rPr>
+          <w:b/>
+          <w:i/>
+          <w:noProof/>
+          <w:sz w:val="24"/>
+        </w:rPr>
+        <w:drawing>
+          <wp:inline distT="0" distB="0" distL="0" distR="0">
+            <wp:extent cx="4391025" cy="2676525"/>
+            <wp:effectExtent l="0" t="0" r="0" b="0"/>
+            <wp:docPr id="5" name="Picture 5"/>
+            <wp:cNvGraphicFramePr>
+              <a:graphicFrameLocks xmlns:a="http://schemas.openxmlformats.org/drawingml/2006/main" noChangeAspect="1"/>
+            </wp:cNvGraphicFramePr>
+            <a:graphic xmlns:a="http://schemas.openxmlformats.org/drawingml/2006/main">
+              <a:graphicData uri="http://schemas.openxmlformats.org/drawingml/2006/picture">
+                <pic:pic xmlns:pic="http://schemas.openxmlformats.org/drawingml/2006/picture">
+                  <pic:nvPicPr>
+                    <pic:cNvPr id="5" name="dep.jpg"/>
+                    <pic:cNvPicPr/>
+                  </pic:nvPicPr>
+                  <pic:blipFill>
+                    <a:blip r:embed="rId15">
+                      <a:extLst>
+                        <a:ext uri="{28A0092B-C50C-407E-A947-70E740481C1C}">
+                          <a14:useLocalDpi xmlns:a14="http://schemas.microsoft.com/office/drawing/2010/main" val="0"/>
+                        </a:ext>
+                      </a:extLst>
+                    </a:blip>
+                    <a:stretch>
+                      <a:fillRect/>
+                    </a:stretch>
+                  </pic:blipFill>
+                  <pic:spPr>
+                    <a:xfrm>
+                      <a:off x="0" y="0"/>
+                      <a:ext cx="4391025" cy="2676525"/>
+                    </a:xfrm>
+                    <a:prstGeom prst="rect">
+                      <a:avLst/>
+                    </a:prstGeom>
+                  </pic:spPr>
+                </pic:pic>
+              </a:graphicData>
+            </a:graphic>
+          </wp:inline>
+        </w:drawing>
+      </w:r>
+    </w:p>
+    <w:p>
+      <w:pPr>
+        <w:spacing w:line="240" w:lineRule="auto"/>
+        <w:jc w:val="both"/>
+      </w:pPr>
+    </w:p>
+    <w:p>
+      <w:pPr>
+        <w:pStyle w:val="Title"/>
+        <w:jc w:val="both"/>
+        <w:rPr>
+          <w:rFonts w:ascii="Times New Roman" w:hAnsi="Times New Roman"/>
+        </w:rPr>
+      </w:pPr>
+      <w:bookmarkStart w:id="28" w:name="_Toc254785392"/>
+    </w:p>
+    <w:p>
+      <w:pPr>
+        <w:pStyle w:val="Title"/>
+        <w:jc w:val="both"/>
+        <w:rPr>
+          <w:rFonts w:ascii="Times New Roman" w:hAnsi="Times New Roman"/>
+        </w:rPr>
+      </w:pPr>
+    </w:p>
+    <w:p>
+      <w:pPr>
+        <w:pStyle w:val="Title"/>
+        <w:jc w:val="both"/>
+        <w:rPr>
+          <w:rFonts w:ascii="Times New Roman" w:hAnsi="Times New Roman"/>
+        </w:rPr>
+      </w:pPr>
+    </w:p>
+    <w:p>
+      <w:pPr>
+        <w:pStyle w:val="Title"/>
+        <w:jc w:val="both"/>
+        <w:rPr>
+          <w:rFonts w:ascii="Times New Roman" w:hAnsi="Times New Roman"/>
+        </w:rPr>
+      </w:pPr>
+    </w:p>
+    <w:p>
+      <w:pPr>
+        <w:pStyle w:val="Title"/>
+        <w:jc w:val="both"/>
+        <w:rPr>
+          <w:rFonts w:ascii="Times New Roman" w:hAnsi="Times New Roman"/>
+        </w:rPr>
+      </w:pPr>
+    </w:p>
+    <w:p>
+      <w:pPr>
+        <w:pStyle w:val="Title"/>
+        <w:jc w:val="both"/>
+        <w:rPr>
+          <w:rFonts w:ascii="Times New Roman" w:hAnsi="Times New Roman"/>
+        </w:rPr>
+      </w:pPr>
+    </w:p>
+    <w:p>
+      <w:pPr>
+        <w:pStyle w:val="Title"/>
+        <w:jc w:val="both"/>
+        <w:rPr>
+          <w:rFonts w:ascii="Times New Roman" w:hAnsi="Times New Roman"/>
+        </w:rPr>
+      </w:pPr>
+    </w:p>
+    <w:p>
+      <w:pPr>
+        <w:pStyle w:val="Title"/>
+        <w:jc w:val="both"/>
+        <w:rPr>
+          <w:rFonts w:ascii="Times New Roman" w:hAnsi="Times New Roman"/>
+        </w:rPr>
+      </w:pPr>
+    </w:p>
+    <w:p>
+      <w:pPr>
+        <w:pStyle w:val="Title"/>
+        <w:jc w:val="both"/>
+        <w:rPr>
+          <w:rFonts w:ascii="Times New Roman" w:hAnsi="Times New Roman"/>
+        </w:rPr>
+      </w:pPr>
+    </w:p>
+    <w:p>
+      <w:pPr>
+        <w:pStyle w:val="Title"/>
+        <w:jc w:val="both"/>
+        <w:rPr>
+          <w:rFonts w:ascii="Times New Roman" w:hAnsi="Times New Roman"/>
+        </w:rPr>
+      </w:pPr>
+    </w:p>
+    <w:p>
+      <w:pPr>
+        <w:pStyle w:val="Title"/>
+        <w:jc w:val="both"/>
+        <w:rPr>
+          <w:rFonts w:ascii="Times New Roman" w:hAnsi="Times New Roman"/>
+        </w:rPr>
+      </w:pPr>
+      <w:r>
+        <w:rPr>
+          <w:rFonts w:ascii="Times New Roman" w:hAnsi="Times New Roman"/>
+        </w:rPr>
+        <w:lastRenderedPageBreak/>
+        <w:t>4</w:t>
+      </w:r>
+      <w:r>
+        <w:rPr>
+          <w:rFonts w:ascii="Times New Roman" w:hAnsi="Times New Roman"/>
+        </w:rPr>
+        <w:t xml:space="preserve">. UML </w:t>
+      </w:r>
+      <w:r>
+        <w:rPr>
+          <w:rFonts w:ascii="Times New Roman" w:hAnsi="Times New Roman"/>
+        </w:rPr>
+        <w:t>Sequence</w:t>
+      </w:r>
+      <w:r>
+        <w:rPr>
+          <w:rFonts w:ascii="Times New Roman" w:hAnsi="Times New Roman"/>
+        </w:rPr>
+        <w:t xml:space="preserve"> Diagrams</w:t>
+      </w:r>
+      <w:bookmarkEnd w:id="28"/>
+    </w:p>
+    <w:p>
+      <w:pPr>
+        <w:pStyle w:val="Title"/>
+        <w:jc w:val="both"/>
+        <w:rPr>
+          <w:rFonts w:ascii="Times New Roman" w:hAnsi="Times New Roman"/>
+        </w:rPr>
+      </w:pPr>
+    </w:p>
+    <w:p/>
+    <w:p>
+      <w:r>
+        <w:t xml:space="preserve">         </w:t>
+      </w:r>
+      <w:r>
+        <w:rPr>
+          <w:noProof/>
+        </w:rPr>
+        <w:drawing>
+          <wp:inline distT="0" distB="0" distL="0" distR="0">
+            <wp:extent cx="4676775" cy="2962275"/>
+            <wp:effectExtent l="0" t="0" r="0" b="0"/>
+            <wp:docPr id="6" name="Picture 6"/>
+            <wp:cNvGraphicFramePr>
+              <a:graphicFrameLocks xmlns:a="http://schemas.openxmlformats.org/drawingml/2006/main" noChangeAspect="1"/>
+            </wp:cNvGraphicFramePr>
+            <a:graphic xmlns:a="http://schemas.openxmlformats.org/drawingml/2006/main">
+              <a:graphicData uri="http://schemas.openxmlformats.org/drawingml/2006/picture">
+                <pic:pic xmlns:pic="http://schemas.openxmlformats.org/drawingml/2006/picture">
+                  <pic:nvPicPr>
+                    <pic:cNvPr id="6" name="Untitled Diagram.jpg"/>
+                    <pic:cNvPicPr/>
+                  </pic:nvPicPr>
+                  <pic:blipFill>
+                    <a:blip r:embed="rId16">
+                      <a:extLst>
+                        <a:ext uri="{28A0092B-C50C-407E-A947-70E740481C1C}">
+                          <a14:useLocalDpi xmlns:a14="http://schemas.microsoft.com/office/drawing/2010/main" val="0"/>
+                        </a:ext>
+                      </a:extLst>
+                    </a:blip>
+                    <a:stretch>
+                      <a:fillRect/>
+                    </a:stretch>
+                  </pic:blipFill>
+                  <pic:spPr>
+                    <a:xfrm>
+                      <a:off x="0" y="0"/>
+                      <a:ext cx="4676775" cy="2962275"/>
+                    </a:xfrm>
+                    <a:prstGeom prst="rect">
+                      <a:avLst/>
+                    </a:prstGeom>
+                  </pic:spPr>
+                </pic:pic>
+              </a:graphicData>
+            </a:graphic>
+          </wp:inline>
+        </w:drawing>
+      </w:r>
+    </w:p>
+    <w:p>
+      <w:pPr>
+        <w:rPr>
+          <w:sz w:val="24"/>
+          <w:szCs w:val="24"/>
+        </w:rPr>
+      </w:pPr>
+      <w:r>
+        <w:rPr>
+          <w:sz w:val="24"/>
+          <w:szCs w:val="24"/>
+        </w:rPr>
+        <w:t>This sequence diagram represents a case in the application. The user of this application is the staff user, who can filter the books by title, author, date or genre.</w:t>
+      </w:r>
+    </w:p>
+    <w:p>
+      <w:pPr>
+        <w:pStyle w:val="Title"/>
+        <w:jc w:val="both"/>
+        <w:rPr>
+          <w:rFonts w:ascii="Times New Roman" w:hAnsi="Times New Roman"/>
+        </w:rPr>
+      </w:pPr>
+      <w:bookmarkStart w:id="29" w:name="_Toc254785393"/>
+    </w:p>
+    <w:p>
+      <w:pPr>
+        <w:pStyle w:val="Title"/>
+        <w:jc w:val="both"/>
+        <w:rPr>
+          <w:rFonts w:ascii="Times New Roman" w:hAnsi="Times New Roman"/>
+        </w:rPr>
+      </w:pPr>
+      <w:r>
+        <w:rPr>
+          <w:rFonts w:ascii="Times New Roman" w:hAnsi="Times New Roman"/>
+        </w:rPr>
+        <w:t>5</w:t>
+      </w:r>
+      <w:r>
+        <w:rPr>
+          <w:rFonts w:ascii="Times New Roman" w:hAnsi="Times New Roman"/>
+        </w:rPr>
+        <w:t xml:space="preserve">. Class </w:t>
+      </w:r>
+      <w:r>
+        <w:rPr>
+          <w:rFonts w:ascii="Times New Roman" w:hAnsi="Times New Roman"/>
+        </w:rPr>
+        <w:t>Design</w:t>
+      </w:r>
+      <w:bookmarkEnd w:id="29"/>
+    </w:p>
+    <w:p>
+      <w:pPr>
+        <w:spacing w:line="240" w:lineRule="auto"/>
+        <w:jc w:val="both"/>
+        <w:rPr>
+          <w:b/>
+          <w:sz w:val="28"/>
+        </w:rPr>
+      </w:pPr>
+    </w:p>
+    <w:p>
+      <w:pPr>
+        <w:spacing w:line="240" w:lineRule="auto"/>
+        <w:jc w:val="both"/>
+        <w:rPr>
+          <w:b/>
+        </w:rPr>
+      </w:pPr>
+      <w:r>
+        <w:rPr>
+          <w:b/>
+          <w:sz w:val="28"/>
+        </w:rPr>
+        <w:t>5</w:t>
+      </w:r>
+      <w:r>
+        <w:rPr>
+          <w:b/>
+          <w:sz w:val="28"/>
+        </w:rPr>
+        <w:t>.1 Design Patterns Description</w:t>
+      </w:r>
+    </w:p>
+    <w:p>
+      <w:pPr>
+        <w:spacing w:line="240" w:lineRule="auto"/>
+        <w:jc w:val="both"/>
         <w:rPr>
           <w:i/>
           <w:color w:val="943634" w:themeColor="accent2" w:themeShade="BF"/>
           <w:sz w:val="24"/>
         </w:rPr>
-        <w:t>[Describe</w:t>
-      </w:r>
-      <w:r>
+      </w:pPr>
+    </w:p>
+    <w:p>
+      <w:pPr>
+        <w:spacing w:line="240" w:lineRule="auto"/>
+        <w:jc w:val="both"/>
+        <w:rPr>
+          <w:sz w:val="24"/>
+        </w:rPr>
+      </w:pPr>
+      <w:r>
+        <w:rPr>
+          <w:sz w:val="24"/>
+        </w:rPr>
+        <w:t>The design pattern required for this project is Factory Design Pattern, a creation pattern.</w:t>
+      </w:r>
+    </w:p>
+    <w:p>
+      <w:pPr>
+        <w:spacing w:line="240" w:lineRule="auto"/>
+        <w:jc w:val="both"/>
+        <w:rPr>
+          <w:sz w:val="24"/>
+        </w:rPr>
+      </w:pPr>
+      <w:r>
+        <w:rPr>
+          <w:sz w:val="24"/>
+        </w:rPr>
+        <w:t>Factory pattern is one of the most used design patterns in Java. This type of design pattern comes under creational pattern as this pattern provides one of the best ways to create an object.</w:t>
+      </w:r>
+    </w:p>
+    <w:p>
+      <w:pPr>
+        <w:spacing w:line="240" w:lineRule="auto"/>
+        <w:jc w:val="both"/>
+        <w:rPr>
+          <w:sz w:val="24"/>
+        </w:rPr>
+      </w:pPr>
+      <w:r>
+        <w:rPr>
+          <w:sz w:val="24"/>
+        </w:rPr>
+        <w:t>In Factory pattern, we create object without exposing the creation logic to the client and refer to newly created object using a common interface.</w:t>
+      </w:r>
+    </w:p>
+    <w:p>
+      <w:pPr>
+        <w:spacing w:line="240" w:lineRule="auto"/>
+        <w:jc w:val="both"/>
+        <w:rPr>
+          <w:b/>
+          <w:sz w:val="24"/>
+        </w:rPr>
+      </w:pPr>
+      <w:r>
+        <w:rPr>
+          <w:b/>
+          <w:sz w:val="24"/>
+        </w:rPr>
+        <w:t>Implementation</w:t>
+      </w:r>
+    </w:p>
+    <w:p>
+      <w:pPr>
+        <w:spacing w:line="240" w:lineRule="auto"/>
+        <w:jc w:val="both"/>
+        <w:rPr>
+          <w:b/>
+          <w:sz w:val="24"/>
+        </w:rPr>
+      </w:pPr>
+      <w:r>
+        <w:rPr>
+          <w:b/>
+          <w:sz w:val="24"/>
+        </w:rPr>
+        <w:t>Step 1</w:t>
+      </w:r>
+    </w:p>
+    <w:p>
+      <w:pPr>
+        <w:spacing w:line="240" w:lineRule="auto"/>
+        <w:jc w:val="both"/>
+        <w:rPr>
+          <w:sz w:val="24"/>
+        </w:rPr>
+      </w:pPr>
+      <w:r>
+        <w:rPr>
+          <w:sz w:val="24"/>
+        </w:rPr>
+        <w:t>Create a Factory Interface</w:t>
+      </w:r>
+    </w:p>
+    <w:p>
+      <w:pPr>
+        <w:spacing w:line="240" w:lineRule="auto"/>
+        <w:jc w:val="both"/>
+        <w:rPr>
+          <w:sz w:val="24"/>
+        </w:rPr>
+      </w:pPr>
+      <w:r>
+        <w:rPr>
+          <w:sz w:val="24"/>
+        </w:rPr>
+        <w:t>public interface Recommendation {</w:t>
+      </w:r>
+    </w:p>
+    <w:p>
+      <w:pPr>
+        <w:spacing w:line="240" w:lineRule="auto"/>
+        <w:jc w:val="both"/>
+        <w:rPr>
+          <w:sz w:val="24"/>
+        </w:rPr>
+      </w:pPr>
+      <w:r>
+        <w:rPr>
+          <w:sz w:val="24"/>
+        </w:rPr>
+        <w:t xml:space="preserve">    ArrayList&lt;Book&gt; getReccomendation(String s);</w:t>
+      </w:r>
+    </w:p>
+    <w:p>
+      <w:pPr>
+        <w:spacing w:line="240" w:lineRule="auto"/>
+        <w:jc w:val="both"/>
+        <w:rPr>
+          <w:sz w:val="24"/>
+        </w:rPr>
+      </w:pPr>
+      <w:r>
+        <w:rPr>
+          <w:sz w:val="24"/>
+        </w:rPr>
+        <w:t>}</w:t>
+      </w:r>
+    </w:p>
+    <w:p>
+      <w:pPr>
+        <w:spacing w:line="240" w:lineRule="auto"/>
+        <w:jc w:val="both"/>
+        <w:rPr>
+          <w:sz w:val="24"/>
+        </w:rPr>
+      </w:pPr>
+    </w:p>
+    <w:p>
+      <w:pPr>
+        <w:spacing w:line="240" w:lineRule="auto"/>
+        <w:jc w:val="both"/>
+        <w:rPr>
+          <w:b/>
+          <w:sz w:val="24"/>
+        </w:rPr>
+      </w:pPr>
+      <w:r>
+        <w:rPr>
+          <w:b/>
+          <w:sz w:val="24"/>
+        </w:rPr>
+        <w:t>Step 2</w:t>
+      </w:r>
+    </w:p>
+    <w:p>
+      <w:pPr>
+        <w:spacing w:line="240" w:lineRule="auto"/>
+        <w:jc w:val="both"/>
+        <w:rPr>
+          <w:sz w:val="24"/>
+        </w:rPr>
+      </w:pPr>
+      <w:r>
+        <w:rPr>
+          <w:sz w:val="24"/>
+        </w:rPr>
+        <w:t xml:space="preserve">Create concrete classes implementing the same interface: </w:t>
+      </w:r>
+    </w:p>
+    <w:p>
+      <w:pPr>
+        <w:spacing w:line="240" w:lineRule="auto"/>
+        <w:jc w:val="both"/>
+        <w:rPr>
+          <w:sz w:val="24"/>
+        </w:rPr>
+      </w:pPr>
+      <w:r>
+        <w:rPr>
+          <w:sz w:val="24"/>
+        </w:rPr>
+        <w:t>public class RecommendationByPopula</w:t>
+      </w:r>
+      <w:r>
+        <w:rPr>
+          <w:sz w:val="24"/>
+        </w:rPr>
+        <w:t xml:space="preserve">rity implements Recommendation </w:t>
+      </w:r>
+    </w:p>
+    <w:p>
+      <w:pPr>
+        <w:spacing w:line="240" w:lineRule="auto"/>
+        <w:jc w:val="both"/>
+        <w:rPr>
+          <w:sz w:val="24"/>
+        </w:rPr>
+      </w:pPr>
+      <w:r>
+        <w:rPr>
+          <w:sz w:val="24"/>
+        </w:rPr>
+        <w:t>public class RecommendationByG</w:t>
+      </w:r>
+      <w:r>
+        <w:rPr>
+          <w:sz w:val="24"/>
+        </w:rPr>
+        <w:t xml:space="preserve">enre implements Recommendation </w:t>
+      </w:r>
+    </w:p>
+    <w:p>
+      <w:pPr>
+        <w:spacing w:line="240" w:lineRule="auto"/>
+        <w:jc w:val="both"/>
+        <w:rPr>
+          <w:sz w:val="24"/>
+        </w:rPr>
+      </w:pPr>
+    </w:p>
+    <w:p>
+      <w:pPr>
+        <w:spacing w:line="240" w:lineRule="auto"/>
+        <w:jc w:val="both"/>
+        <w:rPr>
+          <w:b/>
+          <w:sz w:val="24"/>
+        </w:rPr>
+      </w:pPr>
+      <w:r>
+        <w:rPr>
+          <w:b/>
+          <w:sz w:val="24"/>
+        </w:rPr>
+        <w:lastRenderedPageBreak/>
+        <w:t>Step 3</w:t>
+      </w:r>
+    </w:p>
+    <w:p>
+      <w:pPr>
+        <w:spacing w:line="240" w:lineRule="auto"/>
+        <w:jc w:val="both"/>
+        <w:rPr>
+          <w:sz w:val="24"/>
+        </w:rPr>
+      </w:pPr>
+      <w:r>
+        <w:rPr>
+          <w:sz w:val="24"/>
+        </w:rPr>
+        <w:t>Create a Factory to generate object of concrete class based on given information:</w:t>
+      </w:r>
+    </w:p>
+    <w:p>
+      <w:pPr>
+        <w:spacing w:line="240" w:lineRule="auto"/>
+        <w:jc w:val="both"/>
+        <w:rPr>
+          <w:sz w:val="24"/>
+        </w:rPr>
+      </w:pPr>
+      <w:r>
+        <w:rPr>
+          <w:sz w:val="24"/>
+        </w:rPr>
+        <w:t>Recommendation</w:t>
+      </w:r>
+      <w:r>
+        <w:rPr>
+          <w:sz w:val="24"/>
+        </w:rPr>
+        <w:t>Factory</w:t>
+      </w:r>
+      <w:r>
+        <w:rPr>
+          <w:sz w:val="24"/>
+        </w:rPr>
+        <w:t>, where I have a Factory method.</w:t>
+      </w:r>
+    </w:p>
+    <w:p>
+      <w:pPr>
+        <w:spacing w:line="240" w:lineRule="auto"/>
+        <w:jc w:val="both"/>
+        <w:rPr>
+          <w:sz w:val="24"/>
+        </w:rPr>
+      </w:pPr>
+    </w:p>
+    <w:p>
+      <w:pPr>
+        <w:spacing w:line="240" w:lineRule="auto"/>
+        <w:jc w:val="both"/>
+        <w:rPr>
+          <w:b/>
+          <w:sz w:val="24"/>
+        </w:rPr>
+      </w:pPr>
+      <w:r>
+        <w:rPr>
+          <w:b/>
+          <w:sz w:val="24"/>
+        </w:rPr>
+        <w:t>Step 4</w:t>
+      </w:r>
+    </w:p>
+    <w:p>
+      <w:pPr>
+        <w:spacing w:line="240" w:lineRule="auto"/>
+        <w:jc w:val="both"/>
+        <w:rPr>
+          <w:sz w:val="24"/>
+        </w:rPr>
+      </w:pPr>
+      <w:r>
+        <w:rPr>
+          <w:sz w:val="24"/>
+        </w:rPr>
+        <w:t>Create objects, this part is in the presentation layer, in ShowRecommendations.</w:t>
+      </w:r>
+    </w:p>
+    <w:p>
+      <w:pPr>
+        <w:spacing w:line="240" w:lineRule="auto"/>
+        <w:jc w:val="both"/>
+        <w:rPr>
+          <w:sz w:val="24"/>
+        </w:rPr>
+      </w:pPr>
+    </w:p>
+    <w:p>
+      <w:pPr>
+        <w:spacing w:line="240" w:lineRule="auto"/>
+        <w:jc w:val="both"/>
+        <w:rPr>
+          <w:b/>
+          <w:sz w:val="28"/>
+        </w:rPr>
+      </w:pPr>
+      <w:r>
+        <w:rPr>
+          <w:b/>
+          <w:sz w:val="28"/>
+        </w:rPr>
+        <w:t>5</w:t>
+      </w:r>
+      <w:r>
+        <w:rPr>
+          <w:b/>
+          <w:sz w:val="28"/>
+        </w:rPr>
+        <w:t>.</w:t>
+      </w:r>
+      <w:r>
+        <w:rPr>
+          <w:b/>
+          <w:sz w:val="28"/>
+        </w:rPr>
+        <w:t>2</w:t>
+      </w:r>
+      <w:r>
+        <w:rPr>
+          <w:b/>
+          <w:sz w:val="28"/>
+        </w:rPr>
+        <w:t xml:space="preserve"> </w:t>
+      </w:r>
+      <w:r>
+        <w:rPr>
+          <w:b/>
+          <w:sz w:val="28"/>
+        </w:rPr>
+        <w:t xml:space="preserve">UML </w:t>
+      </w:r>
+      <w:r>
+        <w:rPr>
+          <w:b/>
+          <w:sz w:val="28"/>
+        </w:rPr>
+        <w:t>Class Diagram</w:t>
+      </w:r>
+    </w:p>
+    <w:p>
+      <w:pPr>
+        <w:spacing w:line="240" w:lineRule="auto"/>
+        <w:jc w:val="both"/>
+        <w:rPr>
+          <w:b/>
+          <w:sz w:val="28"/>
+        </w:rPr>
+      </w:pPr>
+    </w:p>
+    <w:p>
+      <w:pPr>
+        <w:spacing w:line="240" w:lineRule="auto"/>
+        <w:jc w:val="both"/>
+      </w:pPr>
+    </w:p>
+    <w:p>
+      <w:pPr>
+        <w:spacing w:line="240" w:lineRule="auto"/>
+        <w:jc w:val="both"/>
+      </w:pPr>
+      <w:r>
+        <w:rPr>
+          <w:noProof/>
+          <w:sz w:val="24"/>
+        </w:rPr>
+        <w:drawing>
+          <wp:inline distT="0" distB="0" distL="0" distR="0" wp14:anchorId="51AD4198" wp14:editId="7EBA34C3">
+            <wp:extent cx="5943600" cy="2546350"/>
+            <wp:effectExtent l="0" t="0" r="0" b="0"/>
+            <wp:docPr id="7" name="Picture 7"/>
+            <wp:cNvGraphicFramePr>
+              <a:graphicFrameLocks xmlns:a="http://schemas.openxmlformats.org/drawingml/2006/main" noChangeAspect="1"/>
+            </wp:cNvGraphicFramePr>
+            <a:graphic xmlns:a="http://schemas.openxmlformats.org/drawingml/2006/main">
+              <a:graphicData uri="http://schemas.openxmlformats.org/drawingml/2006/picture">
+                <pic:pic xmlns:pic="http://schemas.openxmlformats.org/drawingml/2006/picture">
+                  <pic:nvPicPr>
+                    <pic:cNvPr id="7" name="recc.jpg"/>
+                    <pic:cNvPicPr/>
+                  </pic:nvPicPr>
+                  <pic:blipFill>
+                    <a:blip r:embed="rId17">
+                      <a:extLst>
+                        <a:ext uri="{28A0092B-C50C-407E-A947-70E740481C1C}">
+                          <a14:useLocalDpi xmlns:a14="http://schemas.microsoft.com/office/drawing/2010/main" val="0"/>
+                        </a:ext>
+                      </a:extLst>
+                    </a:blip>
+                    <a:stretch>
+                      <a:fillRect/>
+                    </a:stretch>
+                  </pic:blipFill>
+                  <pic:spPr>
+                    <a:xfrm>
+                      <a:off x="0" y="0"/>
+                      <a:ext cx="5943600" cy="2546350"/>
+                    </a:xfrm>
+                    <a:prstGeom prst="rect">
+                      <a:avLst/>
+                    </a:prstGeom>
+                  </pic:spPr>
+                </pic:pic>
+              </a:graphicData>
+            </a:graphic>
+          </wp:inline>
+        </w:drawing>
+      </w:r>
+    </w:p>
+    <w:p>
+      <w:pPr>
+        <w:spacing w:line="240" w:lineRule="auto"/>
+        <w:jc w:val="both"/>
+      </w:pPr>
+    </w:p>
+    <w:p>
+      <w:pPr>
+        <w:spacing w:line="240" w:lineRule="auto"/>
+        <w:jc w:val="both"/>
+        <w:rPr>
+          <w:sz w:val="24"/>
+          <w:szCs w:val="24"/>
+        </w:rPr>
+      </w:pPr>
+      <w:r>
+        <w:rPr>
+          <w:sz w:val="24"/>
+          <w:szCs w:val="24"/>
+        </w:rPr>
+        <w:t>This represents</w:t>
+      </w:r>
+      <w:r>
+        <w:rPr>
+          <w:sz w:val="24"/>
+          <w:szCs w:val="24"/>
+        </w:rPr>
+        <w:t xml:space="preserve"> the UML class diagram for the Factory Design pattern implemented in this project. The implementation is described above.</w:t>
+      </w:r>
+    </w:p>
+    <w:p>
+      <w:pPr>
+        <w:spacing w:line="240" w:lineRule="auto"/>
+        <w:jc w:val="both"/>
+        <w:rPr>
+          <w:sz w:val="24"/>
+          <w:szCs w:val="24"/>
+        </w:rPr>
+      </w:pPr>
+    </w:p>
+    <w:p>
+      <w:pPr>
+        <w:pStyle w:val="Title"/>
+        <w:jc w:val="both"/>
+        <w:rPr>
+          <w:rFonts w:ascii="Times New Roman" w:hAnsi="Times New Roman"/>
+        </w:rPr>
+      </w:pPr>
+      <w:bookmarkStart w:id="30" w:name="_Toc254785394"/>
+      <w:r>
+        <w:rPr>
+          <w:rFonts w:ascii="Times New Roman" w:hAnsi="Times New Roman"/>
+        </w:rPr>
+        <w:t>6</w:t>
+      </w:r>
+      <w:r>
+        <w:rPr>
+          <w:rFonts w:ascii="Times New Roman" w:hAnsi="Times New Roman"/>
+        </w:rPr>
+        <w:t>. Data Model</w:t>
+      </w:r>
+      <w:bookmarkEnd w:id="30"/>
+      <w:r>
+        <w:rPr>
+          <w:rFonts w:ascii="Times New Roman" w:hAnsi="Times New Roman"/>
+        </w:rPr>
+        <w:t xml:space="preserve"> </w:t>
+      </w:r>
+    </w:p>
+    <w:p>
+      <w:pPr>
+        <w:spacing w:line="240" w:lineRule="auto"/>
+        <w:jc w:val="both"/>
+        <w:rPr>
+          <w:sz w:val="24"/>
+        </w:rPr>
+      </w:pPr>
+      <w:r>
+        <w:rPr>
+          <w:sz w:val="24"/>
+        </w:rPr>
+        <w:t>The data model is represented as Java classes and as database tables.</w:t>
+      </w:r>
+    </w:p>
+    <w:p>
+      <w:pPr>
+        <w:spacing w:line="240" w:lineRule="auto"/>
+        <w:jc w:val="both"/>
+        <w:rPr>
+          <w:sz w:val="24"/>
+        </w:rPr>
+      </w:pPr>
+      <w:r>
+        <w:rPr>
+          <w:sz w:val="24"/>
+        </w:rPr>
+        <w:t>In this project, the data model is represented by these classes in Java/tables in DB:</w:t>
+      </w:r>
+    </w:p>
+    <w:p>
+      <w:pPr>
+        <w:spacing w:line="240" w:lineRule="auto"/>
+        <w:jc w:val="both"/>
+        <w:rPr>
+          <w:sz w:val="24"/>
+        </w:rPr>
+      </w:pPr>
+      <w:r>
+        <w:rPr>
+          <w:sz w:val="24"/>
+        </w:rPr>
+        <w:t>-Account</w:t>
+      </w:r>
+    </w:p>
+    <w:p>
+      <w:pPr>
+        <w:spacing w:line="240" w:lineRule="auto"/>
+        <w:jc w:val="both"/>
+        <w:rPr>
+          <w:sz w:val="24"/>
+        </w:rPr>
+      </w:pPr>
+      <w:r>
+        <w:rPr>
+          <w:sz w:val="24"/>
+        </w:rPr>
+        <w:t>-Book</w:t>
+      </w:r>
+    </w:p>
+    <w:p>
+      <w:pPr>
+        <w:spacing w:line="240" w:lineRule="auto"/>
+        <w:jc w:val="both"/>
+        <w:rPr>
+          <w:sz w:val="24"/>
+        </w:rPr>
+      </w:pPr>
+      <w:r>
+        <w:rPr>
+          <w:sz w:val="24"/>
+        </w:rPr>
+        <w:t>-BorrowedBooks</w:t>
+      </w:r>
+    </w:p>
+    <w:p>
+      <w:pPr>
+        <w:spacing w:line="240" w:lineRule="auto"/>
+        <w:jc w:val="both"/>
+        <w:rPr>
+          <w:sz w:val="24"/>
+        </w:rPr>
+      </w:pPr>
+    </w:p>
+    <w:p>
+      <w:pPr>
+        <w:spacing w:line="240" w:lineRule="auto"/>
+        <w:jc w:val="both"/>
+        <w:rPr>
+          <w:sz w:val="24"/>
+        </w:rPr>
+      </w:pPr>
+      <w:r>
+        <w:rPr>
+          <w:sz w:val="24"/>
+        </w:rPr>
+        <w:lastRenderedPageBreak/>
+        <w:t xml:space="preserve">           </w:t>
+      </w:r>
+      <w:r>
+        <w:rPr>
+          <w:noProof/>
+          <w:sz w:val="24"/>
+        </w:rPr>
+        <w:drawing>
+          <wp:inline distT="0" distB="0" distL="0" distR="0">
+            <wp:extent cx="4295775" cy="2486025"/>
+            <wp:effectExtent l="0" t="0" r="0" b="0"/>
+            <wp:docPr id="8" name="Picture 8"/>
+            <wp:cNvGraphicFramePr>
+              <a:graphicFrameLocks xmlns:a="http://schemas.openxmlformats.org/drawingml/2006/main" noChangeAspect="1"/>
+            </wp:cNvGraphicFramePr>
+            <a:graphic xmlns:a="http://schemas.openxmlformats.org/drawingml/2006/main">
+              <a:graphicData uri="http://schemas.openxmlformats.org/drawingml/2006/picture">
+                <pic:pic xmlns:pic="http://schemas.openxmlformats.org/drawingml/2006/picture">
+                  <pic:nvPicPr>
+                    <pic:cNvPr id="8" name="data.jpg"/>
+                    <pic:cNvPicPr/>
+                  </pic:nvPicPr>
+                  <pic:blipFill>
+                    <a:blip r:embed="rId18">
+                      <a:extLst>
+                        <a:ext uri="{28A0092B-C50C-407E-A947-70E740481C1C}">
+                          <a14:useLocalDpi xmlns:a14="http://schemas.microsoft.com/office/drawing/2010/main" val="0"/>
+                        </a:ext>
+                      </a:extLst>
+                    </a:blip>
+                    <a:stretch>
+                      <a:fillRect/>
+                    </a:stretch>
+                  </pic:blipFill>
+                  <pic:spPr>
+                    <a:xfrm>
+                      <a:off x="0" y="0"/>
+                      <a:ext cx="4295775" cy="2486025"/>
+                    </a:xfrm>
+                    <a:prstGeom prst="rect">
+                      <a:avLst/>
+                    </a:prstGeom>
+                  </pic:spPr>
+                </pic:pic>
+              </a:graphicData>
+            </a:graphic>
+          </wp:inline>
+        </w:drawing>
+      </w:r>
+    </w:p>
+    <w:p>
+      <w:pPr>
+        <w:spacing w:line="240" w:lineRule="auto"/>
+        <w:jc w:val="both"/>
+        <w:rPr>
+          <w:sz w:val="24"/>
+        </w:rPr>
+      </w:pPr>
+    </w:p>
+    <w:p>
+      <w:pPr>
+        <w:spacing w:line="240" w:lineRule="auto"/>
+        <w:jc w:val="both"/>
+        <w:rPr>
+          <w:sz w:val="24"/>
+        </w:rPr>
+      </w:pPr>
+      <w:r>
+        <w:rPr>
+          <w:sz w:val="24"/>
+        </w:rPr>
+        <w:t>This diagram represents the relation between tables. The borrowedBooks table contains all the details about the existent borrowed books in the library application. Between book and borrowedBooks and account and borrowedAccount is a one to many relationship, because more than one book or account can appear in the borrowedBooks table.</w:t>
+      </w:r>
+    </w:p>
+    <w:p>
+      <w:pPr>
+        <w:spacing w:line="240" w:lineRule="auto"/>
+        <w:jc w:val="both"/>
         <w:rPr>
           <w:i/>
           <w:color w:val="943634" w:themeColor="accent2" w:themeShade="BF"/>
-          <w:sz w:val="24"/>
-        </w:rPr>
-        <w:t xml:space="preserve"> briefly</w:t>
-      </w:r>
-      <w:r>
+        </w:rPr>
+      </w:pPr>
+    </w:p>
+    <w:p>
+      <w:pPr>
+        <w:pStyle w:val="Title"/>
+        <w:jc w:val="both"/>
+        <w:rPr>
+          <w:rFonts w:ascii="Times New Roman" w:hAnsi="Times New Roman"/>
+        </w:rPr>
+      </w:pPr>
+      <w:bookmarkStart w:id="31" w:name="_Toc254785395"/>
+      <w:r>
+        <w:rPr>
+          <w:rFonts w:ascii="Times New Roman" w:hAnsi="Times New Roman"/>
+        </w:rPr>
+        <w:t>7</w:t>
+      </w:r>
+      <w:r>
+        <w:rPr>
+          <w:rFonts w:ascii="Times New Roman" w:hAnsi="Times New Roman"/>
+        </w:rPr>
+        <w:t xml:space="preserve">. </w:t>
+      </w:r>
+      <w:r>
+        <w:rPr>
+          <w:rFonts w:ascii="Times New Roman" w:hAnsi="Times New Roman"/>
+        </w:rPr>
+        <w:t>System</w:t>
+      </w:r>
+      <w:r>
+        <w:rPr>
+          <w:rFonts w:ascii="Times New Roman" w:hAnsi="Times New Roman"/>
+        </w:rPr>
+        <w:t xml:space="preserve"> Testing</w:t>
+      </w:r>
+      <w:bookmarkEnd w:id="31"/>
+    </w:p>
+    <w:p>
+      <w:pPr>
+        <w:spacing w:line="240" w:lineRule="auto"/>
+        <w:jc w:val="both"/>
         <w:rPr>
           <w:i/>
           <w:color w:val="943634" w:themeColor="accent2" w:themeShade="BF"/>
           <w:sz w:val="24"/>
         </w:rPr>
-        <w:t xml:space="preserve"> the used </w:t>
-      </w:r>
-      <w:r>
+      </w:pPr>
+    </w:p>
+    <w:p>
+      <w:pPr>
+        <w:spacing w:line="240" w:lineRule="auto"/>
+        <w:jc w:val="both"/>
+        <w:rPr>
+          <w:sz w:val="24"/>
+        </w:rPr>
+      </w:pPr>
+      <w:r>
+        <w:rPr>
+          <w:sz w:val="24"/>
+        </w:rPr>
+        <w:t>In order to test the project, I implemented Junit test for the class AccountAccess, testing insert, update, read and delete methods.</w:t>
+      </w:r>
+    </w:p>
+    <w:p>
+      <w:pPr>
+        <w:spacing w:line="240" w:lineRule="auto"/>
+        <w:jc w:val="both"/>
         <w:rPr>
           <w:i/>
           <w:color w:val="943634" w:themeColor="accent2" w:themeShade="BF"/>
           <w:sz w:val="24"/>
         </w:rPr>
-        <w:t>architectural</w:t>
-      </w:r>
-      <w:r>
+      </w:pPr>
+    </w:p>
+    <w:p>
+      <w:pPr>
+        <w:spacing w:line="240" w:lineRule="auto"/>
+        <w:jc w:val="both"/>
         <w:rPr>
           <w:i/>
           <w:color w:val="943634" w:themeColor="accent2" w:themeShade="BF"/>
           <w:sz w:val="24"/>
         </w:rPr>
-        <w:t xml:space="preserve"> pattern</w:t>
-      </w:r>
-      <w:r>
+      </w:pPr>
+      <w:r>
+        <w:rPr>
+          <w:i/>
+          <w:noProof/>
+          <w:color w:val="943634" w:themeColor="accent2" w:themeShade="BF"/>
+          <w:sz w:val="24"/>
+        </w:rPr>
+        <w:drawing>
+          <wp:inline distT="0" distB="0" distL="0" distR="0">
+            <wp:extent cx="2562583" cy="1105054"/>
+            <wp:effectExtent l="0" t="0" r="0" b="0"/>
+            <wp:docPr id="9" name="Picture 9"/>
+            <wp:cNvGraphicFramePr>
+              <a:graphicFrameLocks xmlns:a="http://schemas.openxmlformats.org/drawingml/2006/main" noChangeAspect="1"/>
+            </wp:cNvGraphicFramePr>
+            <a:graphic xmlns:a="http://schemas.openxmlformats.org/drawingml/2006/main">
+              <a:graphicData uri="http://schemas.openxmlformats.org/drawingml/2006/picture">
+                <pic:pic xmlns:pic="http://schemas.openxmlformats.org/drawingml/2006/picture">
+                  <pic:nvPicPr>
+                    <pic:cNvPr id="9" name="testAccount.PNG"/>
+                    <pic:cNvPicPr/>
+                  </pic:nvPicPr>
+                  <pic:blipFill>
+                    <a:blip r:embed="rId19">
+                      <a:extLst>
+                        <a:ext uri="{28A0092B-C50C-407E-A947-70E740481C1C}">
+                          <a14:useLocalDpi xmlns:a14="http://schemas.microsoft.com/office/drawing/2010/main" val="0"/>
+                        </a:ext>
+                      </a:extLst>
+                    </a:blip>
+                    <a:stretch>
+                      <a:fillRect/>
+                    </a:stretch>
+                  </pic:blipFill>
+                  <pic:spPr>
+                    <a:xfrm>
+                      <a:off x="0" y="0"/>
+                      <a:ext cx="2562583" cy="1105054"/>
+                    </a:xfrm>
+                    <a:prstGeom prst="rect">
+                      <a:avLst/>
+                    </a:prstGeom>
+                  </pic:spPr>
+                </pic:pic>
+              </a:graphicData>
+            </a:graphic>
+          </wp:inline>
+        </w:drawing>
+      </w:r>
+    </w:p>
+    <w:p>
+      <w:pPr>
+        <w:spacing w:line="240" w:lineRule="auto"/>
+        <w:jc w:val="both"/>
         <w:rPr>
           <w:i/>
           <w:color w:val="943634" w:themeColor="accent2" w:themeShade="BF"/>
           <w:sz w:val="24"/>
         </w:rPr>
-        <w:t>s.</w:t>
-      </w:r>
-      <w:r>
+      </w:pPr>
+    </w:p>
+    <w:p>
+      <w:pPr>
+        <w:spacing w:line="240" w:lineRule="auto"/>
+        <w:jc w:val="both"/>
+        <w:rPr>
+          <w:sz w:val="24"/>
+        </w:rPr>
+      </w:pPr>
+      <w:r>
+        <w:rPr>
+          <w:sz w:val="24"/>
+        </w:rPr>
+        <w:t>I considered it was enough to test this class because the other access classes are written the same.</w:t>
+      </w:r>
+    </w:p>
+    <w:p>
+      <w:pPr>
+        <w:spacing w:line="240" w:lineRule="auto"/>
+        <w:jc w:val="both"/>
+        <w:rPr>
+          <w:sz w:val="24"/>
+        </w:rPr>
+      </w:pPr>
+      <w:r>
+        <w:rPr>
+          <w:sz w:val="24"/>
+        </w:rPr>
+        <w:t>The other methods in other classes were tested in main.</w:t>
+      </w:r>
+    </w:p>
+    <w:p>
+      <w:pPr>
+        <w:spacing w:line="240" w:lineRule="auto"/>
+        <w:jc w:val="both"/>
         <w:rPr>
           <w:i/>
           <w:color w:val="943634" w:themeColor="accent2" w:themeShade="BF"/>
-          <w:sz w:val="24"/>
-        </w:rPr>
-        <w:t>]</w:t>
-      </w:r>
-    </w:p>
-    <w:p>
-      <w:pPr>
-        <w:spacing w:line="240" w:lineRule="auto"/>
-        <w:jc w:val="both"/>
-        <w:rPr>
-          <w:i/>
-          <w:color w:val="943634" w:themeColor="accent2" w:themeShade="BF"/>
-          <w:sz w:val="24"/>
-        </w:rPr>
-      </w:pPr>
-    </w:p>
-    <w:p>
-      <w:pPr>
-        <w:spacing w:line="240" w:lineRule="auto"/>
-        <w:jc w:val="both"/>
-        <w:rPr>
-          <w:b/>
-        </w:rPr>
-      </w:pPr>
-      <w:r>
-        <w:rPr>
-          <w:b/>
-          <w:sz w:val="28"/>
-        </w:rPr>
-        <w:t>3</w:t>
-      </w:r>
-      <w:r>
-        <w:rPr>
-          <w:b/>
-          <w:sz w:val="28"/>
-        </w:rPr>
-        <w:t>.</w:t>
-      </w:r>
-      <w:r>
-        <w:rPr>
-          <w:b/>
-          <w:sz w:val="28"/>
-        </w:rPr>
-        <w:t>2</w:t>
-      </w:r>
-      <w:r>
-        <w:rPr>
-          <w:b/>
-          <w:sz w:val="28"/>
+        </w:rPr>
+      </w:pPr>
+    </w:p>
+    <w:p>
+      <w:pPr>
+        <w:pStyle w:val="Title"/>
+        <w:jc w:val="both"/>
+        <w:rPr>
+          <w:rFonts w:ascii="Times New Roman" w:hAnsi="Times New Roman"/>
+        </w:rPr>
+      </w:pPr>
+      <w:bookmarkStart w:id="32" w:name="_Toc254785396"/>
+      <w:r>
+        <w:rPr>
+          <w:rFonts w:ascii="Times New Roman" w:hAnsi="Times New Roman"/>
+        </w:rPr>
+        <w:t>8</w:t>
+      </w:r>
+      <w:r>
+        <w:rPr>
+          <w:rFonts w:ascii="Times New Roman" w:hAnsi="Times New Roman"/>
+        </w:rPr>
+        <w:t>. Bibliography</w:t>
+      </w:r>
+      <w:bookmarkEnd w:id="32"/>
+    </w:p>
+    <w:p/>
+    <w:p>
+      <w:pPr>
+        <w:rPr>
+          <w:sz w:val="24"/>
+          <w:szCs w:val="24"/>
+        </w:rPr>
+      </w:pPr>
+      <w:r>
+        <w:rPr>
+          <w:sz w:val="24"/>
+          <w:szCs w:val="24"/>
+        </w:rPr>
+        <w:t xml:space="preserve">[1] Hibernate Tutorial: </w:t>
+      </w:r>
+      <w:hyperlink r:id="rId20" w:history="1">
+        <w:r>
+          <w:rPr>
+            <w:rStyle w:val="Hyperlink"/>
+            <w:sz w:val="24"/>
+            <w:szCs w:val="24"/>
+          </w:rPr>
+          <w:t>https://www.youtube.com/playlist?list=PLEAQNNR8IlB7fNkRsUgzrR346i-UqE5CG</w:t>
+        </w:r>
+      </w:hyperlink>
+      <w:r>
+        <w:rPr>
+          <w:sz w:val="24"/>
+          <w:szCs w:val="24"/>
         </w:rPr>
         <w:t xml:space="preserve"> </w:t>
       </w:r>
-      <w:r>
-        <w:rPr>
-          <w:b/>
-          <w:sz w:val="28"/>
-        </w:rPr>
-        <w:t>Diagrams</w:t>
-      </w:r>
-    </w:p>
-    <w:p>
-      <w:pPr>
-        <w:spacing w:line="240" w:lineRule="auto"/>
-        <w:jc w:val="both"/>
-        <w:rPr>
-          <w:i/>
-          <w:color w:val="943634" w:themeColor="accent2" w:themeShade="BF"/>
-          <w:sz w:val="24"/>
-        </w:rPr>
-      </w:pPr>
-      <w:r>
-        <w:rPr>
-          <w:i/>
-          <w:color w:val="943634" w:themeColor="accent2" w:themeShade="BF"/>
-          <w:sz w:val="24"/>
-        </w:rPr>
-        <w:t>[</w:t>
-      </w:r>
-      <w:r>
-        <w:rPr>
-          <w:i/>
-          <w:color w:val="943634" w:themeColor="accent2" w:themeShade="BF"/>
-          <w:sz w:val="24"/>
-        </w:rPr>
-        <w:t>C</w:t>
-      </w:r>
-      <w:r>
-        <w:rPr>
-          <w:i/>
-          <w:color w:val="943634" w:themeColor="accent2" w:themeShade="BF"/>
-          <w:sz w:val="24"/>
-        </w:rPr>
-        <w:t>reate the system’s conceptual architecture</w:t>
-      </w:r>
-      <w:r>
-        <w:rPr>
-          <w:i/>
-          <w:color w:val="943634" w:themeColor="accent2" w:themeShade="BF"/>
-          <w:sz w:val="24"/>
-        </w:rPr>
-        <w:t>;</w:t>
-      </w:r>
-      <w:r>
-        <w:rPr>
-          <w:i/>
-          <w:color w:val="943634" w:themeColor="accent2" w:themeShade="BF"/>
-          <w:sz w:val="24"/>
-        </w:rPr>
-        <w:t xml:space="preserve"> use </w:t>
-      </w:r>
-      <w:r>
-        <w:rPr>
-          <w:i/>
-          <w:color w:val="943634" w:themeColor="accent2" w:themeShade="BF"/>
-          <w:sz w:val="24"/>
-        </w:rPr>
-        <w:t>architectural pattern</w:t>
-      </w:r>
-      <w:r>
-        <w:rPr>
-          <w:i/>
-          <w:color w:val="943634" w:themeColor="accent2" w:themeShade="BF"/>
-          <w:sz w:val="24"/>
-        </w:rPr>
-        <w:t>s</w:t>
-      </w:r>
-      <w:r>
-        <w:rPr>
-          <w:i/>
-          <w:color w:val="943634" w:themeColor="accent2" w:themeShade="BF"/>
-          <w:sz w:val="24"/>
-        </w:rPr>
-        <w:t xml:space="preserve"> and </w:t>
-      </w:r>
-      <w:r>
-        <w:rPr>
-          <w:i/>
-          <w:color w:val="943634" w:themeColor="accent2" w:themeShade="BF"/>
-          <w:sz w:val="24"/>
-        </w:rPr>
-        <w:t xml:space="preserve">describe how they </w:t>
-      </w:r>
-      <w:r>
-        <w:rPr>
-          <w:i/>
-          <w:color w:val="943634" w:themeColor="accent2" w:themeShade="BF"/>
-          <w:sz w:val="24"/>
-        </w:rPr>
-        <w:lastRenderedPageBreak/>
-        <w:t>are applied</w:t>
-      </w:r>
-      <w:r>
-        <w:rPr>
-          <w:i/>
-          <w:color w:val="943634" w:themeColor="accent2" w:themeShade="BF"/>
-          <w:sz w:val="24"/>
-        </w:rPr>
-        <w:t>. Create package, component and deployment diagrams</w:t>
-      </w:r>
-      <w:r>
-        <w:rPr>
-          <w:i/>
-          <w:color w:val="943634" w:themeColor="accent2" w:themeShade="BF"/>
-          <w:sz w:val="24"/>
-        </w:rPr>
-        <w:t>]</w:t>
-      </w:r>
-    </w:p>
-    <w:p>
-      <w:pPr>
-        <w:spacing w:line="240" w:lineRule="auto"/>
-        <w:jc w:val="both"/>
-      </w:pPr>
-    </w:p>
-    <w:p>
-      <w:pPr>
-        <w:pStyle w:val="Title"/>
-        <w:jc w:val="both"/>
-        <w:rPr>
-          <w:rFonts w:ascii="Times New Roman" w:hAnsi="Times New Roman"/>
-        </w:rPr>
-      </w:pPr>
-      <w:bookmarkStart w:id="27" w:name="_Toc254785392"/>
-      <w:r>
-        <w:rPr>
-          <w:rFonts w:ascii="Times New Roman" w:hAnsi="Times New Roman"/>
-        </w:rPr>
-        <w:t>4</w:t>
-      </w:r>
-      <w:r>
-        <w:rPr>
-          <w:rFonts w:ascii="Times New Roman" w:hAnsi="Times New Roman"/>
-        </w:rPr>
-        <w:t xml:space="preserve">. UML </w:t>
-      </w:r>
-      <w:r>
-        <w:rPr>
-          <w:rFonts w:ascii="Times New Roman" w:hAnsi="Times New Roman"/>
-        </w:rPr>
-        <w:t>Sequence</w:t>
-      </w:r>
-      <w:r>
-        <w:rPr>
-          <w:rFonts w:ascii="Times New Roman" w:hAnsi="Times New Roman"/>
-        </w:rPr>
-        <w:t xml:space="preserve"> Diagrams</w:t>
-      </w:r>
-      <w:bookmarkEnd w:id="27"/>
-    </w:p>
-    <w:p>
-      <w:pPr>
-        <w:spacing w:line="240" w:lineRule="auto"/>
-        <w:jc w:val="both"/>
-        <w:rPr>
-          <w:i/>
-          <w:color w:val="943634" w:themeColor="accent2" w:themeShade="BF"/>
-          <w:sz w:val="24"/>
-        </w:rPr>
-      </w:pPr>
-      <w:r>
-        <w:rPr>
-          <w:i/>
-          <w:color w:val="943634" w:themeColor="accent2" w:themeShade="BF"/>
-          <w:sz w:val="24"/>
-        </w:rPr>
-        <w:t>[</w:t>
-      </w:r>
-      <w:r>
-        <w:rPr>
-          <w:i/>
-          <w:color w:val="943634" w:themeColor="accent2" w:themeShade="BF"/>
-          <w:sz w:val="24"/>
-        </w:rPr>
-        <w:t>C</w:t>
-      </w:r>
-      <w:r>
-        <w:rPr>
-          <w:i/>
-          <w:color w:val="943634" w:themeColor="accent2" w:themeShade="BF"/>
-          <w:sz w:val="24"/>
-        </w:rPr>
-        <w:t xml:space="preserve">reate </w:t>
-      </w:r>
-      <w:r>
-        <w:rPr>
-          <w:i/>
-          <w:color w:val="943634" w:themeColor="accent2" w:themeShade="BF"/>
-          <w:sz w:val="24"/>
-        </w:rPr>
-        <w:t>a</w:t>
-      </w:r>
-      <w:r>
-        <w:rPr>
-          <w:i/>
-          <w:color w:val="943634" w:themeColor="accent2" w:themeShade="BF"/>
-          <w:sz w:val="24"/>
-        </w:rPr>
-        <w:t xml:space="preserve"> sequence diagram for </w:t>
-      </w:r>
-      <w:r>
-        <w:rPr>
-          <w:i/>
-          <w:color w:val="943634" w:themeColor="accent2" w:themeShade="BF"/>
-          <w:sz w:val="24"/>
-        </w:rPr>
-        <w:t>a</w:t>
-      </w:r>
-      <w:r>
-        <w:rPr>
-          <w:i/>
-          <w:color w:val="943634" w:themeColor="accent2" w:themeShade="BF"/>
-          <w:sz w:val="24"/>
-        </w:rPr>
-        <w:t xml:space="preserve"> relevant scenario</w:t>
-      </w:r>
-      <w:r>
-        <w:rPr>
-          <w:i/>
-          <w:color w:val="943634" w:themeColor="accent2" w:themeShade="BF"/>
-          <w:sz w:val="24"/>
-        </w:rPr>
-        <w:t>.</w:t>
-      </w:r>
-      <w:r>
-        <w:rPr>
-          <w:i/>
-          <w:color w:val="943634" w:themeColor="accent2" w:themeShade="BF"/>
-          <w:sz w:val="24"/>
-        </w:rPr>
-        <w:t>]</w:t>
-      </w:r>
-    </w:p>
-    <w:p>
-      <w:pPr>
-        <w:pStyle w:val="Title"/>
-        <w:jc w:val="both"/>
-        <w:rPr>
-          <w:rFonts w:ascii="Times New Roman" w:hAnsi="Times New Roman"/>
-        </w:rPr>
-      </w:pPr>
-    </w:p>
-    <w:p>
-      <w:pPr>
-        <w:pStyle w:val="Title"/>
-        <w:jc w:val="both"/>
-        <w:rPr>
-          <w:rFonts w:ascii="Times New Roman" w:hAnsi="Times New Roman"/>
-        </w:rPr>
-      </w:pPr>
-      <w:bookmarkStart w:id="28" w:name="_Toc254785393"/>
-      <w:r>
-        <w:rPr>
-          <w:rFonts w:ascii="Times New Roman" w:hAnsi="Times New Roman"/>
-        </w:rPr>
-        <w:t>5</w:t>
-      </w:r>
-      <w:r>
-        <w:rPr>
-          <w:rFonts w:ascii="Times New Roman" w:hAnsi="Times New Roman"/>
-        </w:rPr>
-        <w:t xml:space="preserve">. Class </w:t>
-      </w:r>
-      <w:r>
-        <w:rPr>
-          <w:rFonts w:ascii="Times New Roman" w:hAnsi="Times New Roman"/>
-        </w:rPr>
-        <w:t>Design</w:t>
-      </w:r>
-      <w:bookmarkEnd w:id="28"/>
-    </w:p>
-    <w:p>
-      <w:pPr>
-        <w:spacing w:line="240" w:lineRule="auto"/>
-        <w:jc w:val="both"/>
-        <w:rPr>
-          <w:b/>
-          <w:sz w:val="28"/>
-        </w:rPr>
-      </w:pPr>
-    </w:p>
-    <w:p>
-      <w:pPr>
-        <w:spacing w:line="240" w:lineRule="auto"/>
-        <w:jc w:val="both"/>
-        <w:rPr>
-          <w:b/>
-        </w:rPr>
-      </w:pPr>
-      <w:r>
-        <w:rPr>
-          <w:b/>
-          <w:sz w:val="28"/>
-        </w:rPr>
-        <w:t>5</w:t>
-      </w:r>
-      <w:r>
-        <w:rPr>
-          <w:b/>
-          <w:sz w:val="28"/>
-        </w:rPr>
-        <w:t>.1 Design Patterns Description</w:t>
-      </w:r>
-    </w:p>
-    <w:p>
-      <w:pPr>
-        <w:spacing w:line="240" w:lineRule="auto"/>
-        <w:jc w:val="both"/>
-        <w:rPr>
-          <w:i/>
-          <w:color w:val="943634" w:themeColor="accent2" w:themeShade="BF"/>
-          <w:sz w:val="24"/>
-        </w:rPr>
-      </w:pPr>
-      <w:r>
-        <w:rPr>
-          <w:i/>
-          <w:color w:val="943634" w:themeColor="accent2" w:themeShade="BF"/>
-          <w:sz w:val="24"/>
-        </w:rPr>
-        <w:t>[Describe</w:t>
-      </w:r>
-      <w:r>
-        <w:rPr>
-          <w:i/>
-          <w:color w:val="943634" w:themeColor="accent2" w:themeShade="BF"/>
-          <w:sz w:val="24"/>
-        </w:rPr>
-        <w:t xml:space="preserve"> briefly</w:t>
-      </w:r>
-      <w:r>
-        <w:rPr>
-          <w:i/>
-          <w:color w:val="943634" w:themeColor="accent2" w:themeShade="BF"/>
-          <w:sz w:val="24"/>
-        </w:rPr>
-        <w:t xml:space="preserve"> the used design pattern</w:t>
-      </w:r>
-      <w:r>
-        <w:rPr>
-          <w:i/>
-          <w:color w:val="943634" w:themeColor="accent2" w:themeShade="BF"/>
-          <w:sz w:val="24"/>
-        </w:rPr>
-        <w:t>s.</w:t>
-      </w:r>
-      <w:r>
-        <w:rPr>
-          <w:i/>
-          <w:color w:val="943634" w:themeColor="accent2" w:themeShade="BF"/>
-          <w:sz w:val="24"/>
-        </w:rPr>
-        <w:t>]</w:t>
-      </w:r>
-    </w:p>
-    <w:p>
-      <w:pPr>
-        <w:spacing w:line="240" w:lineRule="auto"/>
-        <w:jc w:val="both"/>
-      </w:pPr>
-    </w:p>
-    <w:p>
-      <w:pPr>
-        <w:spacing w:line="240" w:lineRule="auto"/>
-        <w:jc w:val="both"/>
-      </w:pPr>
-      <w:r>
-        <w:rPr>
-          <w:b/>
-          <w:sz w:val="28"/>
-        </w:rPr>
-        <w:t>5</w:t>
-      </w:r>
-      <w:r>
-        <w:rPr>
-          <w:b/>
-          <w:sz w:val="28"/>
-        </w:rPr>
-        <w:t>.</w:t>
-      </w:r>
-      <w:r>
-        <w:rPr>
-          <w:b/>
-          <w:sz w:val="28"/>
-        </w:rPr>
-        <w:t>2</w:t>
-      </w:r>
-      <w:r>
-        <w:rPr>
-          <w:b/>
-          <w:sz w:val="28"/>
+    </w:p>
+    <w:p>
+      <w:pPr>
+        <w:rPr>
+          <w:sz w:val="24"/>
+          <w:szCs w:val="24"/>
+        </w:rPr>
+      </w:pPr>
+      <w:r>
+        <w:rPr>
+          <w:sz w:val="24"/>
+          <w:szCs w:val="24"/>
+        </w:rPr>
+        <w:t>[2] Factory Method:</w:t>
+      </w:r>
+    </w:p>
+    <w:p>
+      <w:pPr>
+        <w:rPr>
+          <w:sz w:val="24"/>
+          <w:szCs w:val="24"/>
+        </w:rPr>
+      </w:pPr>
+      <w:hyperlink r:id="rId21" w:history="1">
+        <w:r>
+          <w:rPr>
+            <w:rStyle w:val="Hyperlink"/>
+            <w:sz w:val="24"/>
+            <w:szCs w:val="24"/>
+          </w:rPr>
+          <w:t>https://www.tutorialspoint.com/design_pattern/factory_pattern.htm</w:t>
+        </w:r>
+      </w:hyperlink>
+      <w:r>
+        <w:rPr>
+          <w:sz w:val="24"/>
+          <w:szCs w:val="24"/>
         </w:rPr>
         <w:t xml:space="preserve"> </w:t>
       </w:r>
-      <w:r>
-        <w:rPr>
-          <w:b/>
-          <w:sz w:val="28"/>
-        </w:rPr>
-        <w:t xml:space="preserve">UML </w:t>
-      </w:r>
-      <w:r>
-        <w:rPr>
-          <w:b/>
-          <w:sz w:val="28"/>
-        </w:rPr>
-        <w:t>Class Diagram</w:t>
-      </w:r>
-    </w:p>
-    <w:p>
-      <w:pPr>
-        <w:spacing w:line="240" w:lineRule="auto"/>
-        <w:jc w:val="both"/>
-        <w:rPr>
-          <w:i/>
-          <w:color w:val="943634" w:themeColor="accent2" w:themeShade="BF"/>
-          <w:sz w:val="24"/>
-        </w:rPr>
-      </w:pPr>
-      <w:r>
-        <w:rPr>
-          <w:i/>
-          <w:color w:val="943634" w:themeColor="accent2" w:themeShade="BF"/>
-          <w:sz w:val="24"/>
-        </w:rPr>
-        <w:t>[</w:t>
-      </w:r>
-      <w:r>
-        <w:rPr>
-          <w:i/>
-          <w:color w:val="943634" w:themeColor="accent2" w:themeShade="BF"/>
-          <w:sz w:val="24"/>
-        </w:rPr>
-        <w:t>C</w:t>
-      </w:r>
-      <w:r>
-        <w:rPr>
-          <w:i/>
-          <w:color w:val="943634" w:themeColor="accent2" w:themeShade="BF"/>
-          <w:sz w:val="24"/>
-        </w:rPr>
-        <w:t xml:space="preserve">reate the UML Class Diagram and </w:t>
-      </w:r>
-      <w:r>
-        <w:rPr>
-          <w:i/>
-          <w:color w:val="943634" w:themeColor="accent2" w:themeShade="BF"/>
-          <w:sz w:val="24"/>
-        </w:rPr>
-        <w:t>highlight</w:t>
-      </w:r>
-      <w:r>
-        <w:rPr>
-          <w:i/>
-          <w:color w:val="943634" w:themeColor="accent2" w:themeShade="BF"/>
-          <w:sz w:val="24"/>
-        </w:rPr>
-        <w:t xml:space="preserve"> and motivate</w:t>
-      </w:r>
-      <w:r>
-        <w:rPr>
-          <w:i/>
-          <w:color w:val="943634" w:themeColor="accent2" w:themeShade="BF"/>
-          <w:sz w:val="24"/>
+    </w:p>
+    <w:p>
+      <w:pPr>
+        <w:rPr>
+          <w:sz w:val="24"/>
+          <w:szCs w:val="24"/>
+        </w:rPr>
+      </w:pPr>
+      <w:r>
+        <w:rPr>
+          <w:sz w:val="24"/>
+          <w:szCs w:val="24"/>
+        </w:rPr>
+        <w:t>[3] Layered Architecture:</w:t>
+      </w:r>
+    </w:p>
+    <w:p>
+      <w:pPr>
+        <w:rPr>
+          <w:sz w:val="24"/>
+          <w:szCs w:val="24"/>
+        </w:rPr>
+      </w:pPr>
+      <w:hyperlink r:id="rId22" w:history="1">
+        <w:r>
+          <w:rPr>
+            <w:rStyle w:val="Hyperlink"/>
+            <w:sz w:val="24"/>
+            <w:szCs w:val="24"/>
+          </w:rPr>
+          <w:t>https://www.oreilly.com/library/view/software-architecture-patterns/9781491971437/ch01.html</w:t>
+        </w:r>
+      </w:hyperlink>
+      <w:r>
+        <w:rPr>
+          <w:sz w:val="24"/>
+          <w:szCs w:val="24"/>
         </w:rPr>
         <w:t xml:space="preserve"> </w:t>
       </w:r>
-      <w:r>
-        <w:rPr>
-          <w:i/>
-          <w:color w:val="943634" w:themeColor="accent2" w:themeShade="BF"/>
-          <w:sz w:val="24"/>
-        </w:rPr>
-        <w:t>how</w:t>
-      </w:r>
-      <w:r>
-        <w:rPr>
-          <w:i/>
-          <w:color w:val="943634" w:themeColor="accent2" w:themeShade="BF"/>
-          <w:sz w:val="24"/>
-        </w:rPr>
-        <w:t xml:space="preserve"> the design pattern</w:t>
-      </w:r>
-      <w:r>
-        <w:rPr>
-          <w:i/>
-          <w:color w:val="943634" w:themeColor="accent2" w:themeShade="BF"/>
-          <w:sz w:val="24"/>
-        </w:rPr>
-        <w:t>s</w:t>
-      </w:r>
-      <w:r>
-        <w:rPr>
-          <w:i/>
-          <w:color w:val="943634" w:themeColor="accent2" w:themeShade="BF"/>
-          <w:sz w:val="24"/>
-        </w:rPr>
-        <w:t xml:space="preserve"> are used</w:t>
-      </w:r>
-      <w:r>
-        <w:rPr>
-          <w:i/>
-          <w:color w:val="943634" w:themeColor="accent2" w:themeShade="BF"/>
-          <w:sz w:val="24"/>
-        </w:rPr>
-        <w:t>.</w:t>
-      </w:r>
-      <w:r>
-        <w:rPr>
-          <w:i/>
-          <w:color w:val="943634" w:themeColor="accent2" w:themeShade="BF"/>
-          <w:sz w:val="24"/>
-        </w:rPr>
-        <w:t>]</w:t>
-      </w:r>
-    </w:p>
-    <w:p>
-      <w:pPr>
-        <w:spacing w:line="240" w:lineRule="auto"/>
-        <w:jc w:val="both"/>
-      </w:pPr>
-    </w:p>
-    <w:p>
-      <w:pPr>
-        <w:pStyle w:val="Title"/>
-        <w:jc w:val="both"/>
-        <w:rPr>
-          <w:rFonts w:ascii="Times New Roman" w:hAnsi="Times New Roman"/>
-        </w:rPr>
-      </w:pPr>
-      <w:bookmarkStart w:id="29" w:name="_Toc254785394"/>
-      <w:r>
-        <w:rPr>
-          <w:rFonts w:ascii="Times New Roman" w:hAnsi="Times New Roman"/>
-        </w:rPr>
-        <w:t>6</w:t>
-      </w:r>
-      <w:r>
-        <w:rPr>
-          <w:rFonts w:ascii="Times New Roman" w:hAnsi="Times New Roman"/>
-        </w:rPr>
-        <w:t>. Data Model</w:t>
-      </w:r>
-      <w:bookmarkEnd w:id="29"/>
-      <w:r>
-        <w:rPr>
-          <w:rFonts w:ascii="Times New Roman" w:hAnsi="Times New Roman"/>
+    </w:p>
+    <w:p>
+      <w:pPr>
+        <w:rPr>
+          <w:sz w:val="24"/>
+          <w:szCs w:val="24"/>
+        </w:rPr>
+      </w:pPr>
+      <w:r>
+        <w:rPr>
+          <w:sz w:val="24"/>
+          <w:szCs w:val="24"/>
+        </w:rPr>
+        <w:t>[4] Reflection</w:t>
+      </w:r>
+    </w:p>
+    <w:p>
+      <w:pPr>
+        <w:rPr>
+          <w:sz w:val="24"/>
+          <w:szCs w:val="24"/>
+        </w:rPr>
+      </w:pPr>
+      <w:hyperlink r:id="rId23" w:history="1">
+        <w:r>
+          <w:rPr>
+            <w:rStyle w:val="Hyperlink"/>
+            <w:sz w:val="24"/>
+            <w:szCs w:val="24"/>
+          </w:rPr>
+          <w:t>http://tutorials.jenkov.com/java-reflection/index.html</w:t>
+        </w:r>
+      </w:hyperlink>
+      <w:r>
+        <w:rPr>
+          <w:sz w:val="24"/>
+          <w:szCs w:val="24"/>
         </w:rPr>
         <w:t xml:space="preserve"> </w:t>
       </w:r>
     </w:p>
-    <w:p>
-      <w:pPr>
-        <w:spacing w:line="240" w:lineRule="auto"/>
-        <w:jc w:val="both"/>
-        <w:rPr>
-          <w:i/>
-          <w:color w:val="943634" w:themeColor="accent2" w:themeShade="BF"/>
-          <w:sz w:val="24"/>
-        </w:rPr>
-      </w:pPr>
-      <w:r>
-        <w:rPr>
-          <w:i/>
-          <w:color w:val="943634" w:themeColor="accent2" w:themeShade="BF"/>
-          <w:sz w:val="24"/>
-        </w:rPr>
-        <w:t>[</w:t>
-      </w:r>
-      <w:r>
-        <w:rPr>
-          <w:i/>
-          <w:color w:val="943634" w:themeColor="accent2" w:themeShade="BF"/>
-          <w:sz w:val="24"/>
-        </w:rPr>
-        <w:t>P</w:t>
-      </w:r>
-      <w:r>
-        <w:rPr>
-          <w:i/>
-          <w:color w:val="943634" w:themeColor="accent2" w:themeShade="BF"/>
-          <w:sz w:val="24"/>
-        </w:rPr>
-        <w:t>resent the data models used in the system’s implementation</w:t>
-      </w:r>
-      <w:r>
-        <w:rPr>
-          <w:i/>
-          <w:color w:val="943634" w:themeColor="accent2" w:themeShade="BF"/>
-          <w:sz w:val="24"/>
-        </w:rPr>
-        <w:t>.</w:t>
-      </w:r>
-      <w:r>
-        <w:rPr>
-          <w:i/>
-          <w:color w:val="943634" w:themeColor="accent2" w:themeShade="BF"/>
-          <w:sz w:val="24"/>
-        </w:rPr>
-        <w:t>]</w:t>
-      </w:r>
-    </w:p>
-    <w:p>
-      <w:pPr>
-        <w:spacing w:line="240" w:lineRule="auto"/>
-        <w:jc w:val="both"/>
-        <w:rPr>
-          <w:i/>
-          <w:color w:val="943634" w:themeColor="accent2" w:themeShade="BF"/>
-        </w:rPr>
-      </w:pPr>
-    </w:p>
-    <w:p>
-      <w:pPr>
-        <w:pStyle w:val="Title"/>
-        <w:jc w:val="both"/>
-        <w:rPr>
-          <w:rFonts w:ascii="Times New Roman" w:hAnsi="Times New Roman"/>
-        </w:rPr>
-      </w:pPr>
-      <w:bookmarkStart w:id="30" w:name="_Toc254785395"/>
-      <w:r>
-        <w:rPr>
-          <w:rFonts w:ascii="Times New Roman" w:hAnsi="Times New Roman"/>
-        </w:rPr>
-        <w:t>7</w:t>
-      </w:r>
-      <w:r>
-        <w:rPr>
-          <w:rFonts w:ascii="Times New Roman" w:hAnsi="Times New Roman"/>
-        </w:rPr>
-        <w:t xml:space="preserve">. </w:t>
-      </w:r>
-      <w:r>
-        <w:rPr>
-          <w:rFonts w:ascii="Times New Roman" w:hAnsi="Times New Roman"/>
-        </w:rPr>
-        <w:t>System</w:t>
-      </w:r>
-      <w:r>
-        <w:rPr>
-          <w:rFonts w:ascii="Times New Roman" w:hAnsi="Times New Roman"/>
-        </w:rPr>
-        <w:t xml:space="preserve"> Testing</w:t>
-      </w:r>
-      <w:bookmarkEnd w:id="30"/>
-    </w:p>
-    <w:p>
-      <w:pPr>
-        <w:spacing w:line="240" w:lineRule="auto"/>
-        <w:jc w:val="both"/>
-        <w:rPr>
-          <w:i/>
-          <w:color w:val="943634" w:themeColor="accent2" w:themeShade="BF"/>
-        </w:rPr>
-      </w:pPr>
-      <w:r>
-        <w:rPr>
-          <w:i/>
-          <w:color w:val="943634" w:themeColor="accent2" w:themeShade="BF"/>
-          <w:sz w:val="24"/>
-        </w:rPr>
-        <w:t>[</w:t>
-      </w:r>
-      <w:r>
-        <w:rPr>
-          <w:i/>
-          <w:color w:val="943634" w:themeColor="accent2" w:themeShade="BF"/>
-          <w:sz w:val="24"/>
-        </w:rPr>
-        <w:t>P</w:t>
-      </w:r>
-      <w:r>
-        <w:rPr>
-          <w:i/>
-          <w:color w:val="943634" w:themeColor="accent2" w:themeShade="BF"/>
-          <w:sz w:val="24"/>
-        </w:rPr>
-        <w:t>resent</w:t>
-      </w:r>
-      <w:r>
-        <w:rPr>
-          <w:i/>
-          <w:color w:val="943634" w:themeColor="accent2" w:themeShade="BF"/>
-          <w:sz w:val="24"/>
-        </w:rPr>
-        <w:t xml:space="preserve"> the used testing strategies (unit testing, integration testing</w:t>
-      </w:r>
-      <w:r>
-        <w:rPr>
-          <w:i/>
-          <w:color w:val="943634" w:themeColor="accent2" w:themeShade="BF"/>
-          <w:sz w:val="24"/>
-        </w:rPr>
-        <w:t>, validation testing</w:t>
-      </w:r>
-      <w:r>
-        <w:rPr>
-          <w:i/>
-          <w:color w:val="943634" w:themeColor="accent2" w:themeShade="BF"/>
-          <w:sz w:val="24"/>
-        </w:rPr>
-        <w:t>)</w:t>
-      </w:r>
-      <w:r>
-        <w:rPr>
-          <w:i/>
-          <w:color w:val="943634" w:themeColor="accent2" w:themeShade="BF"/>
-          <w:sz w:val="24"/>
-        </w:rPr>
-        <w:t xml:space="preserve"> and testing methods (data-flow, partitioning, boundary analysis, etc.)</w:t>
-      </w:r>
-      <w:r>
-        <w:rPr>
-          <w:i/>
-          <w:color w:val="943634" w:themeColor="accent2" w:themeShade="BF"/>
-          <w:sz w:val="24"/>
-        </w:rPr>
-        <w:t>.</w:t>
-      </w:r>
-      <w:r>
-        <w:rPr>
-          <w:i/>
-          <w:color w:val="943634" w:themeColor="accent2" w:themeShade="BF"/>
-          <w:sz w:val="24"/>
-        </w:rPr>
-        <w:t>]</w:t>
-      </w:r>
-    </w:p>
-    <w:p>
-      <w:pPr>
-        <w:pStyle w:val="Title"/>
-        <w:jc w:val="both"/>
-        <w:rPr>
-          <w:rFonts w:ascii="Times New Roman" w:hAnsi="Times New Roman"/>
-        </w:rPr>
-      </w:pPr>
-      <w:bookmarkStart w:id="31" w:name="_Toc254785396"/>
-      <w:r>
-        <w:rPr>
-          <w:rFonts w:ascii="Times New Roman" w:hAnsi="Times New Roman"/>
-        </w:rPr>
-        <w:t>8</w:t>
-      </w:r>
-      <w:r>
-        <w:rPr>
-          <w:rFonts w:ascii="Times New Roman" w:hAnsi="Times New Roman"/>
-        </w:rPr>
-        <w:t>. Bibliography</w:t>
-      </w:r>
-      <w:bookmarkEnd w:id="31"/>
-    </w:p>
-    <w:p>
-      <w:pPr>
-        <w:rPr>
-          <w:sz w:val="24"/>
-          <w:szCs w:val="24"/>
-        </w:rPr>
-      </w:pPr>
-      <w:r>
-        <w:rPr>
-          <w:sz w:val="24"/>
-          <w:szCs w:val="24"/>
-        </w:rPr>
-        <w:t xml:space="preserve">[1] Hibernate Tutorial: </w:t>
-      </w:r>
-      <w:bookmarkStart w:id="32" w:name="_GoBack"/>
-      <w:bookmarkEnd w:id="32"/>
-      <w:r>
-        <w:rPr>
-          <w:sz w:val="24"/>
-          <w:szCs w:val="24"/>
-        </w:rPr>
-        <w:fldChar w:fldCharType="begin"/>
-      </w:r>
-      <w:r>
-        <w:rPr>
-          <w:sz w:val="24"/>
-          <w:szCs w:val="24"/>
-        </w:rPr>
-        <w:instrText xml:space="preserve"> HYPERLINK "</w:instrText>
-      </w:r>
-      <w:r>
-        <w:rPr>
-          <w:sz w:val="24"/>
-          <w:szCs w:val="24"/>
-        </w:rPr>
-        <w:instrText>https://www.youtube.com/playlist?list=PLEAQNNR8IlB7fNkRsUgzrR346i-UqE5CG</w:instrText>
-      </w:r>
-      <w:r>
-        <w:rPr>
-          <w:sz w:val="24"/>
-          <w:szCs w:val="24"/>
-        </w:rPr>
-        <w:instrText xml:space="preserve">" </w:instrText>
-      </w:r>
-      <w:r>
-        <w:rPr>
-          <w:sz w:val="24"/>
-          <w:szCs w:val="24"/>
-        </w:rPr>
-        <w:fldChar w:fldCharType="separate"/>
-      </w:r>
-      <w:r>
-        <w:rPr>
-          <w:rStyle w:val="Hyperlink"/>
-          <w:sz w:val="24"/>
-          <w:szCs w:val="24"/>
-        </w:rPr>
-        <w:t>https://www.youtube.com/playlist?list=PLEAQNNR8IlB7fNkRsUgzrR346i-UqE5CG</w:t>
-      </w:r>
-      <w:r>
-        <w:rPr>
-          <w:sz w:val="24"/>
-          <w:szCs w:val="24"/>
-        </w:rPr>
-        <w:fldChar w:fldCharType="end"/>
-      </w:r>
-      <w:r>
-        <w:rPr>
-          <w:sz w:val="24"/>
-          <w:szCs w:val="24"/>
-        </w:rPr>
-        <w:t xml:space="preserve"> </w:t>
-      </w:r>
-    </w:p>
     <w:sectPr>
-      <w:headerReference w:type="default" r:id="rId10"/>
-      <w:footerReference w:type="default" r:id="rId11"/>
-      <w:headerReference w:type="first" r:id="rId12"/>
-      <w:footerReference w:type="first" r:id="rId13"/>
+      <w:headerReference w:type="default" r:id="rId24"/>
+      <w:footerReference w:type="default" r:id="rId25"/>
+      <w:headerReference w:type="first" r:id="rId26"/>
+      <w:footerReference w:type="first" r:id="rId27"/>
       <w:pgSz w:w="12240" w:h="15840" w:code="1"/>
       <w:pgMar w:top="1440" w:right="1440" w:bottom="1440" w:left="1440" w:header="720" w:footer="720" w:gutter="0"/>
       <w:cols w:space="720"/>
@@ -2833,7 +4244,7 @@
               <w:rStyle w:val="PageNumber"/>
               <w:noProof/>
             </w:rPr>
-            <w:t>4</w:t>
+            <w:t>2</w:t>
           </w:r>
           <w:r>
             <w:rPr>
@@ -2853,7 +4264,7 @@
                 <w:rStyle w:val="PageNumber"/>
                 <w:noProof/>
               </w:rPr>
-              <w:t>4</w:t>
+              <w:t>10</w:t>
             </w:r>
           </w:fldSimple>
         </w:p>
@@ -3133,6 +4544,119 @@
     </w:lvl>
   </w:abstractNum>
   <w:abstractNum w:abstractNumId="2" w15:restartNumberingAfterBreak="0">
+    <w:nsid w:val="3A354858"/>
+    <w:multiLevelType w:val="hybridMultilevel"/>
+    <w:tmpl w:val="22E89DCC"/>
+    <w:lvl w:ilvl="0" w:tplc="04090001">
+      <w:start w:val="1"/>
+      <w:numFmt w:val="bullet"/>
+      <w:lvlText w:val=""/>
+      <w:lvlJc w:val="left"/>
+      <w:pPr>
+        <w:ind w:left="720" w:hanging="360"/>
+      </w:pPr>
+      <w:rPr>
+        <w:rFonts w:ascii="Symbol" w:hAnsi="Symbol" w:hint="default"/>
+      </w:rPr>
+    </w:lvl>
+    <w:lvl w:ilvl="1" w:tplc="04090003" w:tentative="1">
+      <w:start w:val="1"/>
+      <w:numFmt w:val="bullet"/>
+      <w:lvlText w:val="o"/>
+      <w:lvlJc w:val="left"/>
+      <w:pPr>
+        <w:ind w:left="1440" w:hanging="360"/>
+      </w:pPr>
+      <w:rPr>
+        <w:rFonts w:ascii="Courier New" w:hAnsi="Courier New" w:cs="Courier New" w:hint="default"/>
+      </w:rPr>
+    </w:lvl>
+    <w:lvl w:ilvl="2" w:tplc="04090005" w:tentative="1">
+      <w:start w:val="1"/>
+      <w:numFmt w:val="bullet"/>
+      <w:lvlText w:val=""/>
+      <w:lvlJc w:val="left"/>
+      <w:pPr>
+        <w:ind w:left="2160" w:hanging="360"/>
+      </w:pPr>
+      <w:rPr>
+        <w:rFonts w:ascii="Wingdings" w:hAnsi="Wingdings" w:hint="default"/>
+      </w:rPr>
+    </w:lvl>
+    <w:lvl w:ilvl="3" w:tplc="04090001" w:tentative="1">
+      <w:start w:val="1"/>
+      <w:numFmt w:val="bullet"/>
+      <w:lvlText w:val=""/>
+      <w:lvlJc w:val="left"/>
+      <w:pPr>
+        <w:ind w:left="2880" w:hanging="360"/>
+      </w:pPr>
+      <w:rPr>
+        <w:rFonts w:ascii="Symbol" w:hAnsi="Symbol" w:hint="default"/>
+      </w:rPr>
+    </w:lvl>
+    <w:lvl w:ilvl="4" w:tplc="04090003" w:tentative="1">
+      <w:start w:val="1"/>
+      <w:numFmt w:val="bullet"/>
+      <w:lvlText w:val="o"/>
+      <w:lvlJc w:val="left"/>
+      <w:pPr>
+        <w:ind w:left="3600" w:hanging="360"/>
+      </w:pPr>
+      <w:rPr>
+        <w:rFonts w:ascii="Courier New" w:hAnsi="Courier New" w:cs="Courier New" w:hint="default"/>
+      </w:rPr>
+    </w:lvl>
+    <w:lvl w:ilvl="5" w:tplc="04090005" w:tentative="1">
+      <w:start w:val="1"/>
+      <w:numFmt w:val="bullet"/>
+      <w:lvlText w:val=""/>
+      <w:lvlJc w:val="left"/>
+      <w:pPr>
+        <w:ind w:left="4320" w:hanging="360"/>
+      </w:pPr>
+      <w:rPr>
+        <w:rFonts w:ascii="Wingdings" w:hAnsi="Wingdings" w:hint="default"/>
+      </w:rPr>
+    </w:lvl>
+    <w:lvl w:ilvl="6" w:tplc="04090001" w:tentative="1">
+      <w:start w:val="1"/>
+      <w:numFmt w:val="bullet"/>
+      <w:lvlText w:val=""/>
+      <w:lvlJc w:val="left"/>
+      <w:pPr>
+        <w:ind w:left="5040" w:hanging="360"/>
+      </w:pPr>
+      <w:rPr>
+        <w:rFonts w:ascii="Symbol" w:hAnsi="Symbol" w:hint="default"/>
+      </w:rPr>
+    </w:lvl>
+    <w:lvl w:ilvl="7" w:tplc="04090003" w:tentative="1">
+      <w:start w:val="1"/>
+      <w:numFmt w:val="bullet"/>
+      <w:lvlText w:val="o"/>
+      <w:lvlJc w:val="left"/>
+      <w:pPr>
+        <w:ind w:left="5760" w:hanging="360"/>
+      </w:pPr>
+      <w:rPr>
+        <w:rFonts w:ascii="Courier New" w:hAnsi="Courier New" w:cs="Courier New" w:hint="default"/>
+      </w:rPr>
+    </w:lvl>
+    <w:lvl w:ilvl="8" w:tplc="04090005" w:tentative="1">
+      <w:start w:val="1"/>
+      <w:numFmt w:val="bullet"/>
+      <w:lvlText w:val=""/>
+      <w:lvlJc w:val="left"/>
+      <w:pPr>
+        <w:ind w:left="6480" w:hanging="360"/>
+      </w:pPr>
+      <w:rPr>
+        <w:rFonts w:ascii="Wingdings" w:hAnsi="Wingdings" w:hint="default"/>
+      </w:rPr>
+    </w:lvl>
+  </w:abstractNum>
+  <w:abstractNum w:abstractNumId="3" w15:restartNumberingAfterBreak="0">
     <w:nsid w:val="4F9A07F9"/>
     <w:multiLevelType w:val="hybridMultilevel"/>
     <w:tmpl w:val="196A3640"/>
@@ -3252,6 +4776,9 @@
     <w:abstractNumId w:val="1"/>
   </w:num>
   <w:num w:numId="3">
+    <w:abstractNumId w:val="3"/>
+  </w:num>
+  <w:num w:numId="4">
     <w:abstractNumId w:val="2"/>
   </w:num>
 </w:numbering>
@@ -4488,7 +6015,7 @@
 </file>
 
 <file path=customXml/itemProps1.xml><?xml version="1.0" encoding="utf-8"?>
-<ds:datastoreItem xmlns:ds="http://schemas.openxmlformats.org/officeDocument/2006/customXml" ds:itemID="{8425B42C-2BAE-4104-8080-0FB2D98994FC}">
+<ds:datastoreItem xmlns:ds="http://schemas.openxmlformats.org/officeDocument/2006/customXml" ds:itemID="{673337F6-6010-4490-83A7-56CEB0C691E5}">
   <ds:schemaRefs>
     <ds:schemaRef ds:uri="http://schemas.openxmlformats.org/officeDocument/2006/bibliography"/>
   </ds:schemaRefs>

</xml_diff>